<commit_message>
Missing parts of documentation
</commit_message>
<xml_diff>
--- a/Documentation/Documentation.docx
+++ b/Documentation/Documentation.docx
@@ -257,21 +257,7 @@
             <w:szCs w:val="24"/>
             <w:lang w:val="en-US"/>
           </w:rPr>
-          <w:t>benjamin.kavanagh</w:t>
-        </w:r>
-        <w:r>
-          <w:rPr>
-            <w:rStyle w:val="Hyperlink"/>
-            <w:rFonts w:ascii="Avenir Next LT Pro" w:hAnsi="Avenir Next LT Pro"/>
-            <w:b/>
-            <w:bCs/>
-            <w:i/>
-            <w:iCs/>
-            <w:sz w:val="24"/>
-            <w:szCs w:val="24"/>
-            <w:lang w:val="en-US"/>
-          </w:rPr>
-          <w:t>@tuni.fi</w:t>
+          <w:t>benjamin.kavanagh@tuni.fi</w:t>
         </w:r>
       </w:hyperlink>
     </w:p>
@@ -294,7 +280,6 @@
           <w:ilvl w:val="0"/>
           <w:numId w:val="1"/>
         </w:numPr>
-        <w:jc w:val="both"/>
         <w:rPr>
           <w:rFonts w:ascii="Avenir Next LT Pro" w:hAnsi="Avenir Next LT Pro"/>
           <w:b/>
@@ -312,20 +297,10 @@
         </w:rPr>
         <w:t>Introduction</w:t>
       </w:r>
-      <w:r>
-        <w:rPr>
-          <w:rFonts w:ascii="Avenir Next LT Pro" w:hAnsi="Avenir Next LT Pro"/>
-          <w:b/>
-          <w:bCs/>
-          <w:lang w:val="en-US"/>
-        </w:rPr>
-        <w:t>:</w:t>
-      </w:r>
     </w:p>
     <w:p>
       <w:pPr>
         <w:ind w:left="360"/>
-        <w:jc w:val="both"/>
         <w:rPr>
           <w:rFonts w:ascii="Avenir Next LT Pro" w:hAnsi="Avenir Next LT Pro"/>
           <w:lang w:val="en-US"/>
@@ -365,7 +340,6 @@
     <w:p>
       <w:pPr>
         <w:ind w:left="360"/>
-        <w:jc w:val="both"/>
         <w:rPr>
           <w:rFonts w:ascii="Avenir Next LT Pro" w:hAnsi="Avenir Next LT Pro"/>
           <w:lang w:val="en-US"/>
@@ -382,7 +356,6 @@
     <w:p>
       <w:pPr>
         <w:ind w:left="360"/>
-        <w:jc w:val="both"/>
         <w:rPr>
           <w:rFonts w:ascii="Avenir Next LT Pro" w:hAnsi="Avenir Next LT Pro"/>
           <w:lang w:val="en-US"/>
@@ -396,7 +369,6 @@
           <w:ilvl w:val="0"/>
           <w:numId w:val="1"/>
         </w:numPr>
-        <w:jc w:val="both"/>
         <w:rPr>
           <w:rFonts w:ascii="Avenir Next LT Pro" w:hAnsi="Avenir Next LT Pro"/>
           <w:b/>
@@ -413,13 +385,12 @@
           <w:color w:val="4472C4" w:themeColor="accent1"/>
           <w:lang w:val="en-US"/>
         </w:rPr>
-        <w:t>Software Architecture:</w:t>
+        <w:t>Software Architecture</w:t>
       </w:r>
     </w:p>
     <w:p>
       <w:pPr>
         <w:ind w:left="360"/>
-        <w:jc w:val="both"/>
         <w:rPr>
           <w:rFonts w:ascii="Avenir Next LT Pro" w:hAnsi="Avenir Next LT Pro"/>
           <w:lang w:val="en-US"/>
@@ -436,7 +407,6 @@
     <w:p>
       <w:pPr>
         <w:ind w:left="360"/>
-        <w:jc w:val="both"/>
         <w:rPr>
           <w:rFonts w:ascii="Avenir Next LT Pro" w:hAnsi="Avenir Next LT Pro"/>
           <w:lang w:val="en-US"/>
@@ -512,7 +482,6 @@
     <w:p>
       <w:pPr>
         <w:ind w:left="360"/>
-        <w:jc w:val="both"/>
         <w:rPr>
           <w:rFonts w:ascii="Avenir Next LT Pro" w:hAnsi="Avenir Next LT Pro"/>
           <w:i/>
@@ -538,7 +507,6 @@
           <w:numId w:val="2"/>
         </w:numPr>
         <w:ind w:left="1080"/>
-        <w:jc w:val="both"/>
         <w:rPr>
           <w:rFonts w:ascii="Avenir Next LT Pro" w:hAnsi="Avenir Next LT Pro"/>
           <w:b/>
@@ -566,7 +534,6 @@
           <w:numId w:val="4"/>
         </w:numPr>
         <w:ind w:left="1440"/>
-        <w:jc w:val="both"/>
         <w:rPr>
           <w:rFonts w:ascii="Avenir Next LT Pro" w:hAnsi="Avenir Next LT Pro"/>
           <w:lang w:val="en-US"/>
@@ -600,7 +567,6 @@
           <w:numId w:val="4"/>
         </w:numPr>
         <w:ind w:left="1440"/>
-        <w:jc w:val="both"/>
         <w:rPr>
           <w:rFonts w:ascii="Avenir Next LT Pro" w:hAnsi="Avenir Next LT Pro"/>
           <w:lang w:val="en-US"/>
@@ -646,7 +612,6 @@
           <w:numId w:val="4"/>
         </w:numPr>
         <w:ind w:left="1440"/>
-        <w:jc w:val="both"/>
         <w:rPr>
           <w:rFonts w:ascii="Avenir Next LT Pro" w:hAnsi="Avenir Next LT Pro"/>
           <w:lang w:val="en-US"/>
@@ -685,7 +650,6 @@
           <w:numId w:val="2"/>
         </w:numPr>
         <w:ind w:left="1080"/>
-        <w:jc w:val="both"/>
         <w:rPr>
           <w:rFonts w:ascii="Avenir Next LT Pro" w:hAnsi="Avenir Next LT Pro"/>
           <w:b/>
@@ -702,6 +666,7 @@
           <w:color w:val="595959" w:themeColor="text1" w:themeTint="A6"/>
           <w:lang w:val="en-US"/>
         </w:rPr>
+        <w:lastRenderedPageBreak/>
         <w:t>Core</w:t>
       </w:r>
     </w:p>
@@ -713,7 +678,6 @@
           <w:numId w:val="3"/>
         </w:numPr>
         <w:ind w:left="1440"/>
-        <w:jc w:val="both"/>
         <w:rPr>
           <w:rFonts w:ascii="Avenir Next LT Pro" w:hAnsi="Avenir Next LT Pro"/>
           <w:lang w:val="en-US"/>
@@ -728,32 +692,15 @@
           <w:color w:val="595959" w:themeColor="text1" w:themeTint="A6"/>
           <w:lang w:val="en-US"/>
         </w:rPr>
-        <w:t>Player</w:t>
-      </w:r>
-      <w:r>
-        <w:rPr>
-          <w:rFonts w:ascii="Avenir Next LT Pro" w:hAnsi="Avenir Next LT Pro"/>
-          <w:b/>
-          <w:bCs/>
-          <w:color w:val="595959" w:themeColor="text1" w:themeTint="A6"/>
-          <w:lang w:val="en-US"/>
-        </w:rPr>
-        <w:t>Base</w:t>
-      </w:r>
-      <w:proofErr w:type="spellEnd"/>
-      <w:r>
-        <w:rPr>
-          <w:rFonts w:ascii="Avenir Next LT Pro" w:hAnsi="Avenir Next LT Pro"/>
-          <w:lang w:val="en-US"/>
-        </w:rPr>
-        <w:t xml:space="preserve">: represents </w:t>
-      </w:r>
-      <w:r>
-        <w:rPr>
-          <w:rFonts w:ascii="Avenir Next LT Pro" w:hAnsi="Avenir Next LT Pro"/>
-          <w:lang w:val="en-US"/>
-        </w:rPr>
-        <w:t>base class for Player class.</w:t>
+        <w:t>PlayerBase</w:t>
+      </w:r>
+      <w:proofErr w:type="spellEnd"/>
+      <w:r>
+        <w:rPr>
+          <w:rFonts w:ascii="Avenir Next LT Pro" w:hAnsi="Avenir Next LT Pro"/>
+          <w:lang w:val="en-US"/>
+        </w:rPr>
+        <w:t>: represents base class for Player class.</w:t>
       </w:r>
     </w:p>
     <w:p>
@@ -764,7 +711,6 @@
           <w:numId w:val="3"/>
         </w:numPr>
         <w:ind w:left="1440"/>
-        <w:jc w:val="both"/>
         <w:rPr>
           <w:rFonts w:ascii="Avenir Next LT Pro" w:hAnsi="Avenir Next LT Pro"/>
           <w:lang w:val="en-US"/>
@@ -814,7 +760,6 @@
           <w:numId w:val="3"/>
         </w:numPr>
         <w:ind w:left="1440"/>
-        <w:jc w:val="both"/>
         <w:rPr>
           <w:rFonts w:ascii="Avenir Next LT Pro" w:hAnsi="Avenir Next LT Pro"/>
           <w:lang w:val="en-US"/>
@@ -829,7 +774,6 @@
           <w:color w:val="595959" w:themeColor="text1" w:themeTint="A6"/>
           <w:lang w:val="en-US"/>
         </w:rPr>
-        <w:lastRenderedPageBreak/>
         <w:t>Gameobject</w:t>
       </w:r>
       <w:proofErr w:type="spellEnd"/>
@@ -865,7 +809,6 @@
           <w:numId w:val="3"/>
         </w:numPr>
         <w:ind w:left="1440"/>
-        <w:jc w:val="both"/>
         <w:rPr>
           <w:rFonts w:ascii="Avenir Next LT Pro" w:hAnsi="Avenir Next LT Pro"/>
           <w:lang w:val="en-US"/>
@@ -906,7 +849,6 @@
           <w:numId w:val="2"/>
         </w:numPr>
         <w:ind w:left="1080"/>
-        <w:jc w:val="both"/>
         <w:rPr>
           <w:rFonts w:ascii="Avenir Next LT Pro" w:hAnsi="Avenir Next LT Pro"/>
           <w:b/>
@@ -933,7 +875,6 @@
           <w:ilvl w:val="0"/>
           <w:numId w:val="12"/>
         </w:numPr>
-        <w:jc w:val="both"/>
         <w:rPr>
           <w:rFonts w:ascii="Avenir Next LT Pro" w:hAnsi="Avenir Next LT Pro"/>
           <w:b/>
@@ -1030,7 +971,6 @@
           <w:numId w:val="2"/>
         </w:numPr>
         <w:ind w:left="1080"/>
-        <w:jc w:val="both"/>
         <w:rPr>
           <w:rFonts w:ascii="Avenir Next LT Pro" w:hAnsi="Avenir Next LT Pro"/>
           <w:b/>
@@ -1058,7 +998,6 @@
           <w:numId w:val="5"/>
         </w:numPr>
         <w:ind w:left="1440"/>
-        <w:jc w:val="both"/>
         <w:rPr>
           <w:rFonts w:ascii="Avenir Next LT Pro" w:hAnsi="Avenir Next LT Pro"/>
           <w:lang w:val="en-US"/>
@@ -1120,7 +1059,6 @@
           <w:numId w:val="5"/>
         </w:numPr>
         <w:ind w:left="1440"/>
-        <w:jc w:val="both"/>
         <w:rPr>
           <w:rFonts w:ascii="Avenir Next LT Pro" w:hAnsi="Avenir Next LT Pro"/>
           <w:lang w:val="en-US"/>
@@ -1182,7 +1120,6 @@
           <w:numId w:val="5"/>
         </w:numPr>
         <w:ind w:left="1440"/>
-        <w:jc w:val="both"/>
         <w:rPr>
           <w:rFonts w:ascii="Avenir Next LT Pro" w:hAnsi="Avenir Next LT Pro"/>
           <w:lang w:val="en-US"/>
@@ -1231,7 +1168,6 @@
           <w:numId w:val="2"/>
         </w:numPr>
         <w:ind w:left="1080"/>
-        <w:jc w:val="both"/>
         <w:rPr>
           <w:rFonts w:ascii="Avenir Next LT Pro" w:hAnsi="Avenir Next LT Pro"/>
           <w:b/>
@@ -1259,7 +1195,6 @@
           <w:numId w:val="5"/>
         </w:numPr>
         <w:ind w:left="1440"/>
-        <w:jc w:val="both"/>
         <w:rPr>
           <w:rFonts w:ascii="Avenir Next LT Pro" w:hAnsi="Avenir Next LT Pro"/>
           <w:lang w:val="en-US"/>
@@ -1296,7 +1231,6 @@
       <w:pPr>
         <w:pStyle w:val="ListParagraph"/>
         <w:ind w:left="1440"/>
-        <w:jc w:val="both"/>
         <w:rPr>
           <w:rFonts w:ascii="Avenir Next LT Pro" w:hAnsi="Avenir Next LT Pro"/>
           <w:lang w:val="en-US"/>
@@ -1306,7 +1240,6 @@
     <w:p>
       <w:pPr>
         <w:ind w:left="360"/>
-        <w:jc w:val="both"/>
         <w:rPr>
           <w:rFonts w:ascii="Avenir Next LT Pro" w:hAnsi="Avenir Next LT Pro"/>
           <w:i/>
@@ -1332,7 +1265,6 @@
           <w:numId w:val="2"/>
         </w:numPr>
         <w:ind w:left="1080"/>
-        <w:jc w:val="both"/>
         <w:rPr>
           <w:rFonts w:ascii="Avenir Next LT Pro" w:hAnsi="Avenir Next LT Pro"/>
           <w:b/>
@@ -1360,7 +1292,6 @@
           <w:numId w:val="4"/>
         </w:numPr>
         <w:ind w:left="1440"/>
-        <w:jc w:val="both"/>
         <w:rPr>
           <w:rFonts w:ascii="Avenir Next LT Pro" w:hAnsi="Avenir Next LT Pro"/>
           <w:lang w:val="en-US"/>
@@ -1495,7 +1426,6 @@
           <w:numId w:val="4"/>
         </w:numPr>
         <w:ind w:left="1440"/>
-        <w:jc w:val="both"/>
         <w:rPr>
           <w:rFonts w:ascii="Avenir Next LT Pro" w:hAnsi="Avenir Next LT Pro"/>
           <w:lang w:val="en-US"/>
@@ -1552,7 +1482,6 @@
           <w:numId w:val="2"/>
         </w:numPr>
         <w:ind w:left="1080"/>
-        <w:jc w:val="both"/>
         <w:rPr>
           <w:rFonts w:ascii="Avenir Next LT Pro" w:hAnsi="Avenir Next LT Pro"/>
           <w:b/>
@@ -1580,7 +1509,6 @@
           <w:numId w:val="3"/>
         </w:numPr>
         <w:ind w:left="1440"/>
-        <w:jc w:val="both"/>
         <w:rPr>
           <w:rFonts w:ascii="Avenir Next LT Pro" w:hAnsi="Avenir Next LT Pro"/>
           <w:lang w:val="en-US"/>
@@ -1639,7 +1567,6 @@
           <w:numId w:val="3"/>
         </w:numPr>
         <w:ind w:left="1440"/>
-        <w:jc w:val="both"/>
         <w:rPr>
           <w:rFonts w:ascii="Avenir Next LT Pro" w:hAnsi="Avenir Next LT Pro"/>
           <w:lang w:val="en-US"/>
@@ -1673,7 +1600,6 @@
           <w:numId w:val="3"/>
         </w:numPr>
         <w:ind w:left="1440"/>
-        <w:jc w:val="both"/>
         <w:rPr>
           <w:rFonts w:ascii="Avenir Next LT Pro" w:hAnsi="Avenir Next LT Pro"/>
           <w:lang w:val="en-US"/>
@@ -1707,7 +1633,6 @@
           <w:numId w:val="3"/>
         </w:numPr>
         <w:ind w:left="1440"/>
-        <w:jc w:val="both"/>
         <w:rPr>
           <w:rFonts w:ascii="Avenir Next LT Pro" w:hAnsi="Avenir Next LT Pro"/>
           <w:lang w:val="en-US"/>
@@ -1769,7 +1694,6 @@
           <w:numId w:val="2"/>
         </w:numPr>
         <w:ind w:left="1080"/>
-        <w:jc w:val="both"/>
         <w:rPr>
           <w:rFonts w:ascii="Avenir Next LT Pro" w:hAnsi="Avenir Next LT Pro"/>
           <w:b/>
@@ -1797,7 +1721,6 @@
           <w:numId w:val="5"/>
         </w:numPr>
         <w:ind w:left="1440"/>
-        <w:jc w:val="both"/>
         <w:rPr>
           <w:rFonts w:ascii="Avenir Next LT Pro" w:hAnsi="Avenir Next LT Pro"/>
           <w:b/>
@@ -1830,7 +1753,6 @@
           <w:numId w:val="2"/>
         </w:numPr>
         <w:ind w:left="1080"/>
-        <w:jc w:val="both"/>
         <w:rPr>
           <w:rFonts w:ascii="Avenir Next LT Pro" w:hAnsi="Avenir Next LT Pro"/>
           <w:b/>
@@ -1858,7 +1780,6 @@
           <w:numId w:val="5"/>
         </w:numPr>
         <w:ind w:left="1440"/>
-        <w:jc w:val="both"/>
         <w:rPr>
           <w:rFonts w:ascii="Avenir Next LT Pro" w:hAnsi="Avenir Next LT Pro"/>
           <w:b/>
@@ -1894,7 +1815,6 @@
           <w:numId w:val="5"/>
         </w:numPr>
         <w:ind w:left="1440"/>
-        <w:jc w:val="both"/>
         <w:rPr>
           <w:rFonts w:ascii="Avenir Next LT Pro" w:hAnsi="Avenir Next LT Pro"/>
           <w:b/>
@@ -1911,6 +1831,7 @@
           <w:color w:val="595959" w:themeColor="text1" w:themeTint="A6"/>
           <w:lang w:val="en-US"/>
         </w:rPr>
+        <w:lastRenderedPageBreak/>
         <w:t>HighScoreDialog</w:t>
       </w:r>
       <w:proofErr w:type="spellEnd"/>
@@ -1930,7 +1851,6 @@
           <w:numId w:val="5"/>
         </w:numPr>
         <w:ind w:left="1440"/>
-        <w:jc w:val="both"/>
         <w:rPr>
           <w:rFonts w:ascii="Avenir Next LT Pro" w:hAnsi="Avenir Next LT Pro"/>
           <w:b/>
@@ -1966,7 +1886,6 @@
           <w:numId w:val="5"/>
         </w:numPr>
         <w:ind w:left="1440"/>
-        <w:jc w:val="both"/>
         <w:rPr>
           <w:rFonts w:ascii="Avenir Next LT Pro" w:hAnsi="Avenir Next LT Pro"/>
           <w:b/>
@@ -2002,7 +1921,6 @@
           <w:numId w:val="5"/>
         </w:numPr>
         <w:ind w:left="1440"/>
-        <w:jc w:val="both"/>
         <w:rPr>
           <w:rFonts w:ascii="Avenir Next LT Pro" w:hAnsi="Avenir Next LT Pro"/>
           <w:b/>
@@ -2038,7 +1956,6 @@
           <w:numId w:val="5"/>
         </w:numPr>
         <w:ind w:left="1440"/>
-        <w:jc w:val="both"/>
         <w:rPr>
           <w:rFonts w:ascii="Avenir Next LT Pro" w:hAnsi="Avenir Next LT Pro"/>
           <w:b/>
@@ -2055,7 +1972,6 @@
           <w:color w:val="595959" w:themeColor="text1" w:themeTint="A6"/>
           <w:lang w:val="en-US"/>
         </w:rPr>
-        <w:lastRenderedPageBreak/>
         <w:t>SetPlayerDialog</w:t>
       </w:r>
       <w:proofErr w:type="spellEnd"/>
@@ -2075,7 +1991,6 @@
           <w:numId w:val="5"/>
         </w:numPr>
         <w:ind w:left="1440"/>
-        <w:jc w:val="both"/>
         <w:rPr>
           <w:rFonts w:ascii="Avenir Next LT Pro" w:hAnsi="Avenir Next LT Pro"/>
           <w:b/>
@@ -2143,7 +2058,6 @@
           <w:numId w:val="5"/>
         </w:numPr>
         <w:ind w:left="1440"/>
-        <w:jc w:val="both"/>
         <w:rPr>
           <w:rFonts w:ascii="Avenir Next LT Pro" w:hAnsi="Avenir Next LT Pro"/>
           <w:b/>
@@ -2179,7 +2093,6 @@
           <w:numId w:val="5"/>
         </w:numPr>
         <w:ind w:left="1440"/>
-        <w:jc w:val="both"/>
         <w:rPr>
           <w:rFonts w:ascii="Avenir Next LT Pro" w:hAnsi="Avenir Next LT Pro"/>
           <w:b/>
@@ -2204,14 +2117,7 @@
           <w:rFonts w:ascii="Avenir Next LT Pro" w:hAnsi="Avenir Next LT Pro"/>
           <w:lang w:val="en-US"/>
         </w:rPr>
-        <w:t>: implement a dialog to display winning message after a player has won, asking if the players want to play again or exit the game</w:t>
-      </w:r>
-      <w:r>
-        <w:rPr>
-          <w:rFonts w:ascii="Avenir Next LT Pro" w:hAnsi="Avenir Next LT Pro"/>
-          <w:lang w:val="en-US"/>
-        </w:rPr>
-        <w:t>.</w:t>
+        <w:t>: implement a dialog to display winning message after a player has won, asking if the players want to play again or exit the game.</w:t>
       </w:r>
     </w:p>
     <w:p>
@@ -2222,7 +2128,6 @@
           <w:numId w:val="2"/>
         </w:numPr>
         <w:ind w:left="1080"/>
-        <w:jc w:val="both"/>
         <w:rPr>
           <w:rFonts w:ascii="Avenir Next LT Pro" w:hAnsi="Avenir Next LT Pro"/>
           <w:b/>
@@ -2250,7 +2155,6 @@
           <w:numId w:val="5"/>
         </w:numPr>
         <w:ind w:left="1440"/>
-        <w:jc w:val="both"/>
         <w:rPr>
           <w:rFonts w:ascii="Avenir Next LT Pro" w:hAnsi="Avenir Next LT Pro"/>
           <w:lang w:val="en-US"/>
@@ -2298,7 +2202,6 @@
           <w:numId w:val="5"/>
         </w:numPr>
         <w:ind w:left="1440"/>
-        <w:jc w:val="both"/>
         <w:rPr>
           <w:rFonts w:ascii="Avenir Next LT Pro" w:hAnsi="Avenir Next LT Pro"/>
           <w:lang w:val="en-US"/>
@@ -2346,7 +2249,6 @@
           <w:numId w:val="5"/>
         </w:numPr>
         <w:ind w:left="1440"/>
-        <w:jc w:val="both"/>
         <w:rPr>
           <w:rFonts w:ascii="Avenir Next LT Pro" w:hAnsi="Avenir Next LT Pro"/>
           <w:lang w:val="en-US"/>
@@ -2394,7 +2296,6 @@
           <w:numId w:val="2"/>
         </w:numPr>
         <w:ind w:left="1080"/>
-        <w:jc w:val="both"/>
         <w:rPr>
           <w:rFonts w:ascii="Avenir Next LT Pro" w:hAnsi="Avenir Next LT Pro"/>
           <w:b/>
@@ -2422,7 +2323,6 @@
           <w:numId w:val="5"/>
         </w:numPr>
         <w:ind w:left="1440"/>
-        <w:jc w:val="both"/>
         <w:rPr>
           <w:rFonts w:ascii="Avenir Next LT Pro" w:hAnsi="Avenir Next LT Pro"/>
           <w:lang w:val="en-US"/>
@@ -2456,7 +2356,6 @@
           <w:numId w:val="5"/>
         </w:numPr>
         <w:ind w:left="1440"/>
-        <w:jc w:val="both"/>
         <w:rPr>
           <w:rFonts w:ascii="Avenir Next LT Pro" w:hAnsi="Avenir Next LT Pro"/>
           <w:lang w:val="en-US"/>
@@ -2526,7 +2425,6 @@
     <w:p>
       <w:pPr>
         <w:pStyle w:val="ListParagraph"/>
-        <w:jc w:val="both"/>
         <w:rPr>
           <w:rFonts w:ascii="Avenir Next LT Pro" w:hAnsi="Avenir Next LT Pro"/>
           <w:b/>
@@ -2538,7 +2436,6 @@
     <w:p>
       <w:pPr>
         <w:pStyle w:val="ListParagraph"/>
-        <w:jc w:val="both"/>
         <w:rPr>
           <w:rFonts w:ascii="Avenir Next LT Pro" w:hAnsi="Avenir Next LT Pro"/>
           <w:b/>
@@ -2554,7 +2451,6 @@
           <w:ilvl w:val="0"/>
           <w:numId w:val="1"/>
         </w:numPr>
-        <w:jc w:val="both"/>
         <w:rPr>
           <w:rFonts w:ascii="Avenir Next LT Pro" w:hAnsi="Avenir Next LT Pro"/>
           <w:b/>
@@ -2576,7 +2472,6 @@
     <w:p>
       <w:pPr>
         <w:ind w:left="360"/>
-        <w:jc w:val="both"/>
         <w:rPr>
           <w:rFonts w:ascii="Avenir Next LT Pro" w:hAnsi="Avenir Next LT Pro"/>
           <w:lang w:val="en-US"/>
@@ -2597,7 +2492,6 @@
           <w:ilvl w:val="0"/>
           <w:numId w:val="13"/>
         </w:numPr>
-        <w:jc w:val="both"/>
         <w:rPr>
           <w:rFonts w:ascii="Avenir Next LT Pro" w:hAnsi="Avenir Next LT Pro"/>
           <w:lang w:val="en-US"/>
@@ -2661,18 +2555,25 @@
           <w:ilvl w:val="0"/>
           <w:numId w:val="13"/>
         </w:numPr>
-        <w:jc w:val="both"/>
-        <w:rPr>
-          <w:rFonts w:ascii="Avenir Next LT Pro" w:hAnsi="Avenir Next LT Pro"/>
-          <w:lang w:val="en-US"/>
-        </w:rPr>
-      </w:pPr>
-      <w:r>
-        <w:rPr>
-          <w:rFonts w:ascii="Avenir Next LT Pro" w:hAnsi="Avenir Next LT Pro"/>
-          <w:lang w:val="en-US"/>
-        </w:rPr>
-        <w:t xml:space="preserve">New game mechanics: In stead of buying more workers and food and money, we implemented so that if the player can only have more workers by building housing-base buildings. This is implemented in </w:t>
+        <w:rPr>
+          <w:rFonts w:ascii="Avenir Next LT Pro" w:hAnsi="Avenir Next LT Pro"/>
+          <w:lang w:val="en-US"/>
+        </w:rPr>
+      </w:pPr>
+      <w:r>
+        <w:rPr>
+          <w:rFonts w:ascii="Avenir Next LT Pro" w:hAnsi="Avenir Next LT Pro"/>
+          <w:lang w:val="en-US"/>
+        </w:rPr>
+        <w:t>New game mechanics: In stead of buying more workers and food and money, we implemented so that if the player can only have more workers by building housing-</w:t>
+      </w:r>
+      <w:r>
+        <w:rPr>
+          <w:rFonts w:ascii="Avenir Next LT Pro" w:hAnsi="Avenir Next LT Pro"/>
+          <w:lang w:val="en-US"/>
+        </w:rPr>
+        <w:lastRenderedPageBreak/>
+        <w:t xml:space="preserve">base buildings. This is implemented in </w:t>
       </w:r>
       <w:proofErr w:type="gramStart"/>
       <w:r>
@@ -2707,7 +2608,6 @@
           <w:ilvl w:val="0"/>
           <w:numId w:val="13"/>
         </w:numPr>
-        <w:jc w:val="both"/>
         <w:rPr>
           <w:rFonts w:ascii="Avenir Next LT Pro" w:hAnsi="Avenir Next LT Pro"/>
           <w:lang w:val="en-US"/>
@@ -2863,7 +2763,6 @@
         <w:rPr>
           <w:noProof/>
         </w:rPr>
-        <w:lastRenderedPageBreak/>
         <w:drawing>
           <wp:inline distT="0" distB="0" distL="0" distR="0" wp14:anchorId="3C1568E9" wp14:editId="73B2A520">
             <wp:extent cx="4445000" cy="3812260"/>
@@ -3065,12 +2964,27 @@
     </w:p>
     <w:p>
       <w:pPr>
+        <w:rPr>
+          <w:rFonts w:ascii="Avenir Next LT Pro" w:hAnsi="Avenir Next LT Pro"/>
+          <w:lang w:val="en-US"/>
+        </w:rPr>
+      </w:pPr>
+    </w:p>
+    <w:p>
+      <w:pPr>
+        <w:rPr>
+          <w:rFonts w:ascii="Avenir Next LT Pro" w:hAnsi="Avenir Next LT Pro"/>
+          <w:lang w:val="en-US"/>
+        </w:rPr>
+      </w:pPr>
+    </w:p>
+    <w:p>
+      <w:pPr>
         <w:pStyle w:val="ListParagraph"/>
         <w:numPr>
           <w:ilvl w:val="0"/>
           <w:numId w:val="1"/>
         </w:numPr>
-        <w:jc w:val="both"/>
         <w:rPr>
           <w:rFonts w:ascii="Avenir Next LT Pro" w:hAnsi="Avenir Next LT Pro"/>
           <w:b/>
@@ -3086,13 +3000,13 @@
           <w:color w:val="4472C4" w:themeColor="accent1"/>
           <w:lang w:val="en-US"/>
         </w:rPr>
-        <w:t>Workload division:</w:t>
+        <w:lastRenderedPageBreak/>
+        <w:t>Workload division</w:t>
       </w:r>
     </w:p>
     <w:p>
       <w:pPr>
         <w:ind w:left="360"/>
-        <w:jc w:val="both"/>
         <w:rPr>
           <w:rFonts w:ascii="Avenir Next LT Pro" w:hAnsi="Avenir Next LT Pro"/>
           <w:lang w:val="en-US"/>
@@ -3120,7 +3034,6 @@
           <w:ilvl w:val="0"/>
           <w:numId w:val="17"/>
         </w:numPr>
-        <w:jc w:val="both"/>
         <w:rPr>
           <w:rFonts w:ascii="Avenir Next LT Pro" w:hAnsi="Avenir Next LT Pro"/>
           <w:lang w:val="en-US"/>
@@ -3141,7 +3054,6 @@
           <w:ilvl w:val="0"/>
           <w:numId w:val="19"/>
         </w:numPr>
-        <w:jc w:val="both"/>
         <w:rPr>
           <w:rFonts w:ascii="Avenir Next LT Pro" w:hAnsi="Avenir Next LT Pro"/>
           <w:lang w:val="en-US"/>
@@ -3171,7 +3083,6 @@
           <w:ilvl w:val="0"/>
           <w:numId w:val="19"/>
         </w:numPr>
-        <w:jc w:val="both"/>
         <w:rPr>
           <w:rFonts w:ascii="Avenir Next LT Pro" w:hAnsi="Avenir Next LT Pro"/>
           <w:lang w:val="en-US"/>
@@ -3201,7 +3112,6 @@
           <w:ilvl w:val="0"/>
           <w:numId w:val="19"/>
         </w:numPr>
-        <w:jc w:val="both"/>
         <w:rPr>
           <w:rFonts w:ascii="Avenir Next LT Pro" w:hAnsi="Avenir Next LT Pro"/>
           <w:lang w:val="en-US"/>
@@ -3222,7 +3132,6 @@
           <w:ilvl w:val="0"/>
           <w:numId w:val="19"/>
         </w:numPr>
-        <w:jc w:val="both"/>
         <w:rPr>
           <w:rFonts w:ascii="Avenir Next LT Pro" w:hAnsi="Avenir Next LT Pro"/>
           <w:lang w:val="en-US"/>
@@ -3268,7 +3177,6 @@
           <w:ilvl w:val="0"/>
           <w:numId w:val="19"/>
         </w:numPr>
-        <w:jc w:val="both"/>
         <w:rPr>
           <w:rFonts w:ascii="Avenir Next LT Pro" w:hAnsi="Avenir Next LT Pro"/>
           <w:lang w:val="en-US"/>
@@ -3318,7 +3226,6 @@
     </w:p>
     <w:p>
       <w:pPr>
-        <w:jc w:val="both"/>
         <w:rPr>
           <w:rFonts w:ascii="Avenir Next LT Pro" w:hAnsi="Avenir Next LT Pro"/>
           <w:lang w:val="en-US"/>
@@ -3332,18 +3239,16 @@
           <w:ilvl w:val="0"/>
           <w:numId w:val="17"/>
         </w:numPr>
-        <w:jc w:val="both"/>
-        <w:rPr>
-          <w:rFonts w:ascii="Avenir Next LT Pro" w:hAnsi="Avenir Next LT Pro"/>
-          <w:lang w:val="en-US"/>
-        </w:rPr>
-      </w:pPr>
-      <w:r>
-        <w:rPr>
-          <w:rFonts w:ascii="Avenir Next LT Pro" w:hAnsi="Avenir Next LT Pro"/>
-          <w:lang w:val="en-US"/>
-        </w:rPr>
-        <w:lastRenderedPageBreak/>
+        <w:rPr>
+          <w:rFonts w:ascii="Avenir Next LT Pro" w:hAnsi="Avenir Next LT Pro"/>
+          <w:lang w:val="en-US"/>
+        </w:rPr>
+      </w:pPr>
+      <w:r>
+        <w:rPr>
+          <w:rFonts w:ascii="Avenir Next LT Pro" w:hAnsi="Avenir Next LT Pro"/>
+          <w:lang w:val="en-US"/>
+        </w:rPr>
         <w:t>Hoanh</w:t>
       </w:r>
     </w:p>
@@ -3354,7 +3259,6 @@
           <w:ilvl w:val="0"/>
           <w:numId w:val="19"/>
         </w:numPr>
-        <w:jc w:val="both"/>
         <w:rPr>
           <w:rFonts w:ascii="Avenir Next LT Pro" w:hAnsi="Avenir Next LT Pro"/>
           <w:lang w:val="en-US"/>
@@ -3375,7 +3279,6 @@
           <w:ilvl w:val="0"/>
           <w:numId w:val="19"/>
         </w:numPr>
-        <w:jc w:val="both"/>
         <w:rPr>
           <w:rFonts w:ascii="Avenir Next LT Pro" w:hAnsi="Avenir Next LT Pro"/>
           <w:lang w:val="en-US"/>
@@ -3396,7 +3299,6 @@
           <w:ilvl w:val="0"/>
           <w:numId w:val="19"/>
         </w:numPr>
-        <w:jc w:val="both"/>
         <w:rPr>
           <w:rFonts w:ascii="Avenir Next LT Pro" w:hAnsi="Avenir Next LT Pro"/>
           <w:lang w:val="en-US"/>
@@ -3426,7 +3328,6 @@
           <w:ilvl w:val="0"/>
           <w:numId w:val="19"/>
         </w:numPr>
-        <w:jc w:val="both"/>
         <w:rPr>
           <w:rFonts w:ascii="Avenir Next LT Pro" w:hAnsi="Avenir Next LT Pro"/>
           <w:lang w:val="en-US"/>
@@ -3463,7 +3364,6 @@
           <w:ilvl w:val="0"/>
           <w:numId w:val="19"/>
         </w:numPr>
-        <w:jc w:val="both"/>
         <w:rPr>
           <w:rFonts w:ascii="Avenir Next LT Pro" w:hAnsi="Avenir Next LT Pro"/>
           <w:lang w:val="en-US"/>
@@ -3491,7 +3391,6 @@
           <w:ilvl w:val="0"/>
           <w:numId w:val="19"/>
         </w:numPr>
-        <w:jc w:val="both"/>
         <w:rPr>
           <w:rFonts w:ascii="Avenir Next LT Pro" w:hAnsi="Avenir Next LT Pro"/>
           <w:lang w:val="en-US"/>
@@ -3512,7 +3411,6 @@
           <w:ilvl w:val="0"/>
           <w:numId w:val="19"/>
         </w:numPr>
-        <w:jc w:val="both"/>
         <w:rPr>
           <w:rFonts w:ascii="Avenir Next LT Pro" w:hAnsi="Avenir Next LT Pro"/>
           <w:lang w:val="en-US"/>
@@ -3542,7 +3440,6 @@
           <w:ilvl w:val="0"/>
           <w:numId w:val="19"/>
         </w:numPr>
-        <w:jc w:val="both"/>
         <w:rPr>
           <w:rFonts w:ascii="Avenir Next LT Pro" w:hAnsi="Avenir Next LT Pro"/>
           <w:lang w:val="en-US"/>
@@ -3595,7 +3492,6 @@
           <w:ilvl w:val="0"/>
           <w:numId w:val="19"/>
         </w:numPr>
-        <w:jc w:val="both"/>
         <w:rPr>
           <w:rFonts w:ascii="Avenir Next LT Pro" w:hAnsi="Avenir Next LT Pro"/>
           <w:lang w:val="en-US"/>
@@ -3627,14 +3523,11 @@
     </w:p>
     <w:p>
       <w:pPr>
-        <w:jc w:val="both"/>
-        <w:rPr>
-          <w:rFonts w:ascii="Avenir Next LT Pro" w:hAnsi="Avenir Next LT Pro"/>
-          <w:lang w:val="en-US"/>
-        </w:rPr>
-      </w:pPr>
-      <w:bookmarkStart w:id="0" w:name="_GoBack"/>
-      <w:bookmarkEnd w:id="0"/>
+        <w:rPr>
+          <w:rFonts w:ascii="Avenir Next LT Pro" w:hAnsi="Avenir Next LT Pro"/>
+          <w:lang w:val="en-US"/>
+        </w:rPr>
+      </w:pPr>
     </w:p>
     <w:p>
       <w:pPr>
@@ -3643,7 +3536,6 @@
           <w:ilvl w:val="0"/>
           <w:numId w:val="17"/>
         </w:numPr>
-        <w:jc w:val="both"/>
         <w:rPr>
           <w:rFonts w:ascii="Avenir Next LT Pro" w:hAnsi="Avenir Next LT Pro"/>
           <w:lang w:val="en-US"/>
@@ -3664,7 +3556,6 @@
           <w:ilvl w:val="0"/>
           <w:numId w:val="20"/>
         </w:numPr>
-        <w:jc w:val="both"/>
         <w:rPr>
           <w:rFonts w:ascii="Avenir Next LT Pro" w:hAnsi="Avenir Next LT Pro"/>
           <w:lang w:val="en-US"/>
@@ -3685,7 +3576,6 @@
           <w:ilvl w:val="0"/>
           <w:numId w:val="20"/>
         </w:numPr>
-        <w:jc w:val="both"/>
         <w:rPr>
           <w:rFonts w:ascii="Avenir Next LT Pro" w:hAnsi="Avenir Next LT Pro"/>
           <w:lang w:val="en-US"/>
@@ -3706,7 +3596,6 @@
           <w:ilvl w:val="0"/>
           <w:numId w:val="20"/>
         </w:numPr>
-        <w:jc w:val="both"/>
         <w:rPr>
           <w:rFonts w:ascii="Avenir Next LT Pro" w:hAnsi="Avenir Next LT Pro"/>
           <w:lang w:val="en-US"/>
@@ -3722,16 +3611,1665 @@
     </w:p>
     <w:p>
       <w:pPr>
-        <w:jc w:val="both"/>
-        <w:rPr>
-          <w:rFonts w:ascii="Avenir Next LT Pro" w:hAnsi="Avenir Next LT Pro"/>
-          <w:lang w:val="en-US"/>
-        </w:rPr>
-      </w:pPr>
-    </w:p>
-    <w:p>
-      <w:pPr>
-        <w:jc w:val="both"/>
+        <w:rPr>
+          <w:rFonts w:ascii="Avenir Next LT Pro" w:hAnsi="Avenir Next LT Pro"/>
+          <w:lang w:val="en-US"/>
+        </w:rPr>
+      </w:pPr>
+    </w:p>
+    <w:p>
+      <w:pPr>
+        <w:pStyle w:val="Subtitle"/>
+        <w:numPr>
+          <w:ilvl w:val="0"/>
+          <w:numId w:val="1"/>
+        </w:numPr>
+        <w:rPr>
+          <w:rStyle w:val="IntenseEmphasis"/>
+          <w:rFonts w:ascii="Avenir Next" w:hAnsi="Avenir Next"/>
+          <w:b/>
+          <w:bCs/>
+          <w:i w:val="0"/>
+          <w:iCs w:val="0"/>
+          <w:lang w:val="en-GB"/>
+        </w:rPr>
+      </w:pPr>
+      <w:r>
+        <w:rPr>
+          <w:rStyle w:val="IntenseEmphasis"/>
+          <w:rFonts w:ascii="Avenir Next" w:hAnsi="Avenir Next"/>
+          <w:b/>
+          <w:bCs/>
+          <w:i w:val="0"/>
+          <w:iCs w:val="0"/>
+          <w:lang w:val="en-GB"/>
+        </w:rPr>
+        <w:t>Game Manual</w:t>
+      </w:r>
+    </w:p>
+    <w:p>
+      <w:pPr>
+        <w:rPr>
+          <w:lang w:val="en-GB"/>
+        </w:rPr>
+      </w:pPr>
+      <w:r>
+        <w:rPr>
+          <w:lang w:val="en-GB"/>
+        </w:rPr>
+        <w:t>Game-start:</w:t>
+      </w:r>
+    </w:p>
+    <w:p>
+      <w:pPr>
+        <w:rPr>
+          <w:lang w:val="en-GB"/>
+        </w:rPr>
+      </w:pPr>
+      <w:r>
+        <w:rPr>
+          <w:lang w:val="en-GB"/>
+        </w:rPr>
+        <w:t>Users are greeted with the back story and can click start to proceed.</w:t>
+      </w:r>
+      <w:r>
+        <w:rPr>
+          <w:lang w:val="en-GB"/>
+        </w:rPr>
+        <w:t xml:space="preserve">  </w:t>
+      </w:r>
+      <w:r>
+        <w:rPr>
+          <w:lang w:val="en-GB"/>
+        </w:rPr>
+        <w:t>In the next window the user can choose the number of players in the game (from 2 to 4 players).</w:t>
+      </w:r>
+    </w:p>
+    <w:p>
+      <w:pPr>
+        <w:keepNext/>
+        <w:jc w:val="center"/>
+      </w:pPr>
+      <w:r>
+        <w:rPr>
+          <w:noProof/>
+          <w:lang w:val="en-GB"/>
+        </w:rPr>
+        <w:lastRenderedPageBreak/>
+        <w:drawing>
+          <wp:inline distT="0" distB="0" distL="0" distR="0" wp14:anchorId="3AD92383" wp14:editId="43F9C7F7">
+            <wp:extent cx="3361889" cy="2336800"/>
+            <wp:effectExtent l="0" t="0" r="3810" b="0"/>
+            <wp:docPr id="1" name="Picture 1" descr="A screenshot of a cell phone&#10;&#10;Description automatically generated"/>
+            <wp:cNvGraphicFramePr>
+              <a:graphicFrameLocks xmlns:a="http://schemas.openxmlformats.org/drawingml/2006/main" noChangeAspect="1"/>
+            </wp:cNvGraphicFramePr>
+            <a:graphic xmlns:a="http://schemas.openxmlformats.org/drawingml/2006/main">
+              <a:graphicData uri="http://schemas.openxmlformats.org/drawingml/2006/picture">
+                <pic:pic xmlns:pic="http://schemas.openxmlformats.org/drawingml/2006/picture">
+                  <pic:nvPicPr>
+                    <pic:cNvPr id="1" name="Screenshot 2019-12-01 at 22.44.14.png"/>
+                    <pic:cNvPicPr/>
+                  </pic:nvPicPr>
+                  <pic:blipFill>
+                    <a:blip r:embed="rId9" cstate="print">
+                      <a:extLst>
+                        <a:ext uri="{28A0092B-C50C-407E-A947-70E740481C1C}">
+                          <a14:useLocalDpi xmlns:a14="http://schemas.microsoft.com/office/drawing/2010/main" val="0"/>
+                        </a:ext>
+                      </a:extLst>
+                    </a:blip>
+                    <a:stretch>
+                      <a:fillRect/>
+                    </a:stretch>
+                  </pic:blipFill>
+                  <pic:spPr>
+                    <a:xfrm>
+                      <a:off x="0" y="0"/>
+                      <a:ext cx="3366626" cy="2340093"/>
+                    </a:xfrm>
+                    <a:prstGeom prst="rect">
+                      <a:avLst/>
+                    </a:prstGeom>
+                  </pic:spPr>
+                </pic:pic>
+              </a:graphicData>
+            </a:graphic>
+          </wp:inline>
+        </w:drawing>
+      </w:r>
+    </w:p>
+    <w:p>
+      <w:pPr>
+        <w:pStyle w:val="Caption"/>
+        <w:jc w:val="center"/>
+      </w:pPr>
+      <w:r>
+        <w:t xml:space="preserve">Figure </w:t>
+      </w:r>
+      <w:r>
+        <w:fldChar w:fldCharType="begin"/>
+      </w:r>
+      <w:r>
+        <w:instrText xml:space="preserve"> SEQ Figure \* ARABIC </w:instrText>
+      </w:r>
+      <w:r>
+        <w:fldChar w:fldCharType="separate"/>
+      </w:r>
+      <w:r>
+        <w:rPr>
+          <w:noProof/>
+        </w:rPr>
+        <w:t>1</w:t>
+      </w:r>
+      <w:r>
+        <w:fldChar w:fldCharType="end"/>
+      </w:r>
+      <w:r>
+        <w:rPr>
+          <w:lang w:val="en-GB"/>
+        </w:rPr>
+        <w:t xml:space="preserve"> The game start dialog</w:t>
+      </w:r>
+    </w:p>
+    <w:p>
+      <w:pPr>
+        <w:keepNext/>
+        <w:jc w:val="center"/>
+      </w:pPr>
+      <w:r>
+        <w:rPr>
+          <w:noProof/>
+        </w:rPr>
+        <w:t xml:space="preserve"> </w:t>
+      </w:r>
+      <w:r>
+        <w:rPr>
+          <w:lang w:val="en-GB"/>
+        </w:rPr>
+        <w:drawing>
+          <wp:inline distT="0" distB="0" distL="0" distR="0" wp14:anchorId="4584631F" wp14:editId="5A2B4674">
+            <wp:extent cx="2489200" cy="1386647"/>
+            <wp:effectExtent l="0" t="0" r="0" b="0"/>
+            <wp:docPr id="3" name="Picture 3" descr="A screenshot of a cell phone&#10;&#10;Description automatically generated"/>
+            <wp:cNvGraphicFramePr>
+              <a:graphicFrameLocks xmlns:a="http://schemas.openxmlformats.org/drawingml/2006/main" noChangeAspect="1"/>
+            </wp:cNvGraphicFramePr>
+            <a:graphic xmlns:a="http://schemas.openxmlformats.org/drawingml/2006/main">
+              <a:graphicData uri="http://schemas.openxmlformats.org/drawingml/2006/picture">
+                <pic:pic xmlns:pic="http://schemas.openxmlformats.org/drawingml/2006/picture">
+                  <pic:nvPicPr>
+                    <pic:cNvPr id="1" name=""/>
+                    <pic:cNvPicPr/>
+                  </pic:nvPicPr>
+                  <pic:blipFill>
+                    <a:blip r:embed="rId10"/>
+                    <a:stretch>
+                      <a:fillRect/>
+                    </a:stretch>
+                  </pic:blipFill>
+                  <pic:spPr>
+                    <a:xfrm>
+                      <a:off x="0" y="0"/>
+                      <a:ext cx="2498478" cy="1391816"/>
+                    </a:xfrm>
+                    <a:prstGeom prst="rect">
+                      <a:avLst/>
+                    </a:prstGeom>
+                  </pic:spPr>
+                </pic:pic>
+              </a:graphicData>
+            </a:graphic>
+          </wp:inline>
+        </w:drawing>
+      </w:r>
+    </w:p>
+    <w:p>
+      <w:pPr>
+        <w:pStyle w:val="Caption"/>
+        <w:jc w:val="center"/>
+        <w:rPr>
+          <w:lang w:val="en-GB"/>
+        </w:rPr>
+      </w:pPr>
+      <w:r>
+        <w:t xml:space="preserve">Figure </w:t>
+      </w:r>
+      <w:r>
+        <w:fldChar w:fldCharType="begin"/>
+      </w:r>
+      <w:r>
+        <w:instrText xml:space="preserve"> SEQ Figure \* ARABIC </w:instrText>
+      </w:r>
+      <w:r>
+        <w:fldChar w:fldCharType="separate"/>
+      </w:r>
+      <w:r>
+        <w:rPr>
+          <w:noProof/>
+        </w:rPr>
+        <w:t>2</w:t>
+      </w:r>
+      <w:r>
+        <w:fldChar w:fldCharType="end"/>
+      </w:r>
+      <w:r>
+        <w:rPr>
+          <w:lang w:val="en-GB"/>
+        </w:rPr>
+        <w:t xml:space="preserve"> The dialog to select the number of players</w:t>
+      </w:r>
+    </w:p>
+    <w:p>
+      <w:pPr>
+        <w:rPr>
+          <w:lang w:val="en-GB"/>
+        </w:rPr>
+      </w:pPr>
+      <w:r>
+        <w:rPr>
+          <w:lang w:val="en-GB"/>
+        </w:rPr>
+        <w:t xml:space="preserve">The game is a </w:t>
+      </w:r>
+      <w:proofErr w:type="gramStart"/>
+      <w:r>
+        <w:rPr>
+          <w:lang w:val="en-GB"/>
+        </w:rPr>
+        <w:t>turn based</w:t>
+      </w:r>
+      <w:proofErr w:type="gramEnd"/>
+      <w:r>
+        <w:rPr>
+          <w:lang w:val="en-GB"/>
+        </w:rPr>
+        <w:t xml:space="preserve"> game.</w:t>
+      </w:r>
+      <w:r>
+        <w:rPr>
+          <w:lang w:val="en-GB"/>
+        </w:rPr>
+        <w:t xml:space="preserve">  </w:t>
+      </w:r>
+      <w:r>
+        <w:rPr>
+          <w:lang w:val="en-GB"/>
+        </w:rPr>
+        <w:t>The players can decide between them the order of which they play.  For example, play rock-paper-scissors.</w:t>
+      </w:r>
+      <w:r>
+        <w:rPr>
+          <w:lang w:val="en-GB"/>
+        </w:rPr>
+        <w:t xml:space="preserve">  </w:t>
+      </w:r>
+      <w:r>
+        <w:rPr>
+          <w:lang w:val="en-GB"/>
+        </w:rPr>
+        <w:t>In the beginning, each player will have 500 resources each type (food, money, ore, wood, stone).</w:t>
+      </w:r>
+      <w:r>
+        <w:rPr>
+          <w:lang w:val="en-GB"/>
+        </w:rPr>
+        <w:t xml:space="preserve">  </w:t>
+      </w:r>
+      <w:r>
+        <w:rPr>
+          <w:lang w:val="en-GB"/>
+        </w:rPr>
+        <w:t>This money can be used to buy and build buildings on the map, each of which have a respective build cost and production benefits.</w:t>
+      </w:r>
+    </w:p>
+    <w:p>
+      <w:pPr>
+        <w:rPr>
+          <w:lang w:val="en-GB"/>
+        </w:rPr>
+      </w:pPr>
+    </w:p>
+    <w:p>
+      <w:pPr>
+        <w:rPr>
+          <w:b/>
+          <w:bCs/>
+          <w:lang w:val="en-GB"/>
+        </w:rPr>
+      </w:pPr>
+      <w:proofErr w:type="gramStart"/>
+      <w:r>
+        <w:rPr>
+          <w:b/>
+          <w:bCs/>
+          <w:lang w:val="en-GB"/>
+        </w:rPr>
+        <w:t>Game-play</w:t>
+      </w:r>
+      <w:proofErr w:type="gramEnd"/>
+      <w:r>
+        <w:rPr>
+          <w:b/>
+          <w:bCs/>
+          <w:lang w:val="en-GB"/>
+        </w:rPr>
+        <w:t>:</w:t>
+      </w:r>
+    </w:p>
+    <w:p>
+      <w:pPr>
+        <w:rPr>
+          <w:lang w:val="en-GB"/>
+        </w:rPr>
+      </w:pPr>
+      <w:r>
+        <w:rPr>
+          <w:lang w:val="en-GB"/>
+        </w:rPr>
+        <w:t>Each turn, players can do those following actions:</w:t>
+      </w:r>
+    </w:p>
+    <w:p>
+      <w:pPr>
+        <w:rPr>
+          <w:b/>
+          <w:bCs/>
+          <w:lang w:val="en-GB"/>
+        </w:rPr>
+      </w:pPr>
+      <w:r>
+        <w:rPr>
+          <w:b/>
+          <w:bCs/>
+          <w:lang w:val="en-GB"/>
+        </w:rPr>
+        <w:t>Build buildings:</w:t>
+      </w:r>
+    </w:p>
+    <w:p>
+      <w:pPr>
+        <w:rPr>
+          <w:lang w:val="en-GB"/>
+        </w:rPr>
+      </w:pPr>
+      <w:r>
+        <w:rPr>
+          <w:lang w:val="en-GB"/>
+        </w:rPr>
+        <w:t>There are three main types of buildings in the game.</w:t>
+      </w:r>
+    </w:p>
+    <w:p>
+      <w:pPr>
+        <w:pStyle w:val="NoSpacing"/>
+        <w:rPr>
+          <w:lang w:val="en-GB"/>
+        </w:rPr>
+      </w:pPr>
+      <w:r>
+        <w:rPr>
+          <w:lang w:val="en-GB"/>
+        </w:rPr>
+        <w:t xml:space="preserve">- Sawmill, farm, mine. They </w:t>
+      </w:r>
+      <w:proofErr w:type="gramStart"/>
+      <w:r>
+        <w:rPr>
+          <w:lang w:val="en-GB"/>
+        </w:rPr>
+        <w:t>helps</w:t>
+      </w:r>
+      <w:proofErr w:type="gramEnd"/>
+      <w:r>
+        <w:rPr>
+          <w:lang w:val="en-GB"/>
+        </w:rPr>
+        <w:t xml:space="preserve"> the users to increase the production of each land (tile) the player has</w:t>
+      </w:r>
+    </w:p>
+    <w:p>
+      <w:pPr>
+        <w:pStyle w:val="NoSpacing"/>
+        <w:rPr>
+          <w:lang w:val="en-GB"/>
+        </w:rPr>
+      </w:pPr>
+      <w:r>
+        <w:rPr>
+          <w:lang w:val="en-GB"/>
+        </w:rPr>
+        <w:t xml:space="preserve">- </w:t>
+      </w:r>
+      <w:proofErr w:type="spellStart"/>
+      <w:r>
+        <w:rPr>
+          <w:lang w:val="en-GB"/>
+        </w:rPr>
+        <w:t>SmallHouse</w:t>
+      </w:r>
+      <w:proofErr w:type="spellEnd"/>
+      <w:r>
+        <w:rPr>
+          <w:lang w:val="en-GB"/>
+        </w:rPr>
+        <w:t xml:space="preserve">, </w:t>
+      </w:r>
+      <w:proofErr w:type="spellStart"/>
+      <w:r>
+        <w:rPr>
+          <w:lang w:val="en-GB"/>
+        </w:rPr>
+        <w:t>LargeHouse</w:t>
+      </w:r>
+      <w:proofErr w:type="spellEnd"/>
+      <w:r>
+        <w:rPr>
+          <w:lang w:val="en-GB"/>
+        </w:rPr>
+        <w:t xml:space="preserve">, </w:t>
+      </w:r>
+      <w:proofErr w:type="spellStart"/>
+      <w:r>
+        <w:rPr>
+          <w:lang w:val="en-GB"/>
+        </w:rPr>
+        <w:t>ApartmentBlock</w:t>
+      </w:r>
+      <w:proofErr w:type="spellEnd"/>
+      <w:r>
+        <w:rPr>
+          <w:lang w:val="en-GB"/>
+        </w:rPr>
+        <w:t xml:space="preserve"> and Skyscraper. Build these buildings increase the number of people (workers) the players </w:t>
+      </w:r>
+      <w:proofErr w:type="gramStart"/>
+      <w:r>
+        <w:rPr>
+          <w:lang w:val="en-GB"/>
+        </w:rPr>
+        <w:t>has</w:t>
+      </w:r>
+      <w:proofErr w:type="gramEnd"/>
+      <w:r>
+        <w:rPr>
+          <w:lang w:val="en-GB"/>
+        </w:rPr>
+        <w:t>.</w:t>
+      </w:r>
+    </w:p>
+    <w:p>
+      <w:pPr>
+        <w:pStyle w:val="NoSpacing"/>
+        <w:rPr>
+          <w:lang w:val="en-GB"/>
+        </w:rPr>
+      </w:pPr>
+      <w:r>
+        <w:rPr>
+          <w:lang w:val="en-GB"/>
+        </w:rPr>
+        <w:t>- Outpost. Gives the players ownership of neighbourhood tiles.</w:t>
+      </w:r>
+    </w:p>
+    <w:p>
+      <w:pPr>
+        <w:pStyle w:val="NoSpacing"/>
+        <w:rPr>
+          <w:lang w:val="en-GB"/>
+        </w:rPr>
+      </w:pPr>
+      <w:bookmarkStart w:id="0" w:name="_GoBack"/>
+      <w:bookmarkEnd w:id="0"/>
+    </w:p>
+    <w:p>
+      <w:pPr>
+        <w:rPr>
+          <w:lang w:val="en-GB"/>
+        </w:rPr>
+      </w:pPr>
+      <w:r>
+        <w:rPr>
+          <w:lang w:val="en-GB"/>
+        </w:rPr>
+        <w:t xml:space="preserve">How to build: </w:t>
+      </w:r>
+    </w:p>
+    <w:p>
+      <w:pPr>
+        <w:rPr>
+          <w:lang w:val="en-GB"/>
+        </w:rPr>
+      </w:pPr>
+      <w:r>
+        <w:rPr>
+          <w:lang w:val="en-GB"/>
+        </w:rPr>
+        <w:lastRenderedPageBreak/>
+        <w:t>The player must select a tile that has no-owner or which he/she owns the tile/land. After that, the player can pick the building type they wish to build and then press build button to build. (Remember: player can only build if he/she has enough resources).  Note it is also good to consider where you are building a building as each tile type has a base production rate.  Note buildings cannot be built on water</w:t>
+      </w:r>
+      <w:r>
+        <w:rPr>
+          <w:lang w:val="en-GB"/>
+        </w:rPr>
+        <w:t>.</w:t>
+      </w:r>
+    </w:p>
+    <w:p>
+      <w:pPr>
+        <w:keepNext/>
+        <w:jc w:val="center"/>
+      </w:pPr>
+      <w:r>
+        <w:rPr>
+          <w:noProof/>
+          <w:lang w:val="en-GB"/>
+        </w:rPr>
+        <w:drawing>
+          <wp:inline distT="0" distB="0" distL="0" distR="0" wp14:anchorId="7D3F159D" wp14:editId="24330BBC">
+            <wp:extent cx="3901440" cy="3120318"/>
+            <wp:effectExtent l="0" t="0" r="0" b="4445"/>
+            <wp:docPr id="4" name="Picture 4" descr="A picture containing monitor&#10;&#10;Description automatically generated"/>
+            <wp:cNvGraphicFramePr>
+              <a:graphicFrameLocks xmlns:a="http://schemas.openxmlformats.org/drawingml/2006/main" noChangeAspect="1"/>
+            </wp:cNvGraphicFramePr>
+            <a:graphic xmlns:a="http://schemas.openxmlformats.org/drawingml/2006/main">
+              <a:graphicData uri="http://schemas.openxmlformats.org/drawingml/2006/picture">
+                <pic:pic xmlns:pic="http://schemas.openxmlformats.org/drawingml/2006/picture">
+                  <pic:nvPicPr>
+                    <pic:cNvPr id="4" name="Screenshot 2019-12-01 at 22.46.47.png"/>
+                    <pic:cNvPicPr/>
+                  </pic:nvPicPr>
+                  <pic:blipFill>
+                    <a:blip r:embed="rId11" cstate="print">
+                      <a:extLst>
+                        <a:ext uri="{28A0092B-C50C-407E-A947-70E740481C1C}">
+                          <a14:useLocalDpi xmlns:a14="http://schemas.microsoft.com/office/drawing/2010/main" val="0"/>
+                        </a:ext>
+                      </a:extLst>
+                    </a:blip>
+                    <a:stretch>
+                      <a:fillRect/>
+                    </a:stretch>
+                  </pic:blipFill>
+                  <pic:spPr>
+                    <a:xfrm>
+                      <a:off x="0" y="0"/>
+                      <a:ext cx="3912432" cy="3129110"/>
+                    </a:xfrm>
+                    <a:prstGeom prst="rect">
+                      <a:avLst/>
+                    </a:prstGeom>
+                  </pic:spPr>
+                </pic:pic>
+              </a:graphicData>
+            </a:graphic>
+          </wp:inline>
+        </w:drawing>
+      </w:r>
+    </w:p>
+    <w:p>
+      <w:pPr>
+        <w:pStyle w:val="Caption"/>
+        <w:jc w:val="center"/>
+        <w:rPr>
+          <w:lang w:val="en-GB"/>
+        </w:rPr>
+      </w:pPr>
+      <w:r>
+        <w:t xml:space="preserve">Figure </w:t>
+      </w:r>
+      <w:r>
+        <w:fldChar w:fldCharType="begin"/>
+      </w:r>
+      <w:r>
+        <w:instrText xml:space="preserve"> SEQ Figure \* ARABIC </w:instrText>
+      </w:r>
+      <w:r>
+        <w:fldChar w:fldCharType="separate"/>
+      </w:r>
+      <w:r>
+        <w:rPr>
+          <w:noProof/>
+        </w:rPr>
+        <w:t>3</w:t>
+      </w:r>
+      <w:r>
+        <w:fldChar w:fldCharType="end"/>
+      </w:r>
+      <w:r>
+        <w:rPr>
+          <w:lang w:val="en-GB"/>
+        </w:rPr>
+        <w:t xml:space="preserve"> Here a tile and building type has been selected so the build button is available</w:t>
+      </w:r>
+    </w:p>
+    <w:p>
+      <w:pPr>
+        <w:rPr>
+          <w:lang w:val="en-GB"/>
+        </w:rPr>
+      </w:pPr>
+    </w:p>
+    <w:p>
+      <w:pPr>
+        <w:rPr>
+          <w:u w:val="single"/>
+          <w:lang w:val="en-GB"/>
+        </w:rPr>
+      </w:pPr>
+      <w:r>
+        <w:rPr>
+          <w:u w:val="single"/>
+          <w:lang w:val="en-GB"/>
+        </w:rPr>
+        <w:t>Building build costs:</w:t>
+      </w:r>
+    </w:p>
+    <w:p>
+      <w:pPr>
+        <w:pStyle w:val="NoSpacing"/>
+        <w:spacing w:after="60"/>
+        <w:rPr>
+          <w:lang w:val="en-GB"/>
+        </w:rPr>
+      </w:pPr>
+      <w:proofErr w:type="spellStart"/>
+      <w:r>
+        <w:rPr>
+          <w:lang w:val="en-GB"/>
+        </w:rPr>
+        <w:t>SmallHouse</w:t>
+      </w:r>
+      <w:proofErr w:type="spellEnd"/>
+      <w:r>
+        <w:rPr>
+          <w:lang w:val="en-GB"/>
+        </w:rPr>
+        <w:t>: Money 50, Food 100, Wood 25</w:t>
+      </w:r>
+    </w:p>
+    <w:p>
+      <w:pPr>
+        <w:pStyle w:val="NoSpacing"/>
+        <w:spacing w:after="60"/>
+        <w:rPr>
+          <w:lang w:val="en-GB"/>
+        </w:rPr>
+      </w:pPr>
+      <w:proofErr w:type="spellStart"/>
+      <w:r>
+        <w:rPr>
+          <w:lang w:val="en-GB"/>
+        </w:rPr>
+        <w:t>LargeHouse</w:t>
+      </w:r>
+      <w:proofErr w:type="spellEnd"/>
+      <w:r>
+        <w:rPr>
+          <w:lang w:val="en-GB"/>
+        </w:rPr>
+        <w:t>: Money 100, Food 150, Wood 35, Stone 500</w:t>
+      </w:r>
+    </w:p>
+    <w:p>
+      <w:pPr>
+        <w:pStyle w:val="NoSpacing"/>
+        <w:spacing w:after="60"/>
+        <w:rPr>
+          <w:lang w:val="en-GB"/>
+        </w:rPr>
+      </w:pPr>
+      <w:proofErr w:type="spellStart"/>
+      <w:r>
+        <w:rPr>
+          <w:lang w:val="en-GB"/>
+        </w:rPr>
+        <w:t>ApartmentBlock</w:t>
+      </w:r>
+      <w:proofErr w:type="spellEnd"/>
+      <w:r>
+        <w:rPr>
+          <w:lang w:val="en-GB"/>
+        </w:rPr>
+        <w:t>: Money 250, Food 200, Wood 100, Stone 100</w:t>
+      </w:r>
+    </w:p>
+    <w:p>
+      <w:pPr>
+        <w:pStyle w:val="NoSpacing"/>
+        <w:spacing w:after="60"/>
+        <w:rPr>
+          <w:lang w:val="en-GB"/>
+        </w:rPr>
+      </w:pPr>
+      <w:r>
+        <w:rPr>
+          <w:lang w:val="en-GB"/>
+        </w:rPr>
+        <w:t>Skyscraper: Money 1000, Food 500, Wood 500, Stone 500</w:t>
+      </w:r>
+    </w:p>
+    <w:p>
+      <w:pPr>
+        <w:pStyle w:val="NoSpacing"/>
+        <w:spacing w:after="60"/>
+        <w:rPr>
+          <w:lang w:val="en-GB"/>
+        </w:rPr>
+      </w:pPr>
+      <w:r>
+        <w:rPr>
+          <w:lang w:val="en-GB"/>
+        </w:rPr>
+        <w:t>Farm: Money 50, Food 100, Wood 25</w:t>
+      </w:r>
+    </w:p>
+    <w:p>
+      <w:pPr>
+        <w:pStyle w:val="NoSpacing"/>
+        <w:spacing w:after="60"/>
+        <w:rPr>
+          <w:lang w:val="en-GB"/>
+        </w:rPr>
+      </w:pPr>
+      <w:r>
+        <w:rPr>
+          <w:lang w:val="en-GB"/>
+        </w:rPr>
+        <w:t>Mine: Money 200, Food 100, Wood 100, Ore 50</w:t>
+      </w:r>
+    </w:p>
+    <w:p>
+      <w:pPr>
+        <w:pStyle w:val="NoSpacing"/>
+        <w:spacing w:after="60"/>
+        <w:rPr>
+          <w:lang w:val="en-GB"/>
+        </w:rPr>
+      </w:pPr>
+      <w:proofErr w:type="spellStart"/>
+      <w:r>
+        <w:rPr>
+          <w:lang w:val="en-GB"/>
+        </w:rPr>
+        <w:t>SawMill</w:t>
+      </w:r>
+      <w:proofErr w:type="spellEnd"/>
+      <w:r>
+        <w:rPr>
+          <w:lang w:val="en-GB"/>
+        </w:rPr>
+        <w:t>: Money 100, Food 100, Wood 100, Ore 50</w:t>
+      </w:r>
+    </w:p>
+    <w:p>
+      <w:pPr>
+        <w:pStyle w:val="NoSpacing"/>
+        <w:spacing w:after="60"/>
+        <w:rPr>
+          <w:lang w:val="en-GB"/>
+        </w:rPr>
+      </w:pPr>
+      <w:r>
+        <w:rPr>
+          <w:lang w:val="en-GB"/>
+        </w:rPr>
+        <w:t>Outpost: Money 150, Food 200, Wood 200, Stone 25</w:t>
+      </w:r>
+    </w:p>
+    <w:p>
+      <w:pPr>
+        <w:pStyle w:val="NoSpacing"/>
+        <w:spacing w:after="60"/>
+        <w:rPr>
+          <w:lang w:val="en-GB"/>
+        </w:rPr>
+      </w:pPr>
+      <w:proofErr w:type="spellStart"/>
+      <w:r>
+        <w:rPr>
+          <w:lang w:val="en-GB"/>
+        </w:rPr>
+        <w:t>HeadQuarters</w:t>
+      </w:r>
+      <w:proofErr w:type="spellEnd"/>
+      <w:r>
+        <w:rPr>
+          <w:lang w:val="en-GB"/>
+        </w:rPr>
+        <w:t>: Money 750, Food 1000, Wood 500, Stone 250</w:t>
+      </w:r>
+    </w:p>
+    <w:p>
+      <w:pPr>
+        <w:rPr>
+          <w:lang w:val="en-GB"/>
+        </w:rPr>
+      </w:pPr>
+    </w:p>
+    <w:p>
+      <w:pPr>
+        <w:rPr>
+          <w:u w:val="single"/>
+          <w:lang w:val="en-GB"/>
+        </w:rPr>
+      </w:pPr>
+      <w:r>
+        <w:rPr>
+          <w:u w:val="single"/>
+          <w:lang w:val="en-GB"/>
+        </w:rPr>
+        <w:t>Building production rates:</w:t>
+      </w:r>
+    </w:p>
+    <w:p>
+      <w:pPr>
+        <w:pStyle w:val="NoSpacing"/>
+        <w:spacing w:after="60"/>
+        <w:rPr>
+          <w:lang w:val="en-GB"/>
+        </w:rPr>
+      </w:pPr>
+      <w:r>
+        <w:rPr>
+          <w:lang w:val="en-GB"/>
+        </w:rPr>
+        <w:t>Farm: Money 1, Food 20</w:t>
+      </w:r>
+    </w:p>
+    <w:p>
+      <w:pPr>
+        <w:pStyle w:val="NoSpacing"/>
+        <w:spacing w:after="60"/>
+        <w:rPr>
+          <w:lang w:val="en-GB"/>
+        </w:rPr>
+      </w:pPr>
+      <w:r>
+        <w:rPr>
+          <w:lang w:val="en-GB"/>
+        </w:rPr>
+        <w:t>Mine: Money 20, Stone 50, Food 5, Ore 35</w:t>
+      </w:r>
+    </w:p>
+    <w:p>
+      <w:pPr>
+        <w:pStyle w:val="NoSpacing"/>
+        <w:spacing w:after="60"/>
+        <w:rPr>
+          <w:lang w:val="en-GB"/>
+        </w:rPr>
+      </w:pPr>
+      <w:proofErr w:type="spellStart"/>
+      <w:r>
+        <w:rPr>
+          <w:lang w:val="en-GB"/>
+        </w:rPr>
+        <w:t>SawMill</w:t>
+      </w:r>
+      <w:proofErr w:type="spellEnd"/>
+      <w:r>
+        <w:rPr>
+          <w:lang w:val="en-GB"/>
+        </w:rPr>
+        <w:t>: Money 20, Wood 50, Food 5</w:t>
+      </w:r>
+    </w:p>
+    <w:p>
+      <w:pPr>
+        <w:pStyle w:val="NoSpacing"/>
+        <w:spacing w:after="60"/>
+        <w:rPr>
+          <w:lang w:val="en-GB"/>
+        </w:rPr>
+      </w:pPr>
+      <w:r>
+        <w:rPr>
+          <w:lang w:val="en-GB"/>
+        </w:rPr>
+        <w:t>Outpost: Money -5, Food -2</w:t>
+      </w:r>
+    </w:p>
+    <w:p>
+      <w:pPr>
+        <w:pStyle w:val="NoSpacing"/>
+        <w:spacing w:after="60"/>
+        <w:rPr>
+          <w:lang w:val="en-GB"/>
+        </w:rPr>
+      </w:pPr>
+      <w:proofErr w:type="spellStart"/>
+      <w:r>
+        <w:rPr>
+          <w:lang w:val="en-GB"/>
+        </w:rPr>
+        <w:lastRenderedPageBreak/>
+        <w:t>HeadQuarters</w:t>
+      </w:r>
+      <w:proofErr w:type="spellEnd"/>
+      <w:r>
+        <w:rPr>
+          <w:lang w:val="en-GB"/>
+        </w:rPr>
+        <w:t>: Money 10, Food 2</w:t>
+      </w:r>
+    </w:p>
+    <w:p>
+      <w:pPr>
+        <w:rPr>
+          <w:lang w:val="en-GB"/>
+        </w:rPr>
+      </w:pPr>
+    </w:p>
+    <w:p>
+      <w:pPr>
+        <w:rPr>
+          <w:lang w:val="en-GB"/>
+        </w:rPr>
+      </w:pPr>
+    </w:p>
+    <w:p>
+      <w:pPr>
+        <w:rPr>
+          <w:u w:val="single"/>
+          <w:lang w:val="en-GB"/>
+        </w:rPr>
+      </w:pPr>
+      <w:r>
+        <w:rPr>
+          <w:u w:val="single"/>
+          <w:lang w:val="en-GB"/>
+        </w:rPr>
+        <w:t>Tile base production:</w:t>
+      </w:r>
+    </w:p>
+    <w:p>
+      <w:pPr>
+        <w:spacing w:after="60"/>
+        <w:rPr>
+          <w:lang w:val="en-GB"/>
+        </w:rPr>
+      </w:pPr>
+      <w:r>
+        <w:rPr>
+          <w:lang w:val="en-GB"/>
+        </w:rPr>
+        <w:t>Grassland: Money 2, Food 5, Wood 1, Stone 1, Ore 0</w:t>
+      </w:r>
+    </w:p>
+    <w:p>
+      <w:pPr>
+        <w:spacing w:after="60"/>
+        <w:rPr>
+          <w:lang w:val="en-GB"/>
+        </w:rPr>
+      </w:pPr>
+      <w:r>
+        <w:rPr>
+          <w:lang w:val="en-GB"/>
+        </w:rPr>
+        <w:t>Forest: Money 1, Food 3, Wood 5, Stone 1, Ore 0</w:t>
+      </w:r>
+    </w:p>
+    <w:p>
+      <w:pPr>
+        <w:spacing w:after="60"/>
+        <w:rPr>
+          <w:lang w:val="en-GB"/>
+        </w:rPr>
+      </w:pPr>
+      <w:r>
+        <w:rPr>
+          <w:lang w:val="en-GB"/>
+        </w:rPr>
+        <w:t>Sand: Money 1, Food 1, Wood 0, Stone 1, Ore 2</w:t>
+      </w:r>
+    </w:p>
+    <w:p>
+      <w:pPr>
+        <w:spacing w:after="60"/>
+        <w:rPr>
+          <w:lang w:val="en-GB"/>
+        </w:rPr>
+      </w:pPr>
+      <w:r>
+        <w:rPr>
+          <w:lang w:val="en-GB"/>
+        </w:rPr>
+        <w:t>Rock: Money 3, Food 0, Wood 0, Stone 5, Ore 2</w:t>
+      </w:r>
+    </w:p>
+    <w:p>
+      <w:pPr>
+        <w:rPr>
+          <w:lang w:val="en-GB"/>
+        </w:rPr>
+      </w:pPr>
+    </w:p>
+    <w:p>
+      <w:pPr>
+        <w:rPr>
+          <w:u w:val="single"/>
+          <w:lang w:val="en-GB"/>
+        </w:rPr>
+      </w:pPr>
+      <w:r>
+        <w:rPr>
+          <w:u w:val="single"/>
+          <w:lang w:val="en-GB"/>
+        </w:rPr>
+        <w:t>Housing Capacity:</w:t>
+      </w:r>
+    </w:p>
+    <w:p>
+      <w:pPr>
+        <w:spacing w:after="60"/>
+        <w:rPr>
+          <w:lang w:val="en-GB"/>
+        </w:rPr>
+      </w:pPr>
+      <w:proofErr w:type="spellStart"/>
+      <w:r>
+        <w:rPr>
+          <w:lang w:val="en-GB"/>
+        </w:rPr>
+        <w:t>SmallHouse</w:t>
+      </w:r>
+      <w:proofErr w:type="spellEnd"/>
+      <w:r>
+        <w:rPr>
+          <w:lang w:val="en-GB"/>
+        </w:rPr>
+        <w:t>: 4 workers (1 of each type)</w:t>
+      </w:r>
+    </w:p>
+    <w:p>
+      <w:pPr>
+        <w:spacing w:after="60"/>
+        <w:rPr>
+          <w:lang w:val="en-GB"/>
+        </w:rPr>
+      </w:pPr>
+      <w:proofErr w:type="spellStart"/>
+      <w:r>
+        <w:rPr>
+          <w:lang w:val="en-GB"/>
+        </w:rPr>
+        <w:t>LargeHouse</w:t>
+      </w:r>
+      <w:proofErr w:type="spellEnd"/>
+      <w:r>
+        <w:rPr>
+          <w:lang w:val="en-GB"/>
+        </w:rPr>
+        <w:t>: 8 workers (2 of each type)</w:t>
+      </w:r>
+    </w:p>
+    <w:p>
+      <w:pPr>
+        <w:spacing w:after="60"/>
+        <w:rPr>
+          <w:lang w:val="en-GB"/>
+        </w:rPr>
+      </w:pPr>
+      <w:proofErr w:type="spellStart"/>
+      <w:r>
+        <w:rPr>
+          <w:lang w:val="en-GB"/>
+        </w:rPr>
+        <w:t>ApartmentBlock</w:t>
+      </w:r>
+      <w:proofErr w:type="spellEnd"/>
+      <w:r>
+        <w:rPr>
+          <w:lang w:val="en-GB"/>
+        </w:rPr>
+        <w:t>: 12 workers (3 of each type)</w:t>
+      </w:r>
+    </w:p>
+    <w:p>
+      <w:pPr>
+        <w:spacing w:after="60"/>
+        <w:rPr>
+          <w:lang w:val="en-GB"/>
+        </w:rPr>
+      </w:pPr>
+      <w:r>
+        <w:rPr>
+          <w:lang w:val="en-GB"/>
+        </w:rPr>
+        <w:t>Skyscraper: 24 workers (6 of each type)</w:t>
+      </w:r>
+    </w:p>
+    <w:p>
+      <w:pPr>
+        <w:rPr>
+          <w:lang w:val="en-GB"/>
+        </w:rPr>
+      </w:pPr>
+    </w:p>
+    <w:p>
+      <w:pPr>
+        <w:rPr>
+          <w:lang w:val="en-GB"/>
+        </w:rPr>
+      </w:pPr>
+    </w:p>
+    <w:p>
+      <w:pPr>
+        <w:rPr>
+          <w:b/>
+          <w:bCs/>
+          <w:lang w:val="en-GB"/>
+        </w:rPr>
+      </w:pPr>
+      <w:r>
+        <w:rPr>
+          <w:b/>
+          <w:bCs/>
+          <w:lang w:val="en-GB"/>
+        </w:rPr>
+        <w:t>Assign workers:</w:t>
+      </w:r>
+    </w:p>
+    <w:p>
+      <w:pPr>
+        <w:rPr>
+          <w:lang w:val="en-GB"/>
+        </w:rPr>
+      </w:pPr>
+      <w:r>
+        <w:rPr>
+          <w:lang w:val="en-GB"/>
+        </w:rPr>
+        <w:t>The player can assign workers to a tile to increase the efficiency of the tile-production.</w:t>
+      </w:r>
+      <w:r>
+        <w:rPr>
+          <w:lang w:val="en-GB"/>
+        </w:rPr>
+        <w:t xml:space="preserve">  The total number of each worker type and the number of available workers can be seen below the worker buttons.</w:t>
+      </w:r>
+    </w:p>
+    <w:p>
+      <w:pPr>
+        <w:rPr>
+          <w:lang w:val="en-GB"/>
+        </w:rPr>
+      </w:pPr>
+      <w:r>
+        <w:rPr>
+          <w:lang w:val="en-GB"/>
+        </w:rPr>
+        <w:t>How to assign:</w:t>
+      </w:r>
+    </w:p>
+    <w:p>
+      <w:pPr>
+        <w:rPr>
+          <w:lang w:val="en-GB"/>
+        </w:rPr>
+      </w:pPr>
+      <w:r>
+        <w:rPr>
+          <w:lang w:val="en-GB"/>
+        </w:rPr>
+        <w:t xml:space="preserve">The player can click on tile to see information about that tile. If the player owns the tile, he/she can assign the workers to tile by choosing the type of workers he/she want to assign and click assign button. After that, a dialog will </w:t>
+      </w:r>
+      <w:proofErr w:type="gramStart"/>
+      <w:r>
+        <w:rPr>
+          <w:lang w:val="en-GB"/>
+        </w:rPr>
+        <w:t>open</w:t>
+      </w:r>
+      <w:proofErr w:type="gramEnd"/>
+      <w:r>
+        <w:rPr>
+          <w:lang w:val="en-GB"/>
+        </w:rPr>
+        <w:t xml:space="preserve"> and the player can type in the number of workers to assign. </w:t>
+      </w:r>
+    </w:p>
+    <w:p>
+      <w:pPr>
+        <w:rPr>
+          <w:lang w:val="en-GB"/>
+        </w:rPr>
+      </w:pPr>
+    </w:p>
+    <w:p>
+      <w:pPr>
+        <w:keepNext/>
+        <w:jc w:val="center"/>
+      </w:pPr>
+      <w:r>
+        <w:rPr>
+          <w:b/>
+          <w:bCs/>
+          <w:noProof/>
+          <w:lang w:val="en-GB"/>
+        </w:rPr>
+        <w:lastRenderedPageBreak/>
+        <w:drawing>
+          <wp:inline distT="0" distB="0" distL="0" distR="0" wp14:anchorId="1D5485A4" wp14:editId="4F12CAF1">
+            <wp:extent cx="4262254" cy="3423920"/>
+            <wp:effectExtent l="0" t="0" r="5080" b="5080"/>
+            <wp:docPr id="5" name="Picture 5"/>
+            <wp:cNvGraphicFramePr>
+              <a:graphicFrameLocks xmlns:a="http://schemas.openxmlformats.org/drawingml/2006/main" noChangeAspect="1"/>
+            </wp:cNvGraphicFramePr>
+            <a:graphic xmlns:a="http://schemas.openxmlformats.org/drawingml/2006/main">
+              <a:graphicData uri="http://schemas.openxmlformats.org/drawingml/2006/picture">
+                <pic:pic xmlns:pic="http://schemas.openxmlformats.org/drawingml/2006/picture">
+                  <pic:nvPicPr>
+                    <pic:cNvPr id="5" name="Screenshot 2019-12-01 at 22.50.24.png"/>
+                    <pic:cNvPicPr/>
+                  </pic:nvPicPr>
+                  <pic:blipFill>
+                    <a:blip r:embed="rId12" cstate="print">
+                      <a:extLst>
+                        <a:ext uri="{28A0092B-C50C-407E-A947-70E740481C1C}">
+                          <a14:useLocalDpi xmlns:a14="http://schemas.microsoft.com/office/drawing/2010/main" val="0"/>
+                        </a:ext>
+                      </a:extLst>
+                    </a:blip>
+                    <a:stretch>
+                      <a:fillRect/>
+                    </a:stretch>
+                  </pic:blipFill>
+                  <pic:spPr>
+                    <a:xfrm>
+                      <a:off x="0" y="0"/>
+                      <a:ext cx="4265406" cy="3426452"/>
+                    </a:xfrm>
+                    <a:prstGeom prst="rect">
+                      <a:avLst/>
+                    </a:prstGeom>
+                  </pic:spPr>
+                </pic:pic>
+              </a:graphicData>
+            </a:graphic>
+          </wp:inline>
+        </w:drawing>
+      </w:r>
+    </w:p>
+    <w:p>
+      <w:pPr>
+        <w:pStyle w:val="Caption"/>
+        <w:jc w:val="center"/>
+        <w:rPr>
+          <w:lang w:val="en-GB"/>
+        </w:rPr>
+      </w:pPr>
+      <w:r>
+        <w:t xml:space="preserve">Figure </w:t>
+      </w:r>
+      <w:r>
+        <w:fldChar w:fldCharType="begin"/>
+      </w:r>
+      <w:r>
+        <w:instrText xml:space="preserve"> SEQ Figure \* ARABIC </w:instrText>
+      </w:r>
+      <w:r>
+        <w:fldChar w:fldCharType="separate"/>
+      </w:r>
+      <w:r>
+        <w:rPr>
+          <w:noProof/>
+        </w:rPr>
+        <w:t>4</w:t>
+      </w:r>
+      <w:r>
+        <w:fldChar w:fldCharType="end"/>
+      </w:r>
+      <w:r>
+        <w:rPr>
+          <w:lang w:val="en-GB"/>
+        </w:rPr>
+        <w:t xml:space="preserve"> A tile and worker has been selected so the assign button is available</w:t>
+      </w:r>
+    </w:p>
+    <w:p>
+      <w:pPr>
+        <w:keepNext/>
+        <w:jc w:val="center"/>
+      </w:pPr>
+      <w:r>
+        <w:rPr>
+          <w:noProof/>
+          <w:lang w:val="en-GB"/>
+        </w:rPr>
+        <w:drawing>
+          <wp:inline distT="0" distB="0" distL="0" distR="0" wp14:anchorId="5D261837" wp14:editId="3D439E2D">
+            <wp:extent cx="3044405" cy="1544320"/>
+            <wp:effectExtent l="0" t="0" r="3810" b="5080"/>
+            <wp:docPr id="6" name="Picture 6" descr="A screenshot of a cell phone&#10;&#10;Description automatically generated"/>
+            <wp:cNvGraphicFramePr>
+              <a:graphicFrameLocks xmlns:a="http://schemas.openxmlformats.org/drawingml/2006/main" noChangeAspect="1"/>
+            </wp:cNvGraphicFramePr>
+            <a:graphic xmlns:a="http://schemas.openxmlformats.org/drawingml/2006/main">
+              <a:graphicData uri="http://schemas.openxmlformats.org/drawingml/2006/picture">
+                <pic:pic xmlns:pic="http://schemas.openxmlformats.org/drawingml/2006/picture">
+                  <pic:nvPicPr>
+                    <pic:cNvPr id="6" name="Screenshot 2019-12-01 at 22.52.17.png"/>
+                    <pic:cNvPicPr/>
+                  </pic:nvPicPr>
+                  <pic:blipFill>
+                    <a:blip r:embed="rId13" cstate="print">
+                      <a:extLst>
+                        <a:ext uri="{28A0092B-C50C-407E-A947-70E740481C1C}">
+                          <a14:useLocalDpi xmlns:a14="http://schemas.microsoft.com/office/drawing/2010/main" val="0"/>
+                        </a:ext>
+                      </a:extLst>
+                    </a:blip>
+                    <a:stretch>
+                      <a:fillRect/>
+                    </a:stretch>
+                  </pic:blipFill>
+                  <pic:spPr>
+                    <a:xfrm>
+                      <a:off x="0" y="0"/>
+                      <a:ext cx="3051769" cy="1548055"/>
+                    </a:xfrm>
+                    <a:prstGeom prst="rect">
+                      <a:avLst/>
+                    </a:prstGeom>
+                  </pic:spPr>
+                </pic:pic>
+              </a:graphicData>
+            </a:graphic>
+          </wp:inline>
+        </w:drawing>
+      </w:r>
+    </w:p>
+    <w:p>
+      <w:pPr>
+        <w:pStyle w:val="Caption"/>
+        <w:jc w:val="center"/>
+        <w:rPr>
+          <w:lang w:val="en-GB"/>
+        </w:rPr>
+      </w:pPr>
+      <w:r>
+        <w:t xml:space="preserve">Figure </w:t>
+      </w:r>
+      <w:r>
+        <w:fldChar w:fldCharType="begin"/>
+      </w:r>
+      <w:r>
+        <w:instrText xml:space="preserve"> SEQ Figure \* ARABIC </w:instrText>
+      </w:r>
+      <w:r>
+        <w:fldChar w:fldCharType="separate"/>
+      </w:r>
+      <w:r>
+        <w:rPr>
+          <w:noProof/>
+        </w:rPr>
+        <w:t>5</w:t>
+      </w:r>
+      <w:r>
+        <w:fldChar w:fldCharType="end"/>
+      </w:r>
+      <w:r>
+        <w:rPr>
+          <w:lang w:val="en-GB"/>
+        </w:rPr>
+        <w:t xml:space="preserve"> Assign worker dialog</w:t>
+      </w:r>
+    </w:p>
+    <w:p>
+      <w:pPr>
+        <w:rPr>
+          <w:b/>
+          <w:bCs/>
+          <w:lang w:val="en-GB"/>
+        </w:rPr>
+      </w:pPr>
+      <w:r>
+        <w:rPr>
+          <w:b/>
+          <w:bCs/>
+          <w:lang w:val="en-GB"/>
+        </w:rPr>
+        <w:t>Unassign workers:</w:t>
+      </w:r>
+    </w:p>
+    <w:p>
+      <w:pPr>
+        <w:rPr>
+          <w:lang w:val="en-GB"/>
+        </w:rPr>
+      </w:pPr>
+      <w:r>
+        <w:rPr>
+          <w:lang w:val="en-GB"/>
+        </w:rPr>
+        <w:t>The player can unassign workers from a tile to get them back to assign to another tile.</w:t>
+      </w:r>
+    </w:p>
+    <w:p>
+      <w:pPr>
+        <w:rPr>
+          <w:lang w:val="en-GB"/>
+        </w:rPr>
+      </w:pPr>
+      <w:r>
+        <w:rPr>
+          <w:lang w:val="en-GB"/>
+        </w:rPr>
+        <w:t>How to unassign:</w:t>
+      </w:r>
+    </w:p>
+    <w:p>
+      <w:pPr>
+        <w:rPr>
+          <w:lang w:val="en-GB"/>
+        </w:rPr>
+      </w:pPr>
+      <w:r>
+        <w:rPr>
+          <w:lang w:val="en-GB"/>
+        </w:rPr>
+        <w:t xml:space="preserve">The player can click on tile to see information about that tile. If the player owns the tile, he/she can unassign the workers from the tile by choosing the type of workers he/she want to unassign and click unassign button. After that, a dialog will </w:t>
+      </w:r>
+      <w:proofErr w:type="gramStart"/>
+      <w:r>
+        <w:rPr>
+          <w:lang w:val="en-GB"/>
+        </w:rPr>
+        <w:t>open</w:t>
+      </w:r>
+      <w:proofErr w:type="gramEnd"/>
+      <w:r>
+        <w:rPr>
+          <w:lang w:val="en-GB"/>
+        </w:rPr>
+        <w:t xml:space="preserve"> and the player can type in the number of workers to unassign. </w:t>
+      </w:r>
+    </w:p>
+    <w:p>
+      <w:pPr>
+        <w:rPr>
+          <w:lang w:val="en-GB"/>
+        </w:rPr>
+      </w:pPr>
+      <w:r>
+        <w:rPr>
+          <w:lang w:val="en-GB"/>
+        </w:rPr>
+        <w:t>Worker Production Multipliers:</w:t>
+      </w:r>
+    </w:p>
+    <w:p>
+      <w:pPr>
+        <w:spacing w:after="60"/>
+        <w:rPr>
+          <w:lang w:val="en-GB"/>
+        </w:rPr>
+      </w:pPr>
+      <w:r>
+        <w:rPr>
+          <w:lang w:val="en-GB"/>
+        </w:rPr>
+        <w:t>Basic Worker: Money 0.25, Food 1, Wood 0.75, Stone 0.50, Ore 0.50</w:t>
+      </w:r>
+    </w:p>
+    <w:p>
+      <w:pPr>
+        <w:spacing w:after="60"/>
+        <w:rPr>
+          <w:lang w:val="en-GB"/>
+        </w:rPr>
+      </w:pPr>
+      <w:r>
+        <w:rPr>
+          <w:lang w:val="en-GB"/>
+        </w:rPr>
+        <w:t>Farmer: Money 0.50, Food 1.50, Wood 0.50, Stone 0.25, Ore 0.25</w:t>
+      </w:r>
+    </w:p>
+    <w:p>
+      <w:pPr>
+        <w:spacing w:after="60"/>
+        <w:rPr>
+          <w:lang w:val="en-GB"/>
+        </w:rPr>
+      </w:pPr>
+      <w:r>
+        <w:rPr>
+          <w:lang w:val="en-GB"/>
+        </w:rPr>
+        <w:lastRenderedPageBreak/>
+        <w:t>Miner: Money 0.50, Food 0.25, Wood 0.25, Stone 1.00, Ore 1.00</w:t>
+      </w:r>
+    </w:p>
+    <w:p>
+      <w:pPr>
+        <w:spacing w:after="60"/>
+        <w:rPr>
+          <w:lang w:val="en-GB"/>
+        </w:rPr>
+      </w:pPr>
+      <w:r>
+        <w:rPr>
+          <w:lang w:val="en-GB"/>
+        </w:rPr>
+        <w:t>Logger: Money 0.50, Food 0.25, Wood 1.50, Stone 0.25, Ore 0.50</w:t>
+      </w:r>
+    </w:p>
+    <w:p>
+      <w:pPr>
+        <w:rPr>
+          <w:lang w:val="en-GB"/>
+        </w:rPr>
+      </w:pPr>
+    </w:p>
+    <w:p>
+      <w:pPr>
+        <w:rPr>
+          <w:lang w:val="en-GB"/>
+        </w:rPr>
+      </w:pPr>
+    </w:p>
+    <w:p>
+      <w:pPr>
+        <w:rPr>
+          <w:lang w:val="en-GB"/>
+        </w:rPr>
+      </w:pPr>
+      <w:r>
+        <w:rPr>
+          <w:lang w:val="en-GB"/>
+        </w:rPr>
+        <w:t>The player can end their turn by clicking the end turn button.</w:t>
+      </w:r>
+    </w:p>
+    <w:p>
+      <w:pPr>
+        <w:rPr>
+          <w:lang w:val="en-GB"/>
+        </w:rPr>
+      </w:pPr>
+    </w:p>
+    <w:p>
+      <w:pPr>
+        <w:rPr>
+          <w:b/>
+          <w:bCs/>
+          <w:lang w:val="en-GB"/>
+        </w:rPr>
+      </w:pPr>
+      <w:r>
+        <w:rPr>
+          <w:b/>
+          <w:bCs/>
+          <w:lang w:val="en-GB"/>
+        </w:rPr>
+        <w:t>The aim of the game:</w:t>
+      </w:r>
+    </w:p>
+    <w:p>
+      <w:pPr>
+        <w:rPr>
+          <w:lang w:val="en-GB"/>
+        </w:rPr>
+      </w:pPr>
+      <w:r>
+        <w:rPr>
+          <w:lang w:val="en-GB"/>
+        </w:rPr>
+        <w:t xml:space="preserve">The game ends when a player can get 5000 resources in total and 50 people in total. His/her village becomes the largest in </w:t>
+      </w:r>
+      <w:proofErr w:type="spellStart"/>
+      <w:r>
+        <w:rPr>
+          <w:lang w:val="en-GB"/>
+        </w:rPr>
+        <w:t>Pirkanmaa</w:t>
+      </w:r>
+      <w:proofErr w:type="spellEnd"/>
+      <w:r>
+        <w:rPr>
+          <w:lang w:val="en-GB"/>
+        </w:rPr>
+        <w:t xml:space="preserve"> and they claim the ownership of the whole magical land!</w:t>
+      </w:r>
+    </w:p>
+    <w:p>
+      <w:pPr>
+        <w:rPr>
+          <w:lang w:val="en-GB"/>
+        </w:rPr>
+      </w:pPr>
+    </w:p>
+    <w:p>
+      <w:pPr>
+        <w:rPr>
+          <w:lang w:val="en-GB"/>
+        </w:rPr>
+      </w:pPr>
+    </w:p>
+    <w:p>
+      <w:pPr>
+        <w:rPr>
+          <w:lang w:val="en-GB"/>
+        </w:rPr>
+      </w:pPr>
+    </w:p>
+    <w:p>
+      <w:pPr>
+        <w:pStyle w:val="ListParagraph"/>
+        <w:rPr>
+          <w:rFonts w:ascii="Avenir Next LT Pro" w:hAnsi="Avenir Next LT Pro"/>
+          <w:lang w:val="en-US"/>
+        </w:rPr>
+      </w:pPr>
+    </w:p>
+    <w:p>
+      <w:pPr>
         <w:rPr>
           <w:rFonts w:ascii="Avenir Next LT Pro" w:hAnsi="Avenir Next LT Pro"/>
           <w:lang w:val="en-US"/>
@@ -3742,7 +5280,6 @@
       <w:pPr>
         <w:pStyle w:val="ListParagraph"/>
         <w:ind w:left="1440"/>
-        <w:jc w:val="both"/>
         <w:rPr>
           <w:rFonts w:ascii="Avenir Next LT Pro" w:hAnsi="Avenir Next LT Pro"/>
           <w:lang w:val="en-US"/>
@@ -6199,6 +7736,7 @@
     <w:lsdException w:name="HTML Sample" w:semiHidden="1" w:unhideWhenUsed="1"/>
     <w:lsdException w:name="HTML Typewriter" w:semiHidden="1" w:unhideWhenUsed="1"/>
     <w:lsdException w:name="HTML Variable" w:semiHidden="1" w:unhideWhenUsed="1"/>
+    <w:lsdException w:name="Normal Table" w:semiHidden="1" w:unhideWhenUsed="1"/>
     <w:lsdException w:name="annotation subject" w:semiHidden="1" w:unhideWhenUsed="1"/>
     <w:lsdException w:name="No List" w:semiHidden="1" w:unhideWhenUsed="1"/>
     <w:lsdException w:name="Outline List 1" w:semiHidden="1" w:unhideWhenUsed="1"/>
@@ -6245,8 +7783,10 @@
     <w:lsdException w:name="Table Subtle 2" w:semiHidden="1" w:unhideWhenUsed="1"/>
     <w:lsdException w:name="Table Web 1" w:semiHidden="1" w:unhideWhenUsed="1"/>
     <w:lsdException w:name="Table Web 2" w:semiHidden="1" w:unhideWhenUsed="1"/>
+    <w:lsdException w:name="Table Web 3" w:semiHidden="1" w:unhideWhenUsed="1"/>
     <w:lsdException w:name="Balloon Text" w:semiHidden="1" w:unhideWhenUsed="1"/>
     <w:lsdException w:name="Table Grid" w:uiPriority="39"/>
+    <w:lsdException w:name="Table Theme" w:semiHidden="1" w:unhideWhenUsed="1"/>
     <w:lsdException w:name="Placeholder Text" w:semiHidden="1"/>
     <w:lsdException w:name="No Spacing" w:uiPriority="1" w:qFormat="1"/>
     <w:lsdException w:name="Light Shading" w:uiPriority="60"/>
@@ -6471,7 +8011,32 @@
   <w:style w:type="paragraph" w:default="1" w:styleId="Normal">
     <w:name w:val="Normal"/>
     <w:qFormat/>
-    <w:rsid w:val="00881281"/>
+    <w:rsid w:val="00213DF2"/>
+    <w:pPr>
+      <w:jc w:val="both"/>
+    </w:pPr>
+  </w:style>
+  <w:style w:type="paragraph" w:styleId="Heading2">
+    <w:name w:val="heading 2"/>
+    <w:basedOn w:val="Normal"/>
+    <w:next w:val="Normal"/>
+    <w:link w:val="Heading2Char"/>
+    <w:uiPriority w:val="9"/>
+    <w:unhideWhenUsed/>
+    <w:qFormat/>
+    <w:rsid w:val="00A36867"/>
+    <w:pPr>
+      <w:keepNext/>
+      <w:keepLines/>
+      <w:spacing w:before="40" w:after="0"/>
+      <w:outlineLvl w:val="1"/>
+    </w:pPr>
+    <w:rPr>
+      <w:rFonts w:asciiTheme="majorHAnsi" w:eastAsiaTheme="majorEastAsia" w:hAnsiTheme="majorHAnsi" w:cstheme="majorBidi"/>
+      <w:color w:val="2F5496" w:themeColor="accent1" w:themeShade="BF"/>
+      <w:sz w:val="26"/>
+      <w:szCs w:val="26"/>
+    </w:rPr>
   </w:style>
   <w:style w:type="character" w:default="1" w:styleId="DefaultParagraphFont">
     <w:name w:val="Default Paragraph Font"/>
@@ -6552,6 +8117,90 @@
         <w:insideV w:val="single" w:sz="4" w:space="0" w:color="auto"/>
       </w:tblBorders>
     </w:tblPr>
+  </w:style>
+  <w:style w:type="character" w:styleId="IntenseEmphasis">
+    <w:name w:val="Intense Emphasis"/>
+    <w:basedOn w:val="DefaultParagraphFont"/>
+    <w:uiPriority w:val="21"/>
+    <w:qFormat/>
+    <w:rsid w:val="00A36867"/>
+    <w:rPr>
+      <w:i/>
+      <w:iCs/>
+      <w:color w:val="4472C4" w:themeColor="accent1"/>
+    </w:rPr>
+  </w:style>
+  <w:style w:type="character" w:customStyle="1" w:styleId="Heading2Char">
+    <w:name w:val="Heading 2 Char"/>
+    <w:basedOn w:val="DefaultParagraphFont"/>
+    <w:link w:val="Heading2"/>
+    <w:uiPriority w:val="9"/>
+    <w:rsid w:val="00A36867"/>
+    <w:rPr>
+      <w:rFonts w:asciiTheme="majorHAnsi" w:eastAsiaTheme="majorEastAsia" w:hAnsiTheme="majorHAnsi" w:cstheme="majorBidi"/>
+      <w:color w:val="2F5496" w:themeColor="accent1" w:themeShade="BF"/>
+      <w:sz w:val="26"/>
+      <w:szCs w:val="26"/>
+    </w:rPr>
+  </w:style>
+  <w:style w:type="paragraph" w:styleId="Subtitle">
+    <w:name w:val="Subtitle"/>
+    <w:basedOn w:val="Normal"/>
+    <w:next w:val="Normal"/>
+    <w:link w:val="SubtitleChar"/>
+    <w:uiPriority w:val="11"/>
+    <w:qFormat/>
+    <w:rsid w:val="00A36867"/>
+    <w:pPr>
+      <w:numPr>
+        <w:ilvl w:val="1"/>
+      </w:numPr>
+    </w:pPr>
+    <w:rPr>
+      <w:rFonts w:eastAsiaTheme="minorEastAsia"/>
+      <w:color w:val="5A5A5A" w:themeColor="text1" w:themeTint="A5"/>
+      <w:spacing w:val="15"/>
+    </w:rPr>
+  </w:style>
+  <w:style w:type="character" w:customStyle="1" w:styleId="SubtitleChar">
+    <w:name w:val="Subtitle Char"/>
+    <w:basedOn w:val="DefaultParagraphFont"/>
+    <w:link w:val="Subtitle"/>
+    <w:uiPriority w:val="11"/>
+    <w:rsid w:val="00A36867"/>
+    <w:rPr>
+      <w:rFonts w:eastAsiaTheme="minorEastAsia"/>
+      <w:color w:val="5A5A5A" w:themeColor="text1" w:themeTint="A5"/>
+      <w:spacing w:val="15"/>
+    </w:rPr>
+  </w:style>
+  <w:style w:type="paragraph" w:styleId="NoSpacing">
+    <w:name w:val="No Spacing"/>
+    <w:uiPriority w:val="1"/>
+    <w:qFormat/>
+    <w:rsid w:val="00A36867"/>
+    <w:pPr>
+      <w:spacing w:after="0" w:line="240" w:lineRule="auto"/>
+    </w:pPr>
+  </w:style>
+  <w:style w:type="paragraph" w:styleId="Caption">
+    <w:name w:val="caption"/>
+    <w:basedOn w:val="Normal"/>
+    <w:next w:val="Normal"/>
+    <w:uiPriority w:val="35"/>
+    <w:unhideWhenUsed/>
+    <w:qFormat/>
+    <w:rsid w:val="00213DF2"/>
+    <w:pPr>
+      <w:spacing w:after="200" w:line="240" w:lineRule="auto"/>
+    </w:pPr>
+    <w:rPr>
+      <w:i/>
+      <w:iCs/>
+      <w:color w:val="44546A" w:themeColor="text2"/>
+      <w:sz w:val="18"/>
+      <w:szCs w:val="18"/>
+    </w:rPr>
   </w:style>
 </w:styles>
 </file>

</xml_diff>

<commit_message>
Edit the final documentation finally
</commit_message>
<xml_diff>
--- a/Documentation/Documentation.docx
+++ b/Documentation/Documentation.docx
@@ -28,10 +28,11 @@
           <w:szCs w:val="28"/>
           <w:lang w:val="en-US"/>
         </w:rPr>
-        <w:t xml:space="preserve">Colonizing </w:t>
-      </w:r>
-      <w:proofErr w:type="spellStart"/>
-      <w:r>
+        <w:t xml:space="preserve">Colonizing Pirkanmaa Game Documentation </w:t>
+      </w:r>
+    </w:p>
+    <w:p>
+      <w:pPr>
         <w:rPr>
           <w:rFonts w:ascii="Avenir Next LT Pro" w:hAnsi="Avenir Next LT Pro"/>
           <w:b/>
@@ -43,9 +44,7 @@
           <w:szCs w:val="28"/>
           <w:lang w:val="en-US"/>
         </w:rPr>
-        <w:t>Pirkanmaa</w:t>
-      </w:r>
-      <w:proofErr w:type="spellEnd"/>
+      </w:pPr>
       <w:r>
         <w:rPr>
           <w:rFonts w:ascii="Avenir Next LT Pro" w:hAnsi="Avenir Next LT Pro"/>
@@ -58,11 +57,9 @@
           <w:szCs w:val="28"/>
           <w:lang w:val="en-US"/>
         </w:rPr>
-        <w:t xml:space="preserve"> Game Documentation </w:t>
-      </w:r>
-    </w:p>
-    <w:p>
-      <w:pPr>
+        <w:t>By: T</w:t>
+      </w:r>
+      <w:r>
         <w:rPr>
           <w:rFonts w:ascii="Avenir Next LT Pro" w:hAnsi="Avenir Next LT Pro"/>
           <w:b/>
@@ -74,7 +71,8 @@
           <w:szCs w:val="28"/>
           <w:lang w:val="en-US"/>
         </w:rPr>
-      </w:pPr>
+        <w:t xml:space="preserve">eam </w:t>
+      </w:r>
       <w:r>
         <w:rPr>
           <w:rFonts w:ascii="Avenir Next LT Pro" w:hAnsi="Avenir Next LT Pro"/>
@@ -87,7 +85,7 @@
           <w:szCs w:val="28"/>
           <w:lang w:val="en-US"/>
         </w:rPr>
-        <w:t>By: T</w:t>
+        <w:t>F</w:t>
       </w:r>
       <w:r>
         <w:rPr>
@@ -101,38 +99,8 @@
           <w:szCs w:val="28"/>
           <w:lang w:val="en-US"/>
         </w:rPr>
-        <w:t xml:space="preserve">eam </w:t>
-      </w:r>
-      <w:proofErr w:type="spellStart"/>
-      <w:r>
-        <w:rPr>
-          <w:rFonts w:ascii="Avenir Next LT Pro" w:hAnsi="Avenir Next LT Pro"/>
-          <w:b/>
-          <w:bCs/>
-          <w:i/>
-          <w:iCs/>
-          <w:color w:val="4472C4" w:themeColor="accent1"/>
-          <w:sz w:val="28"/>
-          <w:szCs w:val="28"/>
-          <w:lang w:val="en-US"/>
-        </w:rPr>
-        <w:t>F</w:t>
-      </w:r>
-      <w:r>
-        <w:rPr>
-          <w:rFonts w:ascii="Avenir Next LT Pro" w:hAnsi="Avenir Next LT Pro"/>
-          <w:b/>
-          <w:bCs/>
-          <w:i/>
-          <w:iCs/>
-          <w:color w:val="4472C4" w:themeColor="accent1"/>
-          <w:sz w:val="28"/>
-          <w:szCs w:val="28"/>
-          <w:lang w:val="en-US"/>
-        </w:rPr>
         <w:t>latmate</w:t>
       </w:r>
-      <w:proofErr w:type="spellEnd"/>
     </w:p>
     <w:p>
       <w:pPr>
@@ -199,35 +167,7 @@
           <w:szCs w:val="24"/>
           <w:lang w:val="en-US"/>
         </w:rPr>
-        <w:t xml:space="preserve">Tran </w:t>
-      </w:r>
-      <w:proofErr w:type="spellStart"/>
-      <w:r>
-        <w:rPr>
-          <w:rFonts w:ascii="Avenir Next LT Pro" w:hAnsi="Avenir Next LT Pro"/>
-          <w:b/>
-          <w:bCs/>
-          <w:i/>
-          <w:iCs/>
-          <w:sz w:val="24"/>
-          <w:szCs w:val="24"/>
-          <w:lang w:val="en-US"/>
-        </w:rPr>
-        <w:t>Hoanh</w:t>
-      </w:r>
-      <w:proofErr w:type="spellEnd"/>
-      <w:r>
-        <w:rPr>
-          <w:rFonts w:ascii="Avenir Next LT Pro" w:hAnsi="Avenir Next LT Pro"/>
-          <w:b/>
-          <w:bCs/>
-          <w:i/>
-          <w:iCs/>
-          <w:sz w:val="24"/>
-          <w:szCs w:val="24"/>
-          <w:lang w:val="en-US"/>
-        </w:rPr>
-        <w:t xml:space="preserve"> Le – 281721 – </w:t>
+        <w:t xml:space="preserve">Tran Hoanh Le – 281721 – </w:t>
       </w:r>
       <w:hyperlink r:id="rId5" w:history="1">
         <w:r>
@@ -339,23 +279,7 @@
           <w:rFonts w:ascii="Avenir Next LT Pro" w:hAnsi="Avenir Next LT Pro"/>
           <w:lang w:val="en-US"/>
         </w:rPr>
-        <w:t>Colonizing-</w:t>
-      </w:r>
-      <w:proofErr w:type="spellStart"/>
-      <w:r>
-        <w:rPr>
-          <w:rFonts w:ascii="Avenir Next LT Pro" w:hAnsi="Avenir Next LT Pro"/>
-          <w:lang w:val="en-US"/>
-        </w:rPr>
-        <w:t>Pirkanmaa</w:t>
-      </w:r>
-      <w:proofErr w:type="spellEnd"/>
-      <w:r>
-        <w:rPr>
-          <w:rFonts w:ascii="Avenir Next LT Pro" w:hAnsi="Avenir Next LT Pro"/>
-          <w:lang w:val="en-US"/>
-        </w:rPr>
-        <w:t xml:space="preserve"> game is a course project given in TIE-02408. The game is based on an existing board game </w:t>
+        <w:t xml:space="preserve">Colonizing-Pirkanmaa game is a course project given in TIE-02408. The game is based on an existing board game </w:t>
       </w:r>
       <w:r>
         <w:rPr>
@@ -385,7 +309,35 @@
           <w:rFonts w:ascii="Avenir Next LT Pro" w:hAnsi="Avenir Next LT Pro"/>
           <w:lang w:val="en-US"/>
         </w:rPr>
-        <w:t>Our team has implemented the minimum and intermediate requirements, as well as two additional features and some extra work</w:t>
+        <w:t>Our team has implemented the minimum</w:t>
+      </w:r>
+      <w:r>
+        <w:rPr>
+          <w:rFonts w:ascii="Avenir Next LT Pro" w:hAnsi="Avenir Next LT Pro"/>
+          <w:lang w:val="en-US"/>
+        </w:rPr>
+        <w:t xml:space="preserve">, </w:t>
+      </w:r>
+      <w:r>
+        <w:rPr>
+          <w:rFonts w:ascii="Avenir Next LT Pro" w:hAnsi="Avenir Next LT Pro"/>
+          <w:lang w:val="en-US"/>
+        </w:rPr>
+        <w:t>intermediate requirements</w:t>
+      </w:r>
+      <w:r>
+        <w:rPr>
+          <w:rFonts w:ascii="Avenir Next LT Pro" w:hAnsi="Avenir Next LT Pro"/>
+          <w:lang w:val="en-US"/>
+        </w:rPr>
+        <w:t xml:space="preserve"> and top-grade requirements</w:t>
+      </w:r>
+      <w:r>
+        <w:rPr>
+          <w:rFonts w:ascii="Avenir Next LT Pro" w:hAnsi="Avenir Next LT Pro"/>
+          <w:lang w:val="en-US"/>
+        </w:rPr>
+        <w:t>, as well as two additional features and some extra work</w:t>
       </w:r>
       <w:r>
         <w:rPr>
@@ -513,6 +465,7 @@
           <w:rPr>
             <w:rStyle w:val="Hyperlink"/>
             <w:rFonts w:ascii="Avenir Next LT Pro" w:hAnsi="Avenir Next LT Pro"/>
+            <w:color w:val="4472C4" w:themeColor="accent1"/>
             <w:lang w:val="en-US"/>
           </w:rPr>
           <w:t>here</w:t>
@@ -521,9 +474,17 @@
       <w:r>
         <w:rPr>
           <w:rFonts w:ascii="Avenir Next LT Pro" w:hAnsi="Avenir Next LT Pro"/>
-          <w:lang w:val="en-US"/>
-        </w:rPr>
-        <w:t xml:space="preserve"> (or in </w:t>
+          <w:color w:val="4472C4" w:themeColor="accent1"/>
+          <w:lang w:val="en-US"/>
+        </w:rPr>
+        <w:t xml:space="preserve"> </w:t>
+      </w:r>
+      <w:r>
+        <w:rPr>
+          <w:rFonts w:ascii="Avenir Next LT Pro" w:hAnsi="Avenir Next LT Pro"/>
+          <w:lang w:val="en-US"/>
+        </w:rPr>
+        <w:t xml:space="preserve">(or in </w:t>
       </w:r>
       <w:r>
         <w:rPr>
@@ -532,27 +493,7 @@
           <w:iCs/>
           <w:lang w:val="en-US"/>
         </w:rPr>
-        <w:t>Documentation/</w:t>
-      </w:r>
-      <w:proofErr w:type="spellStart"/>
-      <w:r>
-        <w:rPr>
-          <w:rFonts w:ascii="Avenir Next LT Pro" w:hAnsi="Avenir Next LT Pro"/>
-          <w:i/>
-          <w:iCs/>
-          <w:lang w:val="en-US"/>
-        </w:rPr>
-        <w:t>Course_Doxy</w:t>
-      </w:r>
-      <w:proofErr w:type="spellEnd"/>
-      <w:r>
-        <w:rPr>
-          <w:rFonts w:ascii="Avenir Next LT Pro" w:hAnsi="Avenir Next LT Pro"/>
-          <w:i/>
-          <w:iCs/>
-          <w:lang w:val="en-US"/>
-        </w:rPr>
-        <w:t>-documentation</w:t>
+        <w:t>Documentation/Course_Doxy-documentation</w:t>
       </w:r>
       <w:r>
         <w:rPr>
@@ -650,21 +591,12 @@
         </w:rPr>
         <w:t xml:space="preserve"> </w:t>
       </w:r>
-      <w:proofErr w:type="spellStart"/>
-      <w:r>
-        <w:rPr>
-          <w:rFonts w:ascii="Avenir Next LT Pro" w:hAnsi="Avenir Next LT Pro"/>
-          <w:lang w:val="en-US"/>
-        </w:rPr>
-        <w:t>Doxygen</w:t>
-      </w:r>
-      <w:proofErr w:type="spellEnd"/>
-      <w:r>
-        <w:rPr>
-          <w:rFonts w:ascii="Avenir Next LT Pro" w:hAnsi="Avenir Next LT Pro"/>
-          <w:lang w:val="en-US"/>
-        </w:rPr>
-        <w:t xml:space="preserve"> files of our implementation can be found </w:t>
+      <w:r>
+        <w:rPr>
+          <w:rFonts w:ascii="Avenir Next LT Pro" w:hAnsi="Avenir Next LT Pro"/>
+          <w:lang w:val="en-US"/>
+        </w:rPr>
+        <w:t xml:space="preserve">Doxygen files of our implementation can be found </w:t>
       </w:r>
       <w:hyperlink r:id="rId8" w:history="1">
         <w:r>
@@ -681,23 +613,7 @@
           <w:rFonts w:ascii="Avenir Next LT Pro" w:hAnsi="Avenir Next LT Pro"/>
           <w:lang w:val="en-US"/>
         </w:rPr>
-        <w:t xml:space="preserve"> (or in Documentation/</w:t>
-      </w:r>
-      <w:proofErr w:type="spellStart"/>
-      <w:r>
-        <w:rPr>
-          <w:rFonts w:ascii="Avenir Next LT Pro" w:hAnsi="Avenir Next LT Pro"/>
-          <w:lang w:val="en-US"/>
-        </w:rPr>
-        <w:t>Student_Doxygen</w:t>
-      </w:r>
-      <w:proofErr w:type="spellEnd"/>
-      <w:r>
-        <w:rPr>
-          <w:rFonts w:ascii="Avenir Next LT Pro" w:hAnsi="Avenir Next LT Pro"/>
-          <w:lang w:val="en-US"/>
-        </w:rPr>
-        <w:t>-documentation)</w:t>
+        <w:t xml:space="preserve"> (or in Documentation/Student_Doxygen-documentation)</w:t>
       </w:r>
       <w:r>
         <w:rPr>
@@ -767,7 +683,6 @@
           <w:lang w:val="en-US"/>
         </w:rPr>
       </w:pPr>
-      <w:proofErr w:type="spellStart"/>
       <w:r>
         <w:rPr>
           <w:rFonts w:ascii="Avenir Next LT Pro" w:hAnsi="Avenir Next LT Pro"/>
@@ -778,7 +693,6 @@
         </w:rPr>
         <w:t>BuildingBase</w:t>
       </w:r>
-      <w:proofErr w:type="spellEnd"/>
       <w:r>
         <w:rPr>
           <w:rFonts w:ascii="Avenir Next LT Pro" w:hAnsi="Avenir Next LT Pro"/>
@@ -808,7 +722,6 @@
           <w:color w:val="595959" w:themeColor="text1" w:themeTint="A6"/>
           <w:lang w:val="en-US"/>
         </w:rPr>
-        <w:lastRenderedPageBreak/>
         <w:t>Farm</w:t>
       </w:r>
       <w:r>
@@ -874,6 +787,7 @@
           <w:color w:val="595959" w:themeColor="text1" w:themeTint="A6"/>
           <w:lang w:val="en-US"/>
         </w:rPr>
+        <w:lastRenderedPageBreak/>
         <w:t>Core</w:t>
       </w:r>
     </w:p>
@@ -890,7 +804,6 @@
           <w:lang w:val="en-US"/>
         </w:rPr>
       </w:pPr>
-      <w:proofErr w:type="spellStart"/>
       <w:r>
         <w:rPr>
           <w:rFonts w:ascii="Avenir Next LT Pro" w:hAnsi="Avenir Next LT Pro"/>
@@ -901,7 +814,6 @@
         </w:rPr>
         <w:t>PlayerBase</w:t>
       </w:r>
-      <w:proofErr w:type="spellEnd"/>
       <w:r>
         <w:rPr>
           <w:rFonts w:ascii="Avenir Next LT Pro" w:hAnsi="Avenir Next LT Pro"/>
@@ -923,7 +835,6 @@
           <w:lang w:val="en-US"/>
         </w:rPr>
       </w:pPr>
-      <w:proofErr w:type="spellStart"/>
       <w:r>
         <w:rPr>
           <w:rFonts w:ascii="Avenir Next LT Pro" w:hAnsi="Avenir Next LT Pro"/>
@@ -934,29 +845,12 @@
         </w:rPr>
         <w:t>PlaceableGameObject</w:t>
       </w:r>
-      <w:proofErr w:type="spellEnd"/>
-      <w:r>
-        <w:rPr>
-          <w:rFonts w:ascii="Avenir Next LT Pro" w:hAnsi="Avenir Next LT Pro"/>
-          <w:lang w:val="en-US"/>
-        </w:rPr>
-        <w:t xml:space="preserve">: represent </w:t>
-      </w:r>
-      <w:proofErr w:type="spellStart"/>
-      <w:r>
-        <w:rPr>
-          <w:rFonts w:ascii="Avenir Next LT Pro" w:hAnsi="Avenir Next LT Pro"/>
-          <w:lang w:val="en-US"/>
-        </w:rPr>
-        <w:t>Gameobject</w:t>
-      </w:r>
-      <w:proofErr w:type="spellEnd"/>
-      <w:r>
-        <w:rPr>
-          <w:rFonts w:ascii="Avenir Next LT Pro" w:hAnsi="Avenir Next LT Pro"/>
-          <w:lang w:val="en-US"/>
-        </w:rPr>
-        <w:t xml:space="preserve"> that can be placed on Tile</w:t>
+      <w:r>
+        <w:rPr>
+          <w:rFonts w:ascii="Avenir Next LT Pro" w:hAnsi="Avenir Next LT Pro"/>
+          <w:lang w:val="en-US"/>
+        </w:rPr>
+        <w:t>: represent Gameobject that can be placed on Tile</w:t>
       </w:r>
     </w:p>
     <w:p>
@@ -972,7 +866,6 @@
           <w:lang w:val="en-US"/>
         </w:rPr>
       </w:pPr>
-      <w:proofErr w:type="spellStart"/>
       <w:r>
         <w:rPr>
           <w:rFonts w:ascii="Avenir Next LT Pro" w:hAnsi="Avenir Next LT Pro"/>
@@ -983,23 +876,20 @@
         </w:rPr>
         <w:t>Gameobject</w:t>
       </w:r>
-      <w:proofErr w:type="spellEnd"/>
-      <w:r>
-        <w:rPr>
-          <w:rFonts w:ascii="Avenir Next LT Pro" w:hAnsi="Avenir Next LT Pro"/>
-          <w:lang w:val="en-US"/>
-        </w:rPr>
-        <w:t xml:space="preserve">: a base-class that </w:t>
-      </w:r>
-      <w:proofErr w:type="spellStart"/>
-      <w:r>
-        <w:rPr>
-          <w:rFonts w:ascii="Avenir Next LT Pro" w:hAnsi="Avenir Next LT Pro"/>
-          <w:lang w:val="en-US"/>
-        </w:rPr>
-        <w:t>contain’s</w:t>
-      </w:r>
-      <w:proofErr w:type="spellEnd"/>
+      <w:r>
+        <w:rPr>
+          <w:rFonts w:ascii="Avenir Next LT Pro" w:hAnsi="Avenir Next LT Pro"/>
+          <w:lang w:val="en-US"/>
+        </w:rPr>
+        <w:t>: a base-class that contain</w:t>
+      </w:r>
+      <w:r>
+        <w:rPr>
+          <w:rFonts w:ascii="Avenir Next LT Pro" w:hAnsi="Avenir Next LT Pro"/>
+          <w:lang w:val="en-US"/>
+        </w:rPr>
+        <w:t>s</w:t>
+      </w:r>
       <w:r>
         <w:rPr>
           <w:rFonts w:ascii="Avenir Next LT Pro" w:hAnsi="Avenir Next LT Pro"/>
@@ -1021,7 +911,6 @@
           <w:lang w:val="en-US"/>
         </w:rPr>
       </w:pPr>
-      <w:proofErr w:type="spellStart"/>
       <w:r>
         <w:rPr>
           <w:rFonts w:ascii="Avenir Next LT Pro" w:hAnsi="Avenir Next LT Pro"/>
@@ -1032,7 +921,6 @@
         </w:rPr>
         <w:t>BasicResource</w:t>
       </w:r>
-      <w:proofErr w:type="spellEnd"/>
       <w:r>
         <w:rPr>
           <w:rFonts w:ascii="Avenir Next LT Pro" w:hAnsi="Avenir Next LT Pro"/>
@@ -1087,81 +975,8 @@
           <w:rFonts w:ascii="Avenir Next LT Pro" w:hAnsi="Avenir Next LT Pro"/>
           <w:lang w:val="en-US"/>
         </w:rPr>
-        <w:t xml:space="preserve">Implementation of the following exception in the game: </w:t>
-      </w:r>
-      <w:proofErr w:type="spellStart"/>
-      <w:r>
-        <w:rPr>
-          <w:rFonts w:ascii="Avenir Next LT Pro" w:hAnsi="Avenir Next LT Pro"/>
-          <w:lang w:val="en-US"/>
-        </w:rPr>
-        <w:t>illegalaction</w:t>
-      </w:r>
-      <w:proofErr w:type="spellEnd"/>
-      <w:r>
-        <w:rPr>
-          <w:rFonts w:ascii="Avenir Next LT Pro" w:hAnsi="Avenir Next LT Pro"/>
-          <w:lang w:val="en-US"/>
-        </w:rPr>
-        <w:t xml:space="preserve">, </w:t>
-      </w:r>
-      <w:proofErr w:type="spellStart"/>
-      <w:r>
-        <w:rPr>
-          <w:rFonts w:ascii="Avenir Next LT Pro" w:hAnsi="Avenir Next LT Pro"/>
-          <w:lang w:val="en-US"/>
-        </w:rPr>
-        <w:t>invalidpointer</w:t>
-      </w:r>
-      <w:proofErr w:type="spellEnd"/>
-      <w:r>
-        <w:rPr>
-          <w:rFonts w:ascii="Avenir Next LT Pro" w:hAnsi="Avenir Next LT Pro"/>
-          <w:lang w:val="en-US"/>
-        </w:rPr>
-        <w:t xml:space="preserve">, </w:t>
-      </w:r>
-      <w:proofErr w:type="spellStart"/>
-      <w:r>
-        <w:rPr>
-          <w:rFonts w:ascii="Avenir Next LT Pro" w:hAnsi="Avenir Next LT Pro"/>
-          <w:lang w:val="en-US"/>
-        </w:rPr>
-        <w:t>keyerror</w:t>
-      </w:r>
-      <w:proofErr w:type="spellEnd"/>
-      <w:r>
-        <w:rPr>
-          <w:rFonts w:ascii="Avenir Next LT Pro" w:hAnsi="Avenir Next LT Pro"/>
-          <w:lang w:val="en-US"/>
-        </w:rPr>
-        <w:t xml:space="preserve">, </w:t>
-      </w:r>
-      <w:proofErr w:type="spellStart"/>
-      <w:r>
-        <w:rPr>
-          <w:rFonts w:ascii="Avenir Next LT Pro" w:hAnsi="Avenir Next LT Pro"/>
-          <w:lang w:val="en-US"/>
-        </w:rPr>
-        <w:t>noteenoughspace</w:t>
-      </w:r>
-      <w:proofErr w:type="spellEnd"/>
-      <w:r>
-        <w:rPr>
-          <w:rFonts w:ascii="Avenir Next LT Pro" w:hAnsi="Avenir Next LT Pro"/>
-          <w:lang w:val="en-US"/>
-        </w:rPr>
-        <w:t xml:space="preserve">, </w:t>
-      </w:r>
-      <w:proofErr w:type="spellStart"/>
-      <w:r>
-        <w:rPr>
-          <w:rFonts w:ascii="Avenir Next LT Pro" w:hAnsi="Avenir Next LT Pro"/>
-          <w:lang w:val="en-US"/>
-        </w:rPr>
-        <w:t>ownerconflict</w:t>
-      </w:r>
-      <w:proofErr w:type="spellEnd"/>
+        <w:t>Implementation of the following exception in the game: illegalaction, invalidpointer, keyerror, noteenoughspace, ownerconflict</w:t>
+      </w:r>
     </w:p>
     <w:p>
       <w:pPr>
@@ -1232,23 +1047,7 @@
           <w:rFonts w:ascii="Avenir Next LT Pro" w:hAnsi="Avenir Next LT Pro"/>
           <w:lang w:val="en-US"/>
         </w:rPr>
-        <w:t xml:space="preserve"> Tile in the </w:t>
-      </w:r>
-      <w:proofErr w:type="spellStart"/>
-      <w:r>
-        <w:rPr>
-          <w:rFonts w:ascii="Avenir Next LT Pro" w:hAnsi="Avenir Next LT Pro"/>
-          <w:lang w:val="en-US"/>
-        </w:rPr>
-        <w:t>gameworld</w:t>
-      </w:r>
-      <w:proofErr w:type="spellEnd"/>
-      <w:r>
-        <w:rPr>
-          <w:rFonts w:ascii="Avenir Next LT Pro" w:hAnsi="Avenir Next LT Pro"/>
-          <w:lang w:val="en-US"/>
-        </w:rPr>
-        <w:t>.</w:t>
+        <w:t xml:space="preserve"> Tile in the gameworld.</w:t>
       </w:r>
     </w:p>
     <w:p>
@@ -1293,23 +1092,7 @@
           <w:rFonts w:ascii="Avenir Next LT Pro" w:hAnsi="Avenir Next LT Pro"/>
           <w:lang w:val="en-US"/>
         </w:rPr>
-        <w:t xml:space="preserve"> Tile in the </w:t>
-      </w:r>
-      <w:proofErr w:type="spellStart"/>
-      <w:r>
-        <w:rPr>
-          <w:rFonts w:ascii="Avenir Next LT Pro" w:hAnsi="Avenir Next LT Pro"/>
-          <w:lang w:val="en-US"/>
-        </w:rPr>
-        <w:t>gameworld</w:t>
-      </w:r>
-      <w:proofErr w:type="spellEnd"/>
-      <w:r>
-        <w:rPr>
-          <w:rFonts w:ascii="Avenir Next LT Pro" w:hAnsi="Avenir Next LT Pro"/>
-          <w:lang w:val="en-US"/>
-        </w:rPr>
-        <w:t>.</w:t>
+        <w:t xml:space="preserve"> Tile in the gameworld.</w:t>
       </w:r>
     </w:p>
     <w:p>
@@ -1325,7 +1108,6 @@
           <w:lang w:val="en-US"/>
         </w:rPr>
       </w:pPr>
-      <w:proofErr w:type="spellStart"/>
       <w:r>
         <w:rPr>
           <w:rFonts w:ascii="Avenir Next LT Pro" w:hAnsi="Avenir Next LT Pro"/>
@@ -1336,7 +1118,6 @@
         </w:rPr>
         <w:t>TileBase</w:t>
       </w:r>
-      <w:proofErr w:type="spellEnd"/>
       <w:r>
         <w:rPr>
           <w:rFonts w:ascii="Avenir Next LT Pro" w:hAnsi="Avenir Next LT Pro"/>
@@ -1400,7 +1181,6 @@
           <w:lang w:val="en-US"/>
         </w:rPr>
       </w:pPr>
-      <w:proofErr w:type="spellStart"/>
       <w:r>
         <w:rPr>
           <w:rFonts w:ascii="Avenir Next LT Pro" w:hAnsi="Avenir Next LT Pro"/>
@@ -1411,7 +1191,6 @@
         </w:rPr>
         <w:t>WorkerBase</w:t>
       </w:r>
-      <w:proofErr w:type="spellEnd"/>
       <w:r>
         <w:rPr>
           <w:rFonts w:ascii="Avenir Next LT Pro" w:hAnsi="Avenir Next LT Pro"/>
@@ -1506,7 +1285,6 @@
           <w:lang w:val="en-US"/>
         </w:rPr>
       </w:pPr>
-      <w:proofErr w:type="spellStart"/>
       <w:r>
         <w:rPr>
           <w:rFonts w:ascii="Avenir Next LT Pro" w:hAnsi="Avenir Next LT Pro"/>
@@ -1517,7 +1295,6 @@
         </w:rPr>
         <w:t>HousingBase</w:t>
       </w:r>
-      <w:proofErr w:type="spellEnd"/>
       <w:r>
         <w:rPr>
           <w:rFonts w:ascii="Avenir Next LT Pro" w:hAnsi="Avenir Next LT Pro"/>
@@ -1533,7 +1310,6 @@
         </w:rPr>
         <w:t xml:space="preserve">(and other derived classes from </w:t>
       </w:r>
-      <w:proofErr w:type="spellStart"/>
       <w:r>
         <w:rPr>
           <w:rFonts w:ascii="Avenir Next LT Pro" w:hAnsi="Avenir Next LT Pro"/>
@@ -1544,7 +1320,6 @@
         </w:rPr>
         <w:t>HousingBase</w:t>
       </w:r>
-      <w:proofErr w:type="spellEnd"/>
       <w:r>
         <w:rPr>
           <w:rFonts w:ascii="Avenir Next LT Pro" w:hAnsi="Avenir Next LT Pro"/>
@@ -1553,7 +1328,6 @@
         </w:rPr>
         <w:t xml:space="preserve"> – </w:t>
       </w:r>
-      <w:proofErr w:type="spellStart"/>
       <w:r>
         <w:rPr>
           <w:rFonts w:ascii="Avenir Next LT Pro" w:hAnsi="Avenir Next LT Pro"/>
@@ -1562,62 +1336,7 @@
           <w:color w:val="595959" w:themeColor="text1" w:themeTint="A6"/>
           <w:lang w:val="en-US"/>
         </w:rPr>
-        <w:t>ApartmentBlock</w:t>
-      </w:r>
-      <w:proofErr w:type="spellEnd"/>
-      <w:r>
-        <w:rPr>
-          <w:rFonts w:ascii="Avenir Next LT Pro" w:hAnsi="Avenir Next LT Pro"/>
-          <w:b/>
-          <w:bCs/>
-          <w:color w:val="595959" w:themeColor="text1" w:themeTint="A6"/>
-          <w:lang w:val="en-US"/>
-        </w:rPr>
-        <w:t xml:space="preserve">, </w:t>
-      </w:r>
-      <w:proofErr w:type="spellStart"/>
-      <w:r>
-        <w:rPr>
-          <w:rFonts w:ascii="Avenir Next LT Pro" w:hAnsi="Avenir Next LT Pro"/>
-          <w:b/>
-          <w:bCs/>
-          <w:color w:val="595959" w:themeColor="text1" w:themeTint="A6"/>
-          <w:lang w:val="en-US"/>
-        </w:rPr>
-        <w:t>LargeHouse</w:t>
-      </w:r>
-      <w:proofErr w:type="spellEnd"/>
-      <w:r>
-        <w:rPr>
-          <w:rFonts w:ascii="Avenir Next LT Pro" w:hAnsi="Avenir Next LT Pro"/>
-          <w:b/>
-          <w:bCs/>
-          <w:color w:val="595959" w:themeColor="text1" w:themeTint="A6"/>
-          <w:lang w:val="en-US"/>
-        </w:rPr>
-        <w:t xml:space="preserve">, </w:t>
-      </w:r>
-      <w:proofErr w:type="spellStart"/>
-      <w:r>
-        <w:rPr>
-          <w:rFonts w:ascii="Avenir Next LT Pro" w:hAnsi="Avenir Next LT Pro"/>
-          <w:b/>
-          <w:bCs/>
-          <w:color w:val="595959" w:themeColor="text1" w:themeTint="A6"/>
-          <w:lang w:val="en-US"/>
-        </w:rPr>
-        <w:t>SmallHouse</w:t>
-      </w:r>
-      <w:proofErr w:type="spellEnd"/>
-      <w:r>
-        <w:rPr>
-          <w:rFonts w:ascii="Avenir Next LT Pro" w:hAnsi="Avenir Next LT Pro"/>
-          <w:b/>
-          <w:bCs/>
-          <w:color w:val="595959" w:themeColor="text1" w:themeTint="A6"/>
-          <w:lang w:val="en-US"/>
-        </w:rPr>
-        <w:t>, Skyscraper</w:t>
+        <w:t>ApartmentBlock, LargeHouse, SmallHouse, Skyscraper</w:t>
       </w:r>
       <w:r>
         <w:rPr>
@@ -1737,7 +1456,6 @@
           <w:lang w:val="en-US"/>
         </w:rPr>
       </w:pPr>
-      <w:proofErr w:type="spellStart"/>
       <w:r>
         <w:rPr>
           <w:rFonts w:ascii="Avenir Next LT Pro" w:hAnsi="Avenir Next LT Pro"/>
@@ -1748,23 +1466,13 @@
         </w:rPr>
         <w:t>GameEventHandler</w:t>
       </w:r>
-      <w:proofErr w:type="spellEnd"/>
-      <w:r>
-        <w:rPr>
-          <w:rFonts w:ascii="Avenir Next LT Pro" w:hAnsi="Avenir Next LT Pro"/>
-          <w:lang w:val="en-US"/>
-        </w:rPr>
-        <w:t xml:space="preserve">: handles events happening in the </w:t>
-      </w:r>
-      <w:proofErr w:type="spellStart"/>
-      <w:r>
-        <w:rPr>
-          <w:rFonts w:ascii="Avenir Next LT Pro" w:hAnsi="Avenir Next LT Pro"/>
-          <w:lang w:val="en-US"/>
-        </w:rPr>
-        <w:t>Mapwindow</w:t>
-      </w:r>
-      <w:proofErr w:type="spellEnd"/>
+      <w:r>
+        <w:rPr>
+          <w:rFonts w:ascii="Avenir Next LT Pro" w:hAnsi="Avenir Next LT Pro"/>
+          <w:lang w:val="en-US"/>
+        </w:rPr>
+        <w:t>: handles events happening in the Mapwindow</w:t>
+      </w:r>
       <w:r>
         <w:rPr>
           <w:rFonts w:ascii="Avenir Next LT Pro" w:hAnsi="Avenir Next LT Pro"/>
@@ -1795,7 +1503,6 @@
           <w:lang w:val="en-US"/>
         </w:rPr>
       </w:pPr>
-      <w:proofErr w:type="spellStart"/>
       <w:r>
         <w:rPr>
           <w:rFonts w:ascii="Avenir Next LT Pro" w:hAnsi="Avenir Next LT Pro"/>
@@ -1806,7 +1513,6 @@
         </w:rPr>
         <w:t>Gamescene</w:t>
       </w:r>
-      <w:proofErr w:type="spellEnd"/>
       <w:r>
         <w:rPr>
           <w:rFonts w:ascii="Avenir Next LT Pro" w:hAnsi="Avenir Next LT Pro"/>
@@ -1835,7 +1541,6 @@
           <w:lang w:val="en-US"/>
         </w:rPr>
       </w:pPr>
-      <w:proofErr w:type="spellStart"/>
       <w:r>
         <w:rPr>
           <w:rFonts w:ascii="Avenir Next LT Pro" w:hAnsi="Avenir Next LT Pro"/>
@@ -1846,7 +1551,6 @@
         </w:rPr>
         <w:t>ObjectManager</w:t>
       </w:r>
-      <w:proofErr w:type="spellEnd"/>
       <w:r>
         <w:rPr>
           <w:rFonts w:ascii="Avenir Next LT Pro" w:hAnsi="Avenir Next LT Pro"/>
@@ -1890,23 +1594,7 @@
           <w:rFonts w:ascii="Avenir Next LT Pro" w:hAnsi="Avenir Next LT Pro"/>
           <w:lang w:val="en-US"/>
         </w:rPr>
-        <w:t xml:space="preserve">: represents a player in the game, which is used to store and access </w:t>
-      </w:r>
-      <w:proofErr w:type="spellStart"/>
-      <w:r>
-        <w:rPr>
-          <w:rFonts w:ascii="Avenir Next LT Pro" w:hAnsi="Avenir Next LT Pro"/>
-          <w:lang w:val="en-US"/>
-        </w:rPr>
-        <w:t>NewBasicWorker</w:t>
-      </w:r>
-      <w:proofErr w:type="spellEnd"/>
-      <w:r>
-        <w:rPr>
-          <w:rFonts w:ascii="Avenir Next LT Pro" w:hAnsi="Avenir Next LT Pro"/>
-          <w:lang w:val="en-US"/>
-        </w:rPr>
-        <w:t xml:space="preserve"> object and Tile object and keep track the Resources and Workers the player has in the game.</w:t>
+        <w:t>: represents a player in the game, which is used to store and access NewBasicWorker object and Tile object and keep track the Resources and Workers the player has in the game.</w:t>
       </w:r>
     </w:p>
     <w:p>
@@ -1951,16 +1639,16 @@
           <w:lang w:val="en-US"/>
         </w:rPr>
       </w:pPr>
-      <w:proofErr w:type="spellStart"/>
-      <w:r>
-        <w:rPr>
-          <w:rFonts w:ascii="Avenir Next LT Pro" w:hAnsi="Avenir Next LT Pro"/>
-          <w:lang w:val="en-US"/>
-        </w:rPr>
-        <w:lastRenderedPageBreak/>
+      <w:r>
+        <w:rPr>
+          <w:rFonts w:ascii="Avenir Next LT Pro" w:hAnsi="Avenir Next LT Pro"/>
+          <w:b/>
+          <w:bCs/>
+          <w:color w:val="595959" w:themeColor="text1" w:themeTint="A6"/>
+          <w:lang w:val="en-US"/>
+        </w:rPr>
         <w:t>NoOwner</w:t>
       </w:r>
-      <w:proofErr w:type="spellEnd"/>
       <w:r>
         <w:rPr>
           <w:rFonts w:ascii="Avenir Next LT Pro" w:hAnsi="Avenir Next LT Pro"/>
@@ -2018,7 +1706,6 @@
           <w:lang w:val="en-US"/>
         </w:rPr>
       </w:pPr>
-      <w:proofErr w:type="spellStart"/>
       <w:r>
         <w:rPr>
           <w:rFonts w:ascii="Avenir Next LT Pro" w:hAnsi="Avenir Next LT Pro"/>
@@ -2029,7 +1716,6 @@
         </w:rPr>
         <w:t>AssignDialog</w:t>
       </w:r>
-      <w:proofErr w:type="spellEnd"/>
       <w:r>
         <w:rPr>
           <w:rFonts w:ascii="Avenir Next LT Pro" w:hAnsi="Avenir Next LT Pro"/>
@@ -2053,7 +1739,6 @@
           <w:lang w:val="en-US"/>
         </w:rPr>
       </w:pPr>
-      <w:proofErr w:type="spellStart"/>
       <w:r>
         <w:rPr>
           <w:rFonts w:ascii="Avenir Next LT Pro" w:hAnsi="Avenir Next LT Pro"/>
@@ -2064,7 +1749,6 @@
         </w:rPr>
         <w:t>HighScoreDialog</w:t>
       </w:r>
-      <w:proofErr w:type="spellEnd"/>
       <w:r>
         <w:rPr>
           <w:rFonts w:ascii="Avenir Next LT Pro" w:hAnsi="Avenir Next LT Pro"/>
@@ -2095,7 +1779,6 @@
           <w:lang w:val="en-US"/>
         </w:rPr>
       </w:pPr>
-      <w:proofErr w:type="spellStart"/>
       <w:r>
         <w:rPr>
           <w:rFonts w:ascii="Avenir Next LT Pro" w:hAnsi="Avenir Next LT Pro"/>
@@ -2104,9 +1787,9 @@
           <w:color w:val="595959" w:themeColor="text1" w:themeTint="A6"/>
           <w:lang w:val="en-US"/>
         </w:rPr>
+        <w:lastRenderedPageBreak/>
         <w:t>Mapitem</w:t>
       </w:r>
-      <w:proofErr w:type="spellEnd"/>
       <w:r>
         <w:rPr>
           <w:rFonts w:ascii="Avenir Next LT Pro" w:hAnsi="Avenir Next LT Pro"/>
@@ -2137,7 +1820,6 @@
           <w:lang w:val="en-US"/>
         </w:rPr>
       </w:pPr>
-      <w:proofErr w:type="spellStart"/>
       <w:r>
         <w:rPr>
           <w:rFonts w:ascii="Avenir Next LT Pro" w:hAnsi="Avenir Next LT Pro"/>
@@ -2148,7 +1830,6 @@
         </w:rPr>
         <w:t>Mapwindow</w:t>
       </w:r>
-      <w:proofErr w:type="spellEnd"/>
       <w:r>
         <w:rPr>
           <w:rFonts w:ascii="Avenir Next LT Pro" w:hAnsi="Avenir Next LT Pro"/>
@@ -2179,7 +1860,6 @@
           <w:lang w:val="en-US"/>
         </w:rPr>
       </w:pPr>
-      <w:proofErr w:type="spellStart"/>
       <w:r>
         <w:rPr>
           <w:rFonts w:ascii="Avenir Next LT Pro" w:hAnsi="Avenir Next LT Pro"/>
@@ -2190,7 +1870,6 @@
         </w:rPr>
         <w:t>RulesDialog</w:t>
       </w:r>
-      <w:proofErr w:type="spellEnd"/>
       <w:r>
         <w:rPr>
           <w:rFonts w:ascii="Avenir Next LT Pro" w:hAnsi="Avenir Next LT Pro"/>
@@ -2214,7 +1893,6 @@
           <w:lang w:val="en-US"/>
         </w:rPr>
       </w:pPr>
-      <w:proofErr w:type="spellStart"/>
       <w:r>
         <w:rPr>
           <w:rFonts w:ascii="Avenir Next LT Pro" w:hAnsi="Avenir Next LT Pro"/>
@@ -2225,7 +1903,6 @@
         </w:rPr>
         <w:t>SetPlayerDialog</w:t>
       </w:r>
-      <w:proofErr w:type="spellEnd"/>
       <w:r>
         <w:rPr>
           <w:rFonts w:ascii="Avenir Next LT Pro" w:hAnsi="Avenir Next LT Pro"/>
@@ -2249,7 +1926,6 @@
           <w:lang w:val="en-US"/>
         </w:rPr>
       </w:pPr>
-      <w:proofErr w:type="spellStart"/>
       <w:r>
         <w:rPr>
           <w:rFonts w:ascii="Avenir Next LT Pro" w:hAnsi="Avenir Next LT Pro"/>
@@ -2260,45 +1936,12 @@
         </w:rPr>
         <w:t>StartDialog</w:t>
       </w:r>
-      <w:proofErr w:type="spellEnd"/>
-      <w:r>
-        <w:rPr>
-          <w:rFonts w:ascii="Avenir Next LT Pro" w:hAnsi="Avenir Next LT Pro"/>
-          <w:lang w:val="en-US"/>
-        </w:rPr>
-        <w:t xml:space="preserve">: implement a dialog to show in the beginning of the game, where the players can go to </w:t>
-      </w:r>
-      <w:proofErr w:type="spellStart"/>
-      <w:r>
-        <w:rPr>
-          <w:rFonts w:ascii="Avenir Next LT Pro" w:hAnsi="Avenir Next LT Pro"/>
-          <w:lang w:val="en-US"/>
-        </w:rPr>
-        <w:t>RuleDialog</w:t>
-      </w:r>
-      <w:proofErr w:type="spellEnd"/>
-      <w:r>
-        <w:rPr>
-          <w:rFonts w:ascii="Avenir Next LT Pro" w:hAnsi="Avenir Next LT Pro"/>
-          <w:lang w:val="en-US"/>
-        </w:rPr>
-        <w:t xml:space="preserve"> to see the instructions or start the game and go to </w:t>
-      </w:r>
-      <w:proofErr w:type="spellStart"/>
-      <w:r>
-        <w:rPr>
-          <w:rFonts w:ascii="Avenir Next LT Pro" w:hAnsi="Avenir Next LT Pro"/>
-          <w:lang w:val="en-US"/>
-        </w:rPr>
-        <w:t>Mapwindow</w:t>
-      </w:r>
-      <w:proofErr w:type="spellEnd"/>
-      <w:r>
-        <w:rPr>
-          <w:rFonts w:ascii="Avenir Next LT Pro" w:hAnsi="Avenir Next LT Pro"/>
-          <w:lang w:val="en-US"/>
-        </w:rPr>
-        <w:t>.</w:t>
+      <w:r>
+        <w:rPr>
+          <w:rFonts w:ascii="Avenir Next LT Pro" w:hAnsi="Avenir Next LT Pro"/>
+          <w:lang w:val="en-US"/>
+        </w:rPr>
+        <w:t>: implement a dialog to show in the beginning of the game, where the players can go to RuleDialog to see the instructions or start the game and go to Mapwindow.</w:t>
       </w:r>
     </w:p>
     <w:p>
@@ -2316,7 +1959,6 @@
           <w:lang w:val="en-US"/>
         </w:rPr>
       </w:pPr>
-      <w:proofErr w:type="spellStart"/>
       <w:r>
         <w:rPr>
           <w:rFonts w:ascii="Avenir Next LT Pro" w:hAnsi="Avenir Next LT Pro"/>
@@ -2327,7 +1969,6 @@
         </w:rPr>
         <w:t>UnAssignDialog</w:t>
       </w:r>
-      <w:proofErr w:type="spellEnd"/>
       <w:r>
         <w:rPr>
           <w:rFonts w:ascii="Avenir Next LT Pro" w:hAnsi="Avenir Next LT Pro"/>
@@ -2351,7 +1992,6 @@
           <w:lang w:val="en-US"/>
         </w:rPr>
       </w:pPr>
-      <w:proofErr w:type="spellStart"/>
       <w:r>
         <w:rPr>
           <w:rFonts w:ascii="Avenir Next LT Pro" w:hAnsi="Avenir Next LT Pro"/>
@@ -2362,7 +2002,6 @@
         </w:rPr>
         <w:t>WinDialog</w:t>
       </w:r>
-      <w:proofErr w:type="spellEnd"/>
       <w:r>
         <w:rPr>
           <w:rFonts w:ascii="Avenir Next LT Pro" w:hAnsi="Avenir Next LT Pro"/>
@@ -2426,23 +2065,7 @@
           <w:rFonts w:ascii="Avenir Next LT Pro" w:hAnsi="Avenir Next LT Pro"/>
           <w:lang w:val="en-US"/>
         </w:rPr>
-        <w:t xml:space="preserve">: represent Rock Tile in the </w:t>
-      </w:r>
-      <w:proofErr w:type="spellStart"/>
-      <w:r>
-        <w:rPr>
-          <w:rFonts w:ascii="Avenir Next LT Pro" w:hAnsi="Avenir Next LT Pro"/>
-          <w:lang w:val="en-US"/>
-        </w:rPr>
-        <w:t>gameworld</w:t>
-      </w:r>
-      <w:proofErr w:type="spellEnd"/>
-      <w:r>
-        <w:rPr>
-          <w:rFonts w:ascii="Avenir Next LT Pro" w:hAnsi="Avenir Next LT Pro"/>
-          <w:lang w:val="en-US"/>
-        </w:rPr>
-        <w:t>.</w:t>
+        <w:t>: represent Rock Tile in the gameworld.</w:t>
       </w:r>
     </w:p>
     <w:p>
@@ -2473,23 +2096,7 @@
           <w:rFonts w:ascii="Avenir Next LT Pro" w:hAnsi="Avenir Next LT Pro"/>
           <w:lang w:val="en-US"/>
         </w:rPr>
-        <w:t xml:space="preserve">: represent Sand Tile in the </w:t>
-      </w:r>
-      <w:proofErr w:type="spellStart"/>
-      <w:r>
-        <w:rPr>
-          <w:rFonts w:ascii="Avenir Next LT Pro" w:hAnsi="Avenir Next LT Pro"/>
-          <w:lang w:val="en-US"/>
-        </w:rPr>
-        <w:t>gameworld</w:t>
-      </w:r>
-      <w:proofErr w:type="spellEnd"/>
-      <w:r>
-        <w:rPr>
-          <w:rFonts w:ascii="Avenir Next LT Pro" w:hAnsi="Avenir Next LT Pro"/>
-          <w:lang w:val="en-US"/>
-        </w:rPr>
-        <w:t>.</w:t>
+        <w:t>: represent Sand Tile in the gameworld.</w:t>
       </w:r>
     </w:p>
     <w:p>
@@ -2520,23 +2127,7 @@
           <w:rFonts w:ascii="Avenir Next LT Pro" w:hAnsi="Avenir Next LT Pro"/>
           <w:lang w:val="en-US"/>
         </w:rPr>
-        <w:t xml:space="preserve">: represent Water Tile in the </w:t>
-      </w:r>
-      <w:proofErr w:type="spellStart"/>
-      <w:r>
-        <w:rPr>
-          <w:rFonts w:ascii="Avenir Next LT Pro" w:hAnsi="Avenir Next LT Pro"/>
-          <w:lang w:val="en-US"/>
-        </w:rPr>
-        <w:t>gameworld</w:t>
-      </w:r>
-      <w:proofErr w:type="spellEnd"/>
-      <w:r>
-        <w:rPr>
-          <w:rFonts w:ascii="Avenir Next LT Pro" w:hAnsi="Avenir Next LT Pro"/>
-          <w:lang w:val="en-US"/>
-        </w:rPr>
-        <w:t>.</w:t>
+        <w:t>: represent Water Tile in the gameworld.</w:t>
       </w:r>
     </w:p>
     <w:p>
@@ -2579,7 +2170,6 @@
           <w:lang w:val="en-US"/>
         </w:rPr>
       </w:pPr>
-      <w:proofErr w:type="spellStart"/>
       <w:r>
         <w:rPr>
           <w:rFonts w:ascii="Avenir Next LT Pro" w:hAnsi="Avenir Next LT Pro"/>
@@ -2590,7 +2180,6 @@
         </w:rPr>
         <w:t>NewBasicWorker</w:t>
       </w:r>
-      <w:proofErr w:type="spellEnd"/>
       <w:r>
         <w:rPr>
           <w:rFonts w:ascii="Avenir Next LT Pro" w:hAnsi="Avenir Next LT Pro"/>
@@ -2748,21 +2337,12 @@
           <w:lang w:val="en-US"/>
         </w:rPr>
       </w:pPr>
-      <w:proofErr w:type="spellStart"/>
-      <w:r>
-        <w:rPr>
-          <w:rFonts w:ascii="Avenir Next LT Pro" w:hAnsi="Avenir Next LT Pro"/>
-          <w:lang w:val="en-US"/>
-        </w:rPr>
-        <w:t>Highscore</w:t>
-      </w:r>
-      <w:proofErr w:type="spellEnd"/>
-      <w:r>
-        <w:rPr>
-          <w:rFonts w:ascii="Avenir Next LT Pro" w:hAnsi="Avenir Next LT Pro"/>
-          <w:lang w:val="en-US"/>
-        </w:rPr>
-        <w:t xml:space="preserve"> system: Display the top 5 scores of all time in the game. The score database is saved in scor</w:t>
+      <w:r>
+        <w:rPr>
+          <w:rFonts w:ascii="Avenir Next LT Pro" w:hAnsi="Avenir Next LT Pro"/>
+          <w:lang w:val="en-US"/>
+        </w:rPr>
+        <w:t>Highscore system: Display the top 5 scores of all time in the game. The score database is saved in scor</w:t>
       </w:r>
       <w:r>
         <w:rPr>
@@ -2790,31 +2370,7 @@
           <w:rFonts w:ascii="Avenir Next LT Pro" w:hAnsi="Avenir Next LT Pro"/>
           <w:lang w:val="en-US"/>
         </w:rPr>
-        <w:t xml:space="preserve"> after a player wins, the score is recorded into the file. When the player wants to see the </w:t>
-      </w:r>
-      <w:proofErr w:type="spellStart"/>
-      <w:r>
-        <w:rPr>
-          <w:rFonts w:ascii="Avenir Next LT Pro" w:hAnsi="Avenir Next LT Pro"/>
-          <w:lang w:val="en-US"/>
-        </w:rPr>
-        <w:t>highscore</w:t>
-      </w:r>
-      <w:proofErr w:type="spellEnd"/>
-      <w:r>
-        <w:rPr>
-          <w:rFonts w:ascii="Avenir Next LT Pro" w:hAnsi="Avenir Next LT Pro"/>
-          <w:lang w:val="en-US"/>
-        </w:rPr>
-        <w:t xml:space="preserve">, it will show the </w:t>
-      </w:r>
-      <w:r>
-        <w:rPr>
-          <w:rFonts w:ascii="Avenir Next LT Pro" w:hAnsi="Avenir Next LT Pro"/>
-          <w:lang w:val="en-US"/>
-        </w:rPr>
-        <w:lastRenderedPageBreak/>
-        <w:t>best scores (maximum 5) on the file scor</w:t>
+        <w:t xml:space="preserve"> after a player wins, the score is recorded into the file. When the player wants to see the highscore, it will show the best scores (maximum 5) on the file scor</w:t>
       </w:r>
       <w:r>
         <w:rPr>
@@ -2828,51 +2384,29 @@
           <w:rFonts w:ascii="Avenir Next LT Pro" w:hAnsi="Avenir Next LT Pro"/>
           <w:lang w:val="en-US"/>
         </w:rPr>
-        <w:t xml:space="preserve">.txt. This is implemented in </w:t>
-      </w:r>
-      <w:proofErr w:type="gramStart"/>
-      <w:r>
-        <w:rPr>
-          <w:rFonts w:ascii="Avenir Next LT Pro" w:hAnsi="Avenir Next LT Pro"/>
-          <w:lang w:val="en-US"/>
-        </w:rPr>
-        <w:t>Ui::</w:t>
-      </w:r>
-      <w:proofErr w:type="spellStart"/>
-      <w:proofErr w:type="gramEnd"/>
-      <w:r>
-        <w:rPr>
-          <w:rFonts w:ascii="Avenir Next LT Pro" w:hAnsi="Avenir Next LT Pro"/>
-          <w:lang w:val="en-US"/>
-        </w:rPr>
-        <w:t>Mapwindow</w:t>
-      </w:r>
-      <w:proofErr w:type="spellEnd"/>
-      <w:r>
-        <w:rPr>
-          <w:rFonts w:ascii="Avenir Next LT Pro" w:hAnsi="Avenir Next LT Pro"/>
-          <w:lang w:val="en-US"/>
-        </w:rPr>
-        <w:t xml:space="preserve">.  Note, in order for the </w:t>
-      </w:r>
-      <w:proofErr w:type="spellStart"/>
-      <w:r>
-        <w:rPr>
-          <w:rFonts w:ascii="Avenir Next LT Pro" w:hAnsi="Avenir Next LT Pro"/>
-          <w:lang w:val="en-US"/>
-        </w:rPr>
-        <w:t>highscore</w:t>
-      </w:r>
-      <w:proofErr w:type="spellEnd"/>
-      <w:r>
-        <w:rPr>
-          <w:rFonts w:ascii="Avenir Next LT Pro" w:hAnsi="Avenir Next LT Pro"/>
-          <w:lang w:val="en-US"/>
-        </w:rPr>
-        <w:t xml:space="preserve"> dialog to work it requires the build settings to uncheck build in shadow mode.  This enables the program to find the database of highscores.</w:t>
-      </w:r>
-      <w:bookmarkStart w:id="0" w:name="_GoBack"/>
-      <w:bookmarkEnd w:id="0"/>
+        <w:t>.txt. This is implemented in Ui::Mapwindow</w:t>
+      </w:r>
+      <w:r>
+        <w:rPr>
+          <w:rFonts w:ascii="Avenir Next LT Pro" w:hAnsi="Avenir Next LT Pro"/>
+          <w:lang w:val="en-US"/>
+        </w:rPr>
+        <w:t xml:space="preserve">.  Note, in order for the highscore dialog to work it requires the build settings to uncheck build in shadow mode.  This enables the program to find the </w:t>
+      </w:r>
+      <w:r>
+        <w:rPr>
+          <w:rFonts w:ascii="Avenir Next LT Pro" w:hAnsi="Avenir Next LT Pro"/>
+          <w:lang w:val="en-US"/>
+        </w:rPr>
+        <w:t>score database</w:t>
+      </w:r>
+      <w:r>
+        <w:rPr>
+          <w:rFonts w:ascii="Avenir Next LT Pro" w:hAnsi="Avenir Next LT Pro"/>
+          <w:lang w:val="en-US"/>
+        </w:rPr>
+        <w:t>.</w:t>
+      </w:r>
     </w:p>
     <w:p>
       <w:pPr>
@@ -2891,32 +2425,7 @@
           <w:rFonts w:ascii="Avenir Next LT Pro" w:hAnsi="Avenir Next LT Pro"/>
           <w:lang w:val="en-US"/>
         </w:rPr>
-        <w:t xml:space="preserve">New game mechanics: Instead of buying more workers and food and money, we implemented so that if the player can only have more workers by building housing-base buildings. This is implemented in </w:t>
-      </w:r>
-      <w:proofErr w:type="gramStart"/>
-      <w:r>
-        <w:rPr>
-          <w:rFonts w:ascii="Avenir Next LT Pro" w:hAnsi="Avenir Next LT Pro"/>
-          <w:lang w:val="en-US"/>
-        </w:rPr>
-        <w:t>Student::</w:t>
-      </w:r>
-      <w:proofErr w:type="spellStart"/>
-      <w:proofErr w:type="gramEnd"/>
-      <w:r>
-        <w:rPr>
-          <w:rFonts w:ascii="Avenir Next LT Pro" w:hAnsi="Avenir Next LT Pro"/>
-          <w:lang w:val="en-US"/>
-        </w:rPr>
-        <w:t>HousingBase</w:t>
-      </w:r>
-      <w:proofErr w:type="spellEnd"/>
-      <w:r>
-        <w:rPr>
-          <w:rFonts w:ascii="Avenir Next LT Pro" w:hAnsi="Avenir Next LT Pro"/>
-          <w:lang w:val="en-US"/>
-        </w:rPr>
-        <w:t xml:space="preserve"> and derived classes from that. All workers classes are implemented so that they have no cost to buy.</w:t>
+        <w:t>New game mechanics: Instead of buying more workers and food and money, we implemented so that if the player can only have more workers by building housing-base buildings. This is implemented in Student::HousingBase and derived classes from that. All workers classes are implemented so that they have no cost to buy.</w:t>
       </w:r>
     </w:p>
     <w:p>
@@ -2938,127 +2447,28 @@
         </w:rPr>
         <w:t xml:space="preserve">Complete Game GUI: the game has complete GUI which consists of </w:t>
       </w:r>
-      <w:proofErr w:type="spellStart"/>
-      <w:r>
-        <w:rPr>
-          <w:rFonts w:ascii="Avenir Next LT Pro" w:hAnsi="Avenir Next LT Pro"/>
-          <w:lang w:val="en-US"/>
-        </w:rPr>
-        <w:t>startdialog</w:t>
-      </w:r>
-      <w:proofErr w:type="spellEnd"/>
-      <w:r>
-        <w:rPr>
-          <w:rFonts w:ascii="Avenir Next LT Pro" w:hAnsi="Avenir Next LT Pro"/>
-          <w:lang w:val="en-US"/>
-        </w:rPr>
-        <w:t xml:space="preserve"> to start the game, </w:t>
-      </w:r>
-      <w:proofErr w:type="spellStart"/>
-      <w:r>
-        <w:rPr>
-          <w:rFonts w:ascii="Avenir Next LT Pro" w:hAnsi="Avenir Next LT Pro"/>
-          <w:lang w:val="en-US"/>
-        </w:rPr>
-        <w:t>rulesdialog</w:t>
-      </w:r>
-      <w:proofErr w:type="spellEnd"/>
-      <w:r>
-        <w:rPr>
-          <w:rFonts w:ascii="Avenir Next LT Pro" w:hAnsi="Avenir Next LT Pro"/>
-          <w:lang w:val="en-US"/>
-        </w:rPr>
-        <w:t xml:space="preserve"> to show how to play, </w:t>
-      </w:r>
-      <w:proofErr w:type="spellStart"/>
-      <w:r>
-        <w:rPr>
-          <w:rFonts w:ascii="Avenir Next LT Pro" w:hAnsi="Avenir Next LT Pro"/>
-          <w:lang w:val="en-US"/>
-        </w:rPr>
-        <w:t>setplayerdialog</w:t>
-      </w:r>
-      <w:proofErr w:type="spellEnd"/>
-      <w:r>
-        <w:rPr>
-          <w:rFonts w:ascii="Avenir Next LT Pro" w:hAnsi="Avenir Next LT Pro"/>
-          <w:lang w:val="en-US"/>
-        </w:rPr>
-        <w:t xml:space="preserve"> to set the number of players in the game, </w:t>
-      </w:r>
-      <w:proofErr w:type="spellStart"/>
-      <w:r>
-        <w:rPr>
-          <w:rFonts w:ascii="Avenir Next LT Pro" w:hAnsi="Avenir Next LT Pro"/>
-          <w:lang w:val="en-US"/>
-        </w:rPr>
-        <w:t>mapwindow</w:t>
-      </w:r>
-      <w:proofErr w:type="spellEnd"/>
-      <w:r>
-        <w:rPr>
-          <w:rFonts w:ascii="Avenir Next LT Pro" w:hAnsi="Avenir Next LT Pro"/>
-          <w:lang w:val="en-US"/>
-        </w:rPr>
-        <w:t xml:space="preserve"> to display the map where players play, </w:t>
-      </w:r>
-      <w:proofErr w:type="spellStart"/>
-      <w:r>
-        <w:rPr>
-          <w:rFonts w:ascii="Avenir Next LT Pro" w:hAnsi="Avenir Next LT Pro"/>
-          <w:lang w:val="en-US"/>
-        </w:rPr>
-        <w:t>assigndialog</w:t>
-      </w:r>
-      <w:proofErr w:type="spellEnd"/>
-      <w:r>
-        <w:rPr>
-          <w:rFonts w:ascii="Avenir Next LT Pro" w:hAnsi="Avenir Next LT Pro"/>
-          <w:lang w:val="en-US"/>
-        </w:rPr>
-        <w:t xml:space="preserve"> and </w:t>
-      </w:r>
-      <w:proofErr w:type="spellStart"/>
-      <w:r>
-        <w:rPr>
-          <w:rFonts w:ascii="Avenir Next LT Pro" w:hAnsi="Avenir Next LT Pro"/>
-          <w:lang w:val="en-US"/>
-        </w:rPr>
-        <w:t>unassigndialog</w:t>
-      </w:r>
-      <w:proofErr w:type="spellEnd"/>
-      <w:r>
-        <w:rPr>
-          <w:rFonts w:ascii="Avenir Next LT Pro" w:hAnsi="Avenir Next LT Pro"/>
-          <w:lang w:val="en-US"/>
-        </w:rPr>
-        <w:t xml:space="preserve"> to assign and unassign workers and </w:t>
-      </w:r>
-      <w:proofErr w:type="spellStart"/>
-      <w:r>
-        <w:rPr>
-          <w:rFonts w:ascii="Avenir Next LT Pro" w:hAnsi="Avenir Next LT Pro"/>
-          <w:lang w:val="en-US"/>
-        </w:rPr>
-        <w:t>windialog</w:t>
-      </w:r>
-      <w:proofErr w:type="spellEnd"/>
-      <w:r>
-        <w:rPr>
-          <w:rFonts w:ascii="Avenir Next LT Pro" w:hAnsi="Avenir Next LT Pro"/>
-          <w:lang w:val="en-US"/>
-        </w:rPr>
-        <w:t xml:space="preserve"> when a player won and ask if the player wants to play again. Below </w:t>
-      </w:r>
-      <w:proofErr w:type="gramStart"/>
-      <w:r>
-        <w:rPr>
-          <w:rFonts w:ascii="Avenir Next LT Pro" w:hAnsi="Avenir Next LT Pro"/>
-          <w:lang w:val="en-US"/>
-        </w:rPr>
-        <w:t>are</w:t>
-      </w:r>
-      <w:proofErr w:type="gramEnd"/>
+      <w:r>
+        <w:rPr>
+          <w:rFonts w:ascii="Avenir Next LT Pro" w:hAnsi="Avenir Next LT Pro"/>
+          <w:lang w:val="en-US"/>
+        </w:rPr>
+        <w:t xml:space="preserve">startdialog to start the game, rulesdialog to show how to play, setplayerdialog to set the number of players in the game, mapwindow to display the map where players play, assigndialog and unassigndialog to assign and unassign workers and windialog </w:t>
+      </w:r>
+      <w:r>
+        <w:rPr>
+          <w:rFonts w:ascii="Avenir Next LT Pro" w:hAnsi="Avenir Next LT Pro"/>
+          <w:lang w:val="en-US"/>
+        </w:rPr>
+        <w:lastRenderedPageBreak/>
+        <w:t xml:space="preserve">when a player won and ask if the player wants to play again. Below </w:t>
+      </w:r>
+      <w:r>
+        <w:rPr>
+          <w:rFonts w:ascii="Avenir Next LT Pro" w:hAnsi="Avenir Next LT Pro"/>
+          <w:lang w:val="en-US"/>
+        </w:rPr>
+        <w:t>is</w:t>
+      </w:r>
       <w:r>
         <w:rPr>
           <w:rFonts w:ascii="Avenir Next LT Pro" w:hAnsi="Avenir Next LT Pro"/>
@@ -3135,32 +2545,73 @@
         <w:jc w:val="center"/>
         <w:rPr>
           <w:rFonts w:ascii="Avenir Next LT Pro" w:hAnsi="Avenir Next LT Pro"/>
-          <w:lang w:val="en-US"/>
-        </w:rPr>
-      </w:pPr>
-      <w:r>
+          <w:color w:val="auto"/>
+          <w:sz w:val="22"/>
+          <w:szCs w:val="22"/>
+          <w:lang w:val="en-US"/>
+        </w:rPr>
+      </w:pPr>
+      <w:r>
+        <w:rPr>
+          <w:rFonts w:ascii="Avenir Next LT Pro" w:hAnsi="Avenir Next LT Pro"/>
+          <w:color w:val="auto"/>
+          <w:sz w:val="22"/>
+          <w:szCs w:val="22"/>
+        </w:rPr>
         <w:t xml:space="preserve">Figure </w:t>
       </w:r>
       <w:r>
+        <w:rPr>
+          <w:rFonts w:ascii="Avenir Next LT Pro" w:hAnsi="Avenir Next LT Pro"/>
+          <w:color w:val="auto"/>
+          <w:sz w:val="22"/>
+          <w:szCs w:val="22"/>
+        </w:rPr>
         <w:fldChar w:fldCharType="begin"/>
       </w:r>
       <w:r>
+        <w:rPr>
+          <w:rFonts w:ascii="Avenir Next LT Pro" w:hAnsi="Avenir Next LT Pro"/>
+          <w:color w:val="auto"/>
+          <w:sz w:val="22"/>
+          <w:szCs w:val="22"/>
+        </w:rPr>
         <w:instrText xml:space="preserve"> SEQ Figure \* ARABIC </w:instrText>
       </w:r>
       <w:r>
+        <w:rPr>
+          <w:rFonts w:ascii="Avenir Next LT Pro" w:hAnsi="Avenir Next LT Pro"/>
+          <w:color w:val="auto"/>
+          <w:sz w:val="22"/>
+          <w:szCs w:val="22"/>
+        </w:rPr>
         <w:fldChar w:fldCharType="separate"/>
       </w:r>
       <w:r>
         <w:rPr>
+          <w:rFonts w:ascii="Avenir Next LT Pro" w:hAnsi="Avenir Next LT Pro"/>
           <w:noProof/>
+          <w:color w:val="auto"/>
+          <w:sz w:val="22"/>
+          <w:szCs w:val="22"/>
         </w:rPr>
         <w:t>1</w:t>
       </w:r>
       <w:r>
+        <w:rPr>
+          <w:rFonts w:ascii="Avenir Next LT Pro" w:hAnsi="Avenir Next LT Pro"/>
+          <w:color w:val="auto"/>
+          <w:sz w:val="22"/>
+          <w:szCs w:val="22"/>
+        </w:rPr>
         <w:fldChar w:fldCharType="end"/>
       </w:r>
       <w:r>
         <w:rPr>
+          <w:rFonts w:ascii="Avenir Next LT Pro" w:hAnsi="Avenir Next LT Pro"/>
+          <w:color w:val="auto"/>
+          <w:sz w:val="22"/>
+          <w:szCs w:val="22"/>
           <w:lang w:val="en-GB"/>
         </w:rPr>
         <w:t xml:space="preserve"> Navigation diagram of our game</w:t>
@@ -3185,55 +2636,7 @@
           <w:rFonts w:ascii="Avenir Next LT Pro" w:hAnsi="Avenir Next LT Pro"/>
           <w:lang w:val="en-US"/>
         </w:rPr>
-        <w:t xml:space="preserve">We implemented in total of 6 new buildings (apartment, </w:t>
-      </w:r>
-      <w:proofErr w:type="spellStart"/>
-      <w:r>
-        <w:rPr>
-          <w:rFonts w:ascii="Avenir Next LT Pro" w:hAnsi="Avenir Next LT Pro"/>
-          <w:lang w:val="en-US"/>
-        </w:rPr>
-        <w:t>smallhouse</w:t>
-      </w:r>
-      <w:proofErr w:type="spellEnd"/>
-      <w:r>
-        <w:rPr>
-          <w:rFonts w:ascii="Avenir Next LT Pro" w:hAnsi="Avenir Next LT Pro"/>
-          <w:lang w:val="en-US"/>
-        </w:rPr>
-        <w:t xml:space="preserve">, </w:t>
-      </w:r>
-      <w:proofErr w:type="spellStart"/>
-      <w:r>
-        <w:rPr>
-          <w:rFonts w:ascii="Avenir Next LT Pro" w:hAnsi="Avenir Next LT Pro"/>
-          <w:lang w:val="en-US"/>
-        </w:rPr>
-        <w:t>largehouse</w:t>
-      </w:r>
-      <w:proofErr w:type="spellEnd"/>
-      <w:r>
-        <w:rPr>
-          <w:rFonts w:ascii="Avenir Next LT Pro" w:hAnsi="Avenir Next LT Pro"/>
-          <w:lang w:val="en-US"/>
-        </w:rPr>
-        <w:t>, skyscraper), 4 new workers (</w:t>
-      </w:r>
-      <w:proofErr w:type="spellStart"/>
-      <w:r>
-        <w:rPr>
-          <w:rFonts w:ascii="Avenir Next LT Pro" w:hAnsi="Avenir Next LT Pro"/>
-          <w:lang w:val="en-US"/>
-        </w:rPr>
-        <w:t>newbasicworker</w:t>
-      </w:r>
-      <w:proofErr w:type="spellEnd"/>
-      <w:r>
-        <w:rPr>
-          <w:rFonts w:ascii="Avenir Next LT Pro" w:hAnsi="Avenir Next LT Pro"/>
-          <w:lang w:val="en-US"/>
-        </w:rPr>
-        <w:t>, logger, miner, farmer) and 3 new tiles (rock, sand, water). Cost and production of those can be found here.</w:t>
+        <w:t>We implemented in total of 6 new buildings (apartment, smallhouse, largehouse, skyscraper), 4 new workers (newbasicworker, logger, miner, farmer) and 3 new tiles (rock, sand, water). Cost and production of those can be found here.</w:t>
       </w:r>
     </w:p>
     <w:p>
@@ -3253,7 +2656,6 @@
           <w:rFonts w:ascii="Avenir Next LT Pro" w:hAnsi="Avenir Next LT Pro"/>
           <w:lang w:val="en-US"/>
         </w:rPr>
-        <w:lastRenderedPageBreak/>
         <w:t xml:space="preserve">Back story and depiction of the game world can be found </w:t>
       </w:r>
       <w:hyperlink r:id="rId10" w:history="1">
@@ -3341,7 +2743,35 @@
           <w:rFonts w:ascii="Avenir Next LT Pro" w:hAnsi="Avenir Next LT Pro"/>
           <w:lang w:val="en-US"/>
         </w:rPr>
-        <w:t>discuss the details of the game play as well as the game implementation plan and explore the codes implemented by the course staff. Here is our workload division plan and we followed the plan exactly:</w:t>
+        <w:t>discuss the details of the game play as well as the game implementation plan and explore</w:t>
+      </w:r>
+      <w:r>
+        <w:rPr>
+          <w:rFonts w:ascii="Avenir Next LT Pro" w:hAnsi="Avenir Next LT Pro"/>
+          <w:lang w:val="en-US"/>
+        </w:rPr>
+        <w:t>d</w:t>
+      </w:r>
+      <w:r>
+        <w:rPr>
+          <w:rFonts w:ascii="Avenir Next LT Pro" w:hAnsi="Avenir Next LT Pro"/>
+          <w:lang w:val="en-US"/>
+        </w:rPr>
+        <w:t xml:space="preserve"> the codes implemented by the course staff. Here is our workload division plan and we followed the plan </w:t>
+      </w:r>
+      <w:r>
+        <w:rPr>
+          <w:rFonts w:ascii="Avenir Next LT Pro" w:hAnsi="Avenir Next LT Pro"/>
+          <w:lang w:val="en-US"/>
+        </w:rPr>
+        <w:t>closely</w:t>
+      </w:r>
+      <w:r>
+        <w:rPr>
+          <w:rFonts w:ascii="Avenir Next LT Pro" w:hAnsi="Avenir Next LT Pro"/>
+          <w:lang w:val="en-US"/>
+        </w:rPr>
+        <w:t>:</w:t>
       </w:r>
     </w:p>
     <w:p>
@@ -3359,9 +2789,19 @@
       <w:r>
         <w:rPr>
           <w:rFonts w:ascii="Avenir Next LT Pro" w:hAnsi="Avenir Next LT Pro"/>
-          <w:lang w:val="en-US"/>
-        </w:rPr>
-        <w:t>Ben:</w:t>
+          <w:b/>
+          <w:bCs/>
+          <w:color w:val="7F7F7F" w:themeColor="text1" w:themeTint="80"/>
+          <w:lang w:val="en-US"/>
+        </w:rPr>
+        <w:t>Ben</w:t>
+      </w:r>
+      <w:r>
+        <w:rPr>
+          <w:rFonts w:ascii="Avenir Next LT Pro" w:hAnsi="Avenir Next LT Pro"/>
+          <w:lang w:val="en-US"/>
+        </w:rPr>
+        <w:t>:</w:t>
       </w:r>
     </w:p>
     <w:p>
@@ -3376,21 +2816,12 @@
           <w:lang w:val="en-US"/>
         </w:rPr>
       </w:pPr>
-      <w:proofErr w:type="spellStart"/>
-      <w:r>
-        <w:rPr>
-          <w:rFonts w:ascii="Avenir Next LT Pro" w:hAnsi="Avenir Next LT Pro"/>
-          <w:lang w:val="en-US"/>
-        </w:rPr>
-        <w:t>Mapwindow</w:t>
-      </w:r>
-      <w:proofErr w:type="spellEnd"/>
-      <w:r>
-        <w:rPr>
-          <w:rFonts w:ascii="Avenir Next LT Pro" w:hAnsi="Avenir Next LT Pro"/>
-          <w:lang w:val="en-US"/>
-        </w:rPr>
-        <w:t xml:space="preserve"> interface design. (design where the blocks are, graphics of buildings and worker buttons and tiles)</w:t>
+      <w:r>
+        <w:rPr>
+          <w:rFonts w:ascii="Avenir Next LT Pro" w:hAnsi="Avenir Next LT Pro"/>
+          <w:lang w:val="en-US"/>
+        </w:rPr>
+        <w:t>Mapwindow interface design. (design where the blocks are, graphics of buildings and worker buttons and tiles)</w:t>
       </w:r>
     </w:p>
     <w:p>
@@ -3405,21 +2836,12 @@
           <w:lang w:val="en-US"/>
         </w:rPr>
       </w:pPr>
-      <w:proofErr w:type="spellStart"/>
-      <w:r>
-        <w:rPr>
-          <w:rFonts w:ascii="Avenir Next LT Pro" w:hAnsi="Avenir Next LT Pro"/>
-          <w:lang w:val="en-US"/>
-        </w:rPr>
-        <w:t>Gameobjectmanager</w:t>
-      </w:r>
-      <w:proofErr w:type="spellEnd"/>
-      <w:r>
-        <w:rPr>
-          <w:rFonts w:ascii="Avenir Next LT Pro" w:hAnsi="Avenir Next LT Pro"/>
-          <w:lang w:val="en-US"/>
-        </w:rPr>
-        <w:t xml:space="preserve"> class.</w:t>
+      <w:r>
+        <w:rPr>
+          <w:rFonts w:ascii="Avenir Next LT Pro" w:hAnsi="Avenir Next LT Pro"/>
+          <w:lang w:val="en-US"/>
+        </w:rPr>
+        <w:t>Gameobjectmanager class.</w:t>
       </w:r>
     </w:p>
     <w:p>
@@ -3454,37 +2876,12 @@
           <w:lang w:val="en-US"/>
         </w:rPr>
       </w:pPr>
-      <w:proofErr w:type="spellStart"/>
-      <w:r>
-        <w:rPr>
-          <w:rFonts w:ascii="Avenir Next LT Pro" w:hAnsi="Avenir Next LT Pro"/>
-          <w:lang w:val="en-US"/>
-        </w:rPr>
-        <w:t>Gamescene</w:t>
-      </w:r>
-      <w:proofErr w:type="spellEnd"/>
-      <w:r>
-        <w:rPr>
-          <w:rFonts w:ascii="Avenir Next LT Pro" w:hAnsi="Avenir Next LT Pro"/>
-          <w:lang w:val="en-US"/>
-        </w:rPr>
-        <w:t xml:space="preserve"> and </w:t>
-      </w:r>
-      <w:proofErr w:type="spellStart"/>
-      <w:r>
-        <w:rPr>
-          <w:rFonts w:ascii="Avenir Next LT Pro" w:hAnsi="Avenir Next LT Pro"/>
-          <w:lang w:val="en-US"/>
-        </w:rPr>
-        <w:t>mapitem</w:t>
-      </w:r>
-      <w:proofErr w:type="spellEnd"/>
-      <w:r>
-        <w:rPr>
-          <w:rFonts w:ascii="Avenir Next LT Pro" w:hAnsi="Avenir Next LT Pro"/>
-          <w:lang w:val="en-US"/>
-        </w:rPr>
-        <w:t xml:space="preserve"> classes</w:t>
+      <w:r>
+        <w:rPr>
+          <w:rFonts w:ascii="Avenir Next LT Pro" w:hAnsi="Avenir Next LT Pro"/>
+          <w:lang w:val="en-US"/>
+        </w:rPr>
+        <w:t>Gamescene and mapitem classes</w:t>
       </w:r>
     </w:p>
     <w:p>
@@ -3499,47 +2896,21 @@
           <w:lang w:val="en-US"/>
         </w:rPr>
       </w:pPr>
-      <w:proofErr w:type="spellStart"/>
-      <w:r>
-        <w:rPr>
-          <w:rFonts w:ascii="Avenir Next LT Pro" w:hAnsi="Avenir Next LT Pro"/>
-          <w:lang w:val="en-US"/>
-        </w:rPr>
+      <w:r>
+        <w:rPr>
+          <w:rFonts w:ascii="Avenir Next LT Pro" w:hAnsi="Avenir Next LT Pro"/>
+          <w:lang w:val="en-US"/>
+        </w:rPr>
+        <w:lastRenderedPageBreak/>
         <w:t>Unittest</w:t>
       </w:r>
-      <w:proofErr w:type="spellEnd"/>
-      <w:r>
-        <w:rPr>
-          <w:rFonts w:ascii="Avenir Next LT Pro" w:hAnsi="Avenir Next LT Pro"/>
-          <w:lang w:val="en-US"/>
-        </w:rPr>
-        <w:t xml:space="preserve"> of </w:t>
-      </w:r>
-      <w:proofErr w:type="spellStart"/>
-      <w:r>
-        <w:rPr>
-          <w:rFonts w:ascii="Avenir Next LT Pro" w:hAnsi="Avenir Next LT Pro"/>
-          <w:lang w:val="en-US"/>
-        </w:rPr>
-        <w:t>gameobjectmanager</w:t>
-      </w:r>
-      <w:proofErr w:type="spellEnd"/>
-      <w:r>
-        <w:rPr>
-          <w:rFonts w:ascii="Avenir Next LT Pro" w:hAnsi="Avenir Next LT Pro"/>
-          <w:lang w:val="en-US"/>
-        </w:rPr>
-        <w:t xml:space="preserve"> and </w:t>
-      </w:r>
-      <w:proofErr w:type="spellStart"/>
-      <w:r>
-        <w:rPr>
-          <w:rFonts w:ascii="Avenir Next LT Pro" w:hAnsi="Avenir Next LT Pro"/>
-          <w:lang w:val="en-US"/>
-        </w:rPr>
-        <w:t>gameeventhanlder</w:t>
-      </w:r>
-      <w:proofErr w:type="spellEnd"/>
+      <w:r>
+        <w:rPr>
+          <w:rFonts w:ascii="Avenir Next LT Pro" w:hAnsi="Avenir Next LT Pro"/>
+          <w:lang w:val="en-US"/>
+        </w:rPr>
+        <w:t xml:space="preserve"> of gameobjectmanager and gameeventhanlder</w:t>
+      </w:r>
     </w:p>
     <w:p>
       <w:pPr>
@@ -3558,18 +2929,22 @@
         </w:numPr>
         <w:rPr>
           <w:rFonts w:ascii="Avenir Next LT Pro" w:hAnsi="Avenir Next LT Pro"/>
-          <w:lang w:val="en-US"/>
-        </w:rPr>
-      </w:pPr>
-      <w:proofErr w:type="spellStart"/>
-      <w:r>
-        <w:rPr>
-          <w:rFonts w:ascii="Avenir Next LT Pro" w:hAnsi="Avenir Next LT Pro"/>
+          <w:b/>
+          <w:bCs/>
+          <w:color w:val="7F7F7F" w:themeColor="text1" w:themeTint="80"/>
+          <w:lang w:val="en-US"/>
+        </w:rPr>
+      </w:pPr>
+      <w:r>
+        <w:rPr>
+          <w:rFonts w:ascii="Avenir Next LT Pro" w:hAnsi="Avenir Next LT Pro"/>
+          <w:b/>
+          <w:bCs/>
+          <w:color w:val="7F7F7F" w:themeColor="text1" w:themeTint="80"/>
           <w:lang w:val="en-US"/>
         </w:rPr>
         <w:t>Hoanh</w:t>
       </w:r>
-      <w:proofErr w:type="spellEnd"/>
     </w:p>
     <w:p>
       <w:pPr>
@@ -3623,21 +2998,12 @@
           <w:lang w:val="en-US"/>
         </w:rPr>
       </w:pPr>
-      <w:proofErr w:type="spellStart"/>
-      <w:r>
-        <w:rPr>
-          <w:rFonts w:ascii="Avenir Next LT Pro" w:hAnsi="Avenir Next LT Pro"/>
-          <w:lang w:val="en-US"/>
-        </w:rPr>
-        <w:t>Gameeventhandler</w:t>
-      </w:r>
-      <w:proofErr w:type="spellEnd"/>
-      <w:r>
-        <w:rPr>
-          <w:rFonts w:ascii="Avenir Next LT Pro" w:hAnsi="Avenir Next LT Pro"/>
-          <w:lang w:val="en-US"/>
-        </w:rPr>
-        <w:t xml:space="preserve"> class.</w:t>
+      <w:r>
+        <w:rPr>
+          <w:rFonts w:ascii="Avenir Next LT Pro" w:hAnsi="Avenir Next LT Pro"/>
+          <w:lang w:val="en-US"/>
+        </w:rPr>
+        <w:t>Gameeventhandler class.</w:t>
       </w:r>
     </w:p>
     <w:p>
@@ -3652,7 +3018,6 @@
           <w:lang w:val="en-US"/>
         </w:rPr>
       </w:pPr>
-      <w:proofErr w:type="spellStart"/>
       <w:r>
         <w:rPr>
           <w:rFonts w:ascii="Avenir Next LT Pro" w:hAnsi="Avenir Next LT Pro"/>
@@ -3660,7 +3025,6 @@
         </w:rPr>
         <w:t>Housingbase</w:t>
       </w:r>
-      <w:proofErr w:type="spellEnd"/>
       <w:r>
         <w:rPr>
           <w:rFonts w:ascii="Avenir Next LT Pro" w:hAnsi="Avenir Next LT Pro"/>
@@ -3740,17 +3104,8 @@
           <w:rFonts w:ascii="Avenir Next LT Pro" w:hAnsi="Avenir Next LT Pro"/>
           <w:lang w:val="en-US"/>
         </w:rPr>
-        <w:t xml:space="preserve">Saving score and show the top 5 scores on </w:t>
-      </w:r>
-      <w:proofErr w:type="spellStart"/>
-      <w:r>
-        <w:rPr>
-          <w:rFonts w:ascii="Avenir Next LT Pro" w:hAnsi="Avenir Next LT Pro"/>
-          <w:lang w:val="en-US"/>
-        </w:rPr>
-        <w:t>highscoredialog</w:t>
-      </w:r>
-      <w:proofErr w:type="spellEnd"/>
+        <w:t>Saving score and show the top 5 scores on highscoredialog</w:t>
+      </w:r>
       <w:r>
         <w:rPr>
           <w:rFonts w:ascii="Avenir Next LT Pro" w:hAnsi="Avenir Next LT Pro"/>
@@ -3776,39 +3131,7 @@
           <w:rFonts w:ascii="Avenir Next LT Pro" w:hAnsi="Avenir Next LT Pro"/>
           <w:lang w:val="en-US"/>
         </w:rPr>
-        <w:t xml:space="preserve">Assign and unassign button of </w:t>
-      </w:r>
-      <w:proofErr w:type="spellStart"/>
-      <w:r>
-        <w:rPr>
-          <w:rFonts w:ascii="Avenir Next LT Pro" w:hAnsi="Avenir Next LT Pro"/>
-          <w:lang w:val="en-US"/>
-        </w:rPr>
-        <w:t>mapwindow</w:t>
-      </w:r>
-      <w:proofErr w:type="spellEnd"/>
-      <w:r>
-        <w:rPr>
-          <w:rFonts w:ascii="Avenir Next LT Pro" w:hAnsi="Avenir Next LT Pro"/>
-          <w:lang w:val="en-US"/>
-        </w:rPr>
-        <w:t xml:space="preserve"> </w:t>
-      </w:r>
-      <w:proofErr w:type="spellStart"/>
-      <w:r>
-        <w:rPr>
-          <w:rFonts w:ascii="Avenir Next LT Pro" w:hAnsi="Avenir Next LT Pro"/>
-          <w:lang w:val="en-US"/>
-        </w:rPr>
-        <w:t>behaviours</w:t>
-      </w:r>
-      <w:proofErr w:type="spellEnd"/>
-      <w:r>
-        <w:rPr>
-          <w:rFonts w:ascii="Avenir Next LT Pro" w:hAnsi="Avenir Next LT Pro"/>
-          <w:lang w:val="en-US"/>
-        </w:rPr>
-        <w:t>.</w:t>
+        <w:t>Assign and unassign button of mapwindow behaviours.</w:t>
       </w:r>
     </w:p>
     <w:p>
@@ -3828,23 +3151,7 @@
           <w:rFonts w:ascii="Avenir Next LT Pro" w:hAnsi="Avenir Next LT Pro"/>
           <w:lang w:val="en-US"/>
         </w:rPr>
-        <w:t xml:space="preserve">Update resources and workers information on </w:t>
-      </w:r>
-      <w:proofErr w:type="spellStart"/>
-      <w:r>
-        <w:rPr>
-          <w:rFonts w:ascii="Avenir Next LT Pro" w:hAnsi="Avenir Next LT Pro"/>
-          <w:lang w:val="en-US"/>
-        </w:rPr>
-        <w:t>mapwindow</w:t>
-      </w:r>
-      <w:proofErr w:type="spellEnd"/>
-      <w:r>
-        <w:rPr>
-          <w:rFonts w:ascii="Avenir Next LT Pro" w:hAnsi="Avenir Next LT Pro"/>
-          <w:lang w:val="en-US"/>
-        </w:rPr>
-        <w:t>.</w:t>
+        <w:t>Update resources and workers information on mapwindow.</w:t>
       </w:r>
     </w:p>
     <w:p>
@@ -3864,12 +3171,18 @@
         </w:numPr>
         <w:rPr>
           <w:rFonts w:ascii="Avenir Next LT Pro" w:hAnsi="Avenir Next LT Pro"/>
-          <w:lang w:val="en-US"/>
-        </w:rPr>
-      </w:pPr>
-      <w:r>
-        <w:rPr>
-          <w:rFonts w:ascii="Avenir Next LT Pro" w:hAnsi="Avenir Next LT Pro"/>
+          <w:b/>
+          <w:bCs/>
+          <w:color w:val="7F7F7F" w:themeColor="text1" w:themeTint="80"/>
+          <w:lang w:val="en-US"/>
+        </w:rPr>
+      </w:pPr>
+      <w:r>
+        <w:rPr>
+          <w:rFonts w:ascii="Avenir Next LT Pro" w:hAnsi="Avenir Next LT Pro"/>
+          <w:b/>
+          <w:bCs/>
+          <w:color w:val="7F7F7F" w:themeColor="text1" w:themeTint="80"/>
           <w:lang w:val="en-US"/>
         </w:rPr>
         <w:t>Both</w:t>
@@ -4043,7 +3356,6 @@
           <w:rFonts w:ascii="Avenir Next LT Pro" w:hAnsi="Avenir Next LT Pro"/>
           <w:lang w:val="en-GB"/>
         </w:rPr>
-        <w:lastRenderedPageBreak/>
         <w:tab/>
       </w:r>
       <w:r>
@@ -4170,6 +3482,7 @@
           <w:rFonts w:ascii="Avenir Next LT Pro" w:hAnsi="Avenir Next LT Pro"/>
           <w:noProof/>
         </w:rPr>
+        <w:lastRenderedPageBreak/>
         <w:t xml:space="preserve"> </w:t>
       </w:r>
       <w:r>
@@ -4501,70 +3814,12 @@
           <w:lang w:val="en-GB"/>
         </w:rPr>
       </w:pPr>
-      <w:proofErr w:type="spellStart"/>
-      <w:r>
-        <w:rPr>
-          <w:rFonts w:ascii="Avenir Next LT Pro" w:hAnsi="Avenir Next LT Pro"/>
-          <w:lang w:val="en-GB"/>
-        </w:rPr>
-        <w:lastRenderedPageBreak/>
-        <w:t>SmallHouse</w:t>
-      </w:r>
-      <w:proofErr w:type="spellEnd"/>
-      <w:r>
-        <w:rPr>
-          <w:rFonts w:ascii="Avenir Next LT Pro" w:hAnsi="Avenir Next LT Pro"/>
-          <w:lang w:val="en-GB"/>
-        </w:rPr>
-        <w:t xml:space="preserve">, </w:t>
-      </w:r>
-      <w:proofErr w:type="spellStart"/>
-      <w:r>
-        <w:rPr>
-          <w:rFonts w:ascii="Avenir Next LT Pro" w:hAnsi="Avenir Next LT Pro"/>
-          <w:lang w:val="en-GB"/>
-        </w:rPr>
-        <w:t>LargeHouse</w:t>
-      </w:r>
-      <w:proofErr w:type="spellEnd"/>
-      <w:r>
-        <w:rPr>
-          <w:rFonts w:ascii="Avenir Next LT Pro" w:hAnsi="Avenir Next LT Pro"/>
-          <w:lang w:val="en-GB"/>
-        </w:rPr>
-        <w:t xml:space="preserve">, </w:t>
-      </w:r>
-      <w:proofErr w:type="spellStart"/>
-      <w:r>
-        <w:rPr>
-          <w:rFonts w:ascii="Avenir Next LT Pro" w:hAnsi="Avenir Next LT Pro"/>
-          <w:lang w:val="en-GB"/>
-        </w:rPr>
-        <w:t>ApartmentBlock</w:t>
-      </w:r>
-      <w:proofErr w:type="spellEnd"/>
-      <w:r>
-        <w:rPr>
-          <w:rFonts w:ascii="Avenir Next LT Pro" w:hAnsi="Avenir Next LT Pro"/>
-          <w:lang w:val="en-GB"/>
-        </w:rPr>
-        <w:t xml:space="preserve"> and Skyscraper. Build these buildings increase the number of people (workers) the players </w:t>
-      </w:r>
-      <w:proofErr w:type="gramStart"/>
-      <w:r>
-        <w:rPr>
-          <w:rFonts w:ascii="Avenir Next LT Pro" w:hAnsi="Avenir Next LT Pro"/>
-          <w:lang w:val="en-GB"/>
-        </w:rPr>
-        <w:t>has</w:t>
-      </w:r>
-      <w:proofErr w:type="gramEnd"/>
-      <w:r>
-        <w:rPr>
-          <w:rFonts w:ascii="Avenir Next LT Pro" w:hAnsi="Avenir Next LT Pro"/>
-          <w:lang w:val="en-GB"/>
-        </w:rPr>
-        <w:t>.</w:t>
+      <w:r>
+        <w:rPr>
+          <w:rFonts w:ascii="Avenir Next LT Pro" w:hAnsi="Avenir Next LT Pro"/>
+          <w:lang w:val="en-GB"/>
+        </w:rPr>
+        <w:t>SmallHouse, LargeHouse, ApartmentBlock and Skyscraper. Build these buildings increase the number of people (workers) the player has.</w:t>
       </w:r>
     </w:p>
     <w:p>
@@ -4719,6 +3974,7 @@
           <w:noProof/>
           <w:lang w:val="en-GB"/>
         </w:rPr>
+        <w:lastRenderedPageBreak/>
         <w:drawing>
           <wp:inline distT="0" distB="0" distL="0" distR="0" wp14:anchorId="7D3F159D" wp14:editId="24330BBC">
             <wp:extent cx="3901440" cy="3120318"/>
@@ -4851,21 +4107,12 @@
         </w:rPr>
         <w:tab/>
       </w:r>
-      <w:proofErr w:type="spellStart"/>
-      <w:r>
-        <w:rPr>
-          <w:rFonts w:ascii="Avenir Next LT Pro" w:hAnsi="Avenir Next LT Pro"/>
-          <w:lang w:val="en-GB"/>
-        </w:rPr>
-        <w:t>SmallHouse</w:t>
-      </w:r>
-      <w:proofErr w:type="spellEnd"/>
-      <w:r>
-        <w:rPr>
-          <w:rFonts w:ascii="Avenir Next LT Pro" w:hAnsi="Avenir Next LT Pro"/>
-          <w:lang w:val="en-GB"/>
-        </w:rPr>
-        <w:t>: Money 50, Food 100, Wood 25</w:t>
+      <w:r>
+        <w:rPr>
+          <w:rFonts w:ascii="Avenir Next LT Pro" w:hAnsi="Avenir Next LT Pro"/>
+          <w:lang w:val="en-GB"/>
+        </w:rPr>
+        <w:t>SmallHouse: Money 50, Food 100, Wood 25</w:t>
       </w:r>
     </w:p>
     <w:p>
@@ -4884,21 +4131,12 @@
         </w:rPr>
         <w:tab/>
       </w:r>
-      <w:proofErr w:type="spellStart"/>
-      <w:r>
-        <w:rPr>
-          <w:rFonts w:ascii="Avenir Next LT Pro" w:hAnsi="Avenir Next LT Pro"/>
-          <w:lang w:val="en-GB"/>
-        </w:rPr>
-        <w:t>LargeHouse</w:t>
-      </w:r>
-      <w:proofErr w:type="spellEnd"/>
-      <w:r>
-        <w:rPr>
-          <w:rFonts w:ascii="Avenir Next LT Pro" w:hAnsi="Avenir Next LT Pro"/>
-          <w:lang w:val="en-GB"/>
-        </w:rPr>
-        <w:t>: Money 100, Food 150, Wood 35, Stone 500</w:t>
+      <w:r>
+        <w:rPr>
+          <w:rFonts w:ascii="Avenir Next LT Pro" w:hAnsi="Avenir Next LT Pro"/>
+          <w:lang w:val="en-GB"/>
+        </w:rPr>
+        <w:t>LargeHouse: Money 100, Food 150, Wood 35, Stone 500</w:t>
       </w:r>
     </w:p>
     <w:p>
@@ -4917,21 +4155,12 @@
         </w:rPr>
         <w:tab/>
       </w:r>
-      <w:proofErr w:type="spellStart"/>
-      <w:r>
-        <w:rPr>
-          <w:rFonts w:ascii="Avenir Next LT Pro" w:hAnsi="Avenir Next LT Pro"/>
-          <w:lang w:val="en-GB"/>
-        </w:rPr>
-        <w:t>ApartmentBlock</w:t>
-      </w:r>
-      <w:proofErr w:type="spellEnd"/>
-      <w:r>
-        <w:rPr>
-          <w:rFonts w:ascii="Avenir Next LT Pro" w:hAnsi="Avenir Next LT Pro"/>
-          <w:lang w:val="en-GB"/>
-        </w:rPr>
-        <w:t>: Money 250, Food 200, Wood 100, Stone 100</w:t>
+      <w:r>
+        <w:rPr>
+          <w:rFonts w:ascii="Avenir Next LT Pro" w:hAnsi="Avenir Next LT Pro"/>
+          <w:lang w:val="en-GB"/>
+        </w:rPr>
+        <w:t>ApartmentBlock: Money 250, Food 200, Wood 100, Stone 100</w:t>
       </w:r>
     </w:p>
     <w:p>
@@ -5022,21 +4251,12 @@
         </w:rPr>
         <w:tab/>
       </w:r>
-      <w:proofErr w:type="spellStart"/>
-      <w:r>
-        <w:rPr>
-          <w:rFonts w:ascii="Avenir Next LT Pro" w:hAnsi="Avenir Next LT Pro"/>
-          <w:lang w:val="en-GB"/>
-        </w:rPr>
-        <w:t>SawMill</w:t>
-      </w:r>
-      <w:proofErr w:type="spellEnd"/>
-      <w:r>
-        <w:rPr>
-          <w:rFonts w:ascii="Avenir Next LT Pro" w:hAnsi="Avenir Next LT Pro"/>
-          <w:lang w:val="en-GB"/>
-        </w:rPr>
-        <w:t>: Money 100, Food 100, Wood 100, Ore 50</w:t>
+      <w:r>
+        <w:rPr>
+          <w:rFonts w:ascii="Avenir Next LT Pro" w:hAnsi="Avenir Next LT Pro"/>
+          <w:lang w:val="en-GB"/>
+        </w:rPr>
+        <w:t>SawMill: Money 100, Food 100, Wood 100, Ore 50</w:t>
       </w:r>
     </w:p>
     <w:p>
@@ -5079,21 +4299,12 @@
         </w:rPr>
         <w:tab/>
       </w:r>
-      <w:proofErr w:type="spellStart"/>
-      <w:r>
-        <w:rPr>
-          <w:rFonts w:ascii="Avenir Next LT Pro" w:hAnsi="Avenir Next LT Pro"/>
-          <w:lang w:val="en-GB"/>
-        </w:rPr>
-        <w:t>HeadQuarters</w:t>
-      </w:r>
-      <w:proofErr w:type="spellEnd"/>
-      <w:r>
-        <w:rPr>
-          <w:rFonts w:ascii="Avenir Next LT Pro" w:hAnsi="Avenir Next LT Pro"/>
-          <w:lang w:val="en-GB"/>
-        </w:rPr>
-        <w:t>: Money 750, Food 1000, Wood 500, Stone 250</w:t>
+      <w:r>
+        <w:rPr>
+          <w:rFonts w:ascii="Avenir Next LT Pro" w:hAnsi="Avenir Next LT Pro"/>
+          <w:lang w:val="en-GB"/>
+        </w:rPr>
+        <w:t>HeadQuarters: Money 750, Food 1000, Wood 500, Stone 250</w:t>
       </w:r>
     </w:p>
     <w:p>
@@ -5199,21 +4410,12 @@
         </w:rPr>
         <w:tab/>
       </w:r>
-      <w:proofErr w:type="spellStart"/>
-      <w:r>
-        <w:rPr>
-          <w:rFonts w:ascii="Avenir Next LT Pro" w:hAnsi="Avenir Next LT Pro"/>
-          <w:lang w:val="en-GB"/>
-        </w:rPr>
-        <w:t>SawMill</w:t>
-      </w:r>
-      <w:proofErr w:type="spellEnd"/>
-      <w:r>
-        <w:rPr>
-          <w:rFonts w:ascii="Avenir Next LT Pro" w:hAnsi="Avenir Next LT Pro"/>
-          <w:lang w:val="en-GB"/>
-        </w:rPr>
-        <w:t>: Money 20, Wood 50, Food 5</w:t>
+      <w:r>
+        <w:rPr>
+          <w:rFonts w:ascii="Avenir Next LT Pro" w:hAnsi="Avenir Next LT Pro"/>
+          <w:lang w:val="en-GB"/>
+        </w:rPr>
+        <w:t>SawMill: Money 20, Wood 50, Food 5</w:t>
       </w:r>
     </w:p>
     <w:p>
@@ -5256,22 +4458,21 @@
         </w:rPr>
         <w:tab/>
       </w:r>
-      <w:proofErr w:type="spellStart"/>
-      <w:r>
-        <w:rPr>
-          <w:rFonts w:ascii="Avenir Next LT Pro" w:hAnsi="Avenir Next LT Pro"/>
-          <w:lang w:val="en-GB"/>
-        </w:rPr>
-        <w:t>HeadQuarters</w:t>
-      </w:r>
-      <w:proofErr w:type="spellEnd"/>
-      <w:r>
-        <w:rPr>
-          <w:rFonts w:ascii="Avenir Next LT Pro" w:hAnsi="Avenir Next LT Pro"/>
-          <w:lang w:val="en-GB"/>
-        </w:rPr>
-        <w:t>: Money 10, Food 2</w:t>
-      </w:r>
+      <w:r>
+        <w:rPr>
+          <w:rFonts w:ascii="Avenir Next LT Pro" w:hAnsi="Avenir Next LT Pro"/>
+          <w:lang w:val="en-GB"/>
+        </w:rPr>
+        <w:t>HeadQuarters: Money 10, Food 2</w:t>
+      </w:r>
+    </w:p>
+    <w:p>
+      <w:pPr>
+        <w:rPr>
+          <w:rFonts w:ascii="Avenir Next LT Pro" w:hAnsi="Avenir Next LT Pro"/>
+          <w:lang w:val="en-GB"/>
+        </w:rPr>
+      </w:pPr>
     </w:p>
     <w:p>
       <w:pPr>
@@ -5307,6 +4508,7 @@
           <w:color w:val="7F7F7F" w:themeColor="text1" w:themeTint="80"/>
           <w:lang w:val="en-GB"/>
         </w:rPr>
+        <w:lastRenderedPageBreak/>
         <w:tab/>
       </w:r>
       <w:r>
@@ -5466,21 +4668,12 @@
         </w:rPr>
         <w:tab/>
       </w:r>
-      <w:proofErr w:type="spellStart"/>
-      <w:r>
-        <w:rPr>
-          <w:rFonts w:ascii="Avenir Next LT Pro" w:hAnsi="Avenir Next LT Pro"/>
-          <w:lang w:val="en-GB"/>
-        </w:rPr>
-        <w:t>SmallHouse</w:t>
-      </w:r>
-      <w:proofErr w:type="spellEnd"/>
-      <w:r>
-        <w:rPr>
-          <w:rFonts w:ascii="Avenir Next LT Pro" w:hAnsi="Avenir Next LT Pro"/>
-          <w:lang w:val="en-GB"/>
-        </w:rPr>
-        <w:t>: 4 workers (1 of each type)</w:t>
+      <w:r>
+        <w:rPr>
+          <w:rFonts w:ascii="Avenir Next LT Pro" w:hAnsi="Avenir Next LT Pro"/>
+          <w:lang w:val="en-GB"/>
+        </w:rPr>
+        <w:t>SmallHouse: 4 workers (1 of each type)</w:t>
       </w:r>
     </w:p>
     <w:p>
@@ -5498,21 +4691,12 @@
         </w:rPr>
         <w:tab/>
       </w:r>
-      <w:proofErr w:type="spellStart"/>
-      <w:r>
-        <w:rPr>
-          <w:rFonts w:ascii="Avenir Next LT Pro" w:hAnsi="Avenir Next LT Pro"/>
-          <w:lang w:val="en-GB"/>
-        </w:rPr>
-        <w:t>LargeHouse</w:t>
-      </w:r>
-      <w:proofErr w:type="spellEnd"/>
-      <w:r>
-        <w:rPr>
-          <w:rFonts w:ascii="Avenir Next LT Pro" w:hAnsi="Avenir Next LT Pro"/>
-          <w:lang w:val="en-GB"/>
-        </w:rPr>
-        <w:t>: 8 workers (2 of each type)</w:t>
+      <w:r>
+        <w:rPr>
+          <w:rFonts w:ascii="Avenir Next LT Pro" w:hAnsi="Avenir Next LT Pro"/>
+          <w:lang w:val="en-GB"/>
+        </w:rPr>
+        <w:t>LargeHouse: 8 workers (2 of each type)</w:t>
       </w:r>
     </w:p>
     <w:p>
@@ -5530,21 +4714,12 @@
         </w:rPr>
         <w:tab/>
       </w:r>
-      <w:proofErr w:type="spellStart"/>
-      <w:r>
-        <w:rPr>
-          <w:rFonts w:ascii="Avenir Next LT Pro" w:hAnsi="Avenir Next LT Pro"/>
-          <w:lang w:val="en-GB"/>
-        </w:rPr>
-        <w:t>ApartmentBlock</w:t>
-      </w:r>
-      <w:proofErr w:type="spellEnd"/>
-      <w:r>
-        <w:rPr>
-          <w:rFonts w:ascii="Avenir Next LT Pro" w:hAnsi="Avenir Next LT Pro"/>
-          <w:lang w:val="en-GB"/>
-        </w:rPr>
-        <w:t>: 12 workers (3 of each type)</w:t>
+      <w:r>
+        <w:rPr>
+          <w:rFonts w:ascii="Avenir Next LT Pro" w:hAnsi="Avenir Next LT Pro"/>
+          <w:lang w:val="en-GB"/>
+        </w:rPr>
+        <w:t>ApartmentBlock: 12 workers (3 of each type)</w:t>
       </w:r>
     </w:p>
     <w:p>
@@ -5744,23 +4919,7 @@
           <w:rFonts w:ascii="Avenir Next LT Pro" w:hAnsi="Avenir Next LT Pro"/>
           <w:lang w:val="en-GB"/>
         </w:rPr>
-        <w:t xml:space="preserve">assign and click assign button. After that, a dialog will </w:t>
-      </w:r>
-      <w:proofErr w:type="gramStart"/>
-      <w:r>
-        <w:rPr>
-          <w:rFonts w:ascii="Avenir Next LT Pro" w:hAnsi="Avenir Next LT Pro"/>
-          <w:lang w:val="en-GB"/>
-        </w:rPr>
-        <w:t>open</w:t>
-      </w:r>
-      <w:proofErr w:type="gramEnd"/>
-      <w:r>
-        <w:rPr>
-          <w:rFonts w:ascii="Avenir Next LT Pro" w:hAnsi="Avenir Next LT Pro"/>
-          <w:lang w:val="en-GB"/>
-        </w:rPr>
-        <w:t xml:space="preserve"> and the player can type in </w:t>
+        <w:t xml:space="preserve">assign and click assign button. After that, a dialog will open and the player can type in </w:t>
       </w:r>
       <w:r>
         <w:rPr>
@@ -6108,23 +5267,7 @@
           <w:rFonts w:ascii="Avenir Next LT Pro" w:hAnsi="Avenir Next LT Pro"/>
           <w:lang w:val="en-GB"/>
         </w:rPr>
-        <w:t xml:space="preserve">want to unassign and click unassign button. After that, a dialog will </w:t>
-      </w:r>
-      <w:proofErr w:type="gramStart"/>
-      <w:r>
-        <w:rPr>
-          <w:rFonts w:ascii="Avenir Next LT Pro" w:hAnsi="Avenir Next LT Pro"/>
-          <w:lang w:val="en-GB"/>
-        </w:rPr>
-        <w:t>open</w:t>
-      </w:r>
-      <w:proofErr w:type="gramEnd"/>
-      <w:r>
-        <w:rPr>
-          <w:rFonts w:ascii="Avenir Next LT Pro" w:hAnsi="Avenir Next LT Pro"/>
-          <w:lang w:val="en-GB"/>
-        </w:rPr>
-        <w:t xml:space="preserve"> and the player </w:t>
+        <w:t xml:space="preserve">want to unassign and click unassign button. After that, a dialog will open and the player </w:t>
       </w:r>
       <w:r>
         <w:rPr>
@@ -6193,6 +5336,29 @@
           <w:lang w:val="en-GB"/>
         </w:rPr>
         <w:t>Basic Worker: Money 0.25, Food 1, Wood 0.75, Stone 0.50, Ore 0.50</w:t>
+      </w:r>
+    </w:p>
+    <w:p>
+      <w:pPr>
+        <w:spacing w:after="60"/>
+        <w:rPr>
+          <w:rFonts w:ascii="Avenir Next LT Pro" w:hAnsi="Avenir Next LT Pro"/>
+          <w:lang w:val="en-GB"/>
+        </w:rPr>
+      </w:pPr>
+      <w:r>
+        <w:rPr>
+          <w:rFonts w:ascii="Avenir Next LT Pro" w:hAnsi="Avenir Next LT Pro"/>
+          <w:lang w:val="en-GB"/>
+        </w:rPr>
+        <w:tab/>
+      </w:r>
+      <w:r>
+        <w:rPr>
+          <w:rFonts w:ascii="Avenir Next LT Pro" w:hAnsi="Avenir Next LT Pro"/>
+          <w:lang w:val="en-GB"/>
+        </w:rPr>
+        <w:t>Farmer: Money 0.50, Food 1.50, Wood 0.50, Stone 0.25, Ore 0.25</w:t>
       </w:r>
     </w:p>
     <w:p>
@@ -6216,7 +5382,7 @@
           <w:rFonts w:ascii="Avenir Next LT Pro" w:hAnsi="Avenir Next LT Pro"/>
           <w:lang w:val="en-GB"/>
         </w:rPr>
-        <w:t>Farmer: Money 0.50, Food 1.50, Wood 0.50, Stone 0.25, Ore 0.25</w:t>
+        <w:t>Miner: Money 0.50, Food 0.25, Wood 0.25, Stone 1.00, Ore 1.00</w:t>
       </w:r>
     </w:p>
     <w:p>
@@ -6239,7 +5405,7 @@
           <w:rFonts w:ascii="Avenir Next LT Pro" w:hAnsi="Avenir Next LT Pro"/>
           <w:lang w:val="en-GB"/>
         </w:rPr>
-        <w:t>Miner: Money 0.50, Food 0.25, Wood 0.25, Stone 1.00, Ore 1.00</w:t>
+        <w:t>Logger: Money 0.50, Food 0.25, Wood 1.50, Stone 0.25, Ore 0.50</w:t>
       </w:r>
     </w:p>
     <w:p>
@@ -6250,6 +5416,14 @@
           <w:lang w:val="en-GB"/>
         </w:rPr>
       </w:pPr>
+    </w:p>
+    <w:p>
+      <w:pPr>
+        <w:rPr>
+          <w:rFonts w:ascii="Avenir Next LT Pro" w:hAnsi="Avenir Next LT Pro"/>
+          <w:lang w:val="en-GB"/>
+        </w:rPr>
+      </w:pPr>
       <w:r>
         <w:rPr>
           <w:rFonts w:ascii="Avenir Next LT Pro" w:hAnsi="Avenir Next LT Pro"/>
@@ -6262,28 +5436,25 @@
           <w:rFonts w:ascii="Avenir Next LT Pro" w:hAnsi="Avenir Next LT Pro"/>
           <w:lang w:val="en-GB"/>
         </w:rPr>
-        <w:t>Logger: Money 0.50, Food 0.25, Wood 1.50, Stone 0.25, Ore 0.50</w:t>
-      </w:r>
-    </w:p>
-    <w:p>
-      <w:pPr>
-        <w:spacing w:after="60"/>
-        <w:rPr>
-          <w:rFonts w:ascii="Avenir Next LT Pro" w:hAnsi="Avenir Next LT Pro"/>
-          <w:lang w:val="en-GB"/>
-        </w:rPr>
-      </w:pPr>
-    </w:p>
-    <w:p>
-      <w:pPr>
-        <w:rPr>
-          <w:rFonts w:ascii="Avenir Next LT Pro" w:hAnsi="Avenir Next LT Pro"/>
-          <w:lang w:val="en-GB"/>
-        </w:rPr>
-      </w:pPr>
-      <w:r>
-        <w:rPr>
-          <w:rFonts w:ascii="Avenir Next LT Pro" w:hAnsi="Avenir Next LT Pro"/>
+        <w:t>The player can end their turn by clicking the end turn button.</w:t>
+      </w:r>
+    </w:p>
+    <w:p>
+      <w:pPr>
+        <w:rPr>
+          <w:rFonts w:ascii="Avenir Next LT Pro" w:hAnsi="Avenir Next LT Pro"/>
+          <w:b/>
+          <w:bCs/>
+          <w:color w:val="7F7F7F" w:themeColor="text1" w:themeTint="80"/>
+          <w:lang w:val="en-GB"/>
+        </w:rPr>
+      </w:pPr>
+      <w:r>
+        <w:rPr>
+          <w:rFonts w:ascii="Avenir Next LT Pro" w:hAnsi="Avenir Next LT Pro"/>
+          <w:b/>
+          <w:bCs/>
+          <w:color w:val="7F7F7F" w:themeColor="text1" w:themeTint="80"/>
           <w:lang w:val="en-GB"/>
         </w:rPr>
         <w:tab/>
@@ -6291,35 +5462,24 @@
       <w:r>
         <w:rPr>
           <w:rFonts w:ascii="Avenir Next LT Pro" w:hAnsi="Avenir Next LT Pro"/>
-          <w:lang w:val="en-GB"/>
-        </w:rPr>
-        <w:t>The player can end their turn by clicking the end turn button.</w:t>
-      </w:r>
-    </w:p>
-    <w:p>
-      <w:pPr>
-        <w:rPr>
-          <w:rFonts w:ascii="Avenir Next LT Pro" w:hAnsi="Avenir Next LT Pro"/>
-          <w:lang w:val="en-GB"/>
-        </w:rPr>
-      </w:pPr>
-    </w:p>
-    <w:p>
-      <w:pPr>
-        <w:rPr>
-          <w:rFonts w:ascii="Avenir Next LT Pro" w:hAnsi="Avenir Next LT Pro"/>
           <w:b/>
           <w:bCs/>
           <w:color w:val="7F7F7F" w:themeColor="text1" w:themeTint="80"/>
           <w:lang w:val="en-GB"/>
         </w:rPr>
-      </w:pPr>
-      <w:r>
-        <w:rPr>
-          <w:rFonts w:ascii="Avenir Next LT Pro" w:hAnsi="Avenir Next LT Pro"/>
-          <w:b/>
-          <w:bCs/>
-          <w:color w:val="7F7F7F" w:themeColor="text1" w:themeTint="80"/>
+        <w:t>The aim of the game:</w:t>
+      </w:r>
+    </w:p>
+    <w:p>
+      <w:pPr>
+        <w:rPr>
+          <w:rFonts w:ascii="Avenir Next LT Pro" w:hAnsi="Avenir Next LT Pro"/>
+          <w:lang w:val="en-GB"/>
+        </w:rPr>
+      </w:pPr>
+      <w:r>
+        <w:rPr>
+          <w:rFonts w:ascii="Avenir Next LT Pro" w:hAnsi="Avenir Next LT Pro"/>
           <w:lang w:val="en-GB"/>
         </w:rPr>
         <w:tab/>
@@ -6327,21 +5487,10 @@
       <w:r>
         <w:rPr>
           <w:rFonts w:ascii="Avenir Next LT Pro" w:hAnsi="Avenir Next LT Pro"/>
-          <w:b/>
-          <w:bCs/>
-          <w:color w:val="7F7F7F" w:themeColor="text1" w:themeTint="80"/>
-          <w:lang w:val="en-GB"/>
-        </w:rPr>
-        <w:t>The aim of the game:</w:t>
-      </w:r>
-    </w:p>
-    <w:p>
-      <w:pPr>
-        <w:rPr>
-          <w:rFonts w:ascii="Avenir Next LT Pro" w:hAnsi="Avenir Next LT Pro"/>
-          <w:lang w:val="en-GB"/>
-        </w:rPr>
-      </w:pPr>
+          <w:lang w:val="en-GB"/>
+        </w:rPr>
+        <w:t xml:space="preserve">The game ends when a player can get 5000 resources in total and 50 people in total. </w:t>
+      </w:r>
       <w:r>
         <w:rPr>
           <w:rFonts w:ascii="Avenir Next LT Pro" w:hAnsi="Avenir Next LT Pro"/>
@@ -6354,37 +5503,7 @@
           <w:rFonts w:ascii="Avenir Next LT Pro" w:hAnsi="Avenir Next LT Pro"/>
           <w:lang w:val="en-GB"/>
         </w:rPr>
-        <w:t xml:space="preserve">The game ends when a player can get 5000 resources in total and 50 people in total. </w:t>
-      </w:r>
-      <w:r>
-        <w:rPr>
-          <w:rFonts w:ascii="Avenir Next LT Pro" w:hAnsi="Avenir Next LT Pro"/>
-          <w:lang w:val="en-GB"/>
-        </w:rPr>
-        <w:tab/>
-      </w:r>
-      <w:r>
-        <w:rPr>
-          <w:rFonts w:ascii="Avenir Next LT Pro" w:hAnsi="Avenir Next LT Pro"/>
-          <w:lang w:val="en-GB"/>
-        </w:rPr>
-        <w:t xml:space="preserve">His/her village becomes the largest in </w:t>
-      </w:r>
-      <w:proofErr w:type="spellStart"/>
-      <w:r>
-        <w:rPr>
-          <w:rFonts w:ascii="Avenir Next LT Pro" w:hAnsi="Avenir Next LT Pro"/>
-          <w:lang w:val="en-GB"/>
-        </w:rPr>
-        <w:t>Pirkanmaa</w:t>
-      </w:r>
-      <w:proofErr w:type="spellEnd"/>
-      <w:r>
-        <w:rPr>
-          <w:rFonts w:ascii="Avenir Next LT Pro" w:hAnsi="Avenir Next LT Pro"/>
-          <w:lang w:val="en-GB"/>
-        </w:rPr>
-        <w:t xml:space="preserve"> and they claim the ownership of the </w:t>
+        <w:t xml:space="preserve">His/her village becomes the largest in Pirkanmaa and they claim the ownership of the </w:t>
       </w:r>
       <w:r>
         <w:rPr>
@@ -6538,71 +5657,23 @@
           <w:rFonts w:ascii="Avenir Next LT Pro" w:hAnsi="Avenir Next LT Pro"/>
           <w:lang w:val="en-GB"/>
         </w:rPr>
-        <w:t xml:space="preserve">First, currently, the player can only see the details related to resources such as how much a building cost, how much a building/tile produce or efficiency of the workers in </w:t>
-      </w:r>
-      <w:proofErr w:type="spellStart"/>
-      <w:r>
-        <w:rPr>
-          <w:rFonts w:ascii="Avenir Next LT Pro" w:hAnsi="Avenir Next LT Pro"/>
-          <w:lang w:val="en-GB"/>
-        </w:rPr>
-        <w:t>RulesDialog</w:t>
-      </w:r>
-      <w:proofErr w:type="spellEnd"/>
-      <w:r>
-        <w:rPr>
-          <w:rFonts w:ascii="Avenir Next LT Pro" w:hAnsi="Avenir Next LT Pro"/>
-          <w:lang w:val="en-GB"/>
-        </w:rPr>
-        <w:t xml:space="preserve">, not in the </w:t>
-      </w:r>
-      <w:proofErr w:type="spellStart"/>
-      <w:r>
-        <w:rPr>
-          <w:rFonts w:ascii="Avenir Next LT Pro" w:hAnsi="Avenir Next LT Pro"/>
-          <w:lang w:val="en-GB"/>
-        </w:rPr>
-        <w:t>Mapwindow</w:t>
-      </w:r>
-      <w:proofErr w:type="spellEnd"/>
-      <w:r>
-        <w:rPr>
-          <w:rFonts w:ascii="Avenir Next LT Pro" w:hAnsi="Avenir Next LT Pro"/>
-          <w:lang w:val="en-GB"/>
-        </w:rPr>
-        <w:t xml:space="preserve">. In the future, we can implement the game so that it can show </w:t>
-      </w:r>
-      <w:proofErr w:type="gramStart"/>
-      <w:r>
-        <w:rPr>
-          <w:rFonts w:ascii="Avenir Next LT Pro" w:hAnsi="Avenir Next LT Pro"/>
-          <w:lang w:val="en-GB"/>
-        </w:rPr>
-        <w:t>those information</w:t>
-      </w:r>
-      <w:proofErr w:type="gramEnd"/>
-      <w:r>
-        <w:rPr>
-          <w:rFonts w:ascii="Avenir Next LT Pro" w:hAnsi="Avenir Next LT Pro"/>
-          <w:lang w:val="en-GB"/>
-        </w:rPr>
-        <w:t xml:space="preserve"> as well in the </w:t>
-      </w:r>
-      <w:proofErr w:type="spellStart"/>
-      <w:r>
-        <w:rPr>
-          <w:rFonts w:ascii="Avenir Next LT Pro" w:hAnsi="Avenir Next LT Pro"/>
-          <w:lang w:val="en-GB"/>
-        </w:rPr>
-        <w:t>mapwindow</w:t>
-      </w:r>
-      <w:proofErr w:type="spellEnd"/>
-      <w:r>
-        <w:rPr>
-          <w:rFonts w:ascii="Avenir Next LT Pro" w:hAnsi="Avenir Next LT Pro"/>
-          <w:lang w:val="en-GB"/>
-        </w:rPr>
-        <w:t>.</w:t>
+        <w:t xml:space="preserve">First, currently, the player can only see the details related to resources such as how much a building cost, how much a building/tile produce or efficiency of the workers in RulesDialog, not in the Mapwindow. In the future, we can implement the game so that it can show </w:t>
+      </w:r>
+      <w:r>
+        <w:rPr>
+          <w:rFonts w:ascii="Avenir Next LT Pro" w:hAnsi="Avenir Next LT Pro"/>
+          <w:lang w:val="en-GB"/>
+        </w:rPr>
+        <w:t>the</w:t>
+      </w:r>
+      <w:bookmarkStart w:id="0" w:name="_GoBack"/>
+      <w:bookmarkEnd w:id="0"/>
+      <w:r>
+        <w:rPr>
+          <w:rFonts w:ascii="Avenir Next LT Pro" w:hAnsi="Avenir Next LT Pro"/>
+          <w:lang w:val="en-GB"/>
+        </w:rPr>
+        <w:t xml:space="preserve"> information as well in the mapwindow.</w:t>
       </w:r>
     </w:p>
     <w:p>
@@ -9746,6 +8817,18 @@
       <w:szCs w:val="18"/>
     </w:rPr>
   </w:style>
+  <w:style w:type="character" w:styleId="FollowedHyperlink">
+    <w:name w:val="FollowedHyperlink"/>
+    <w:basedOn w:val="DefaultParagraphFont"/>
+    <w:uiPriority w:val="99"/>
+    <w:semiHidden/>
+    <w:unhideWhenUsed/>
+    <w:rsid w:val="00BE5312"/>
+    <w:rPr>
+      <w:color w:val="954F72" w:themeColor="followedHyperlink"/>
+      <w:u w:val="single"/>
+    </w:rPr>
+  </w:style>
 </w:styles>
 </file>
 

</xml_diff>